<commit_message>
Corrected Steve's name - sorry Steve
</commit_message>
<xml_diff>
--- a/design/Requirements Specification.docx
+++ b/design/Requirements Specification.docx
@@ -207,16 +207,16 @@
         </w:rPr>
         <w:t xml:space="preserve">Steven </w:t>
       </w:r>
-      <w:proofErr w:type="spellStart"/>
       <w:r>
         <w:rPr>
           <w:rFonts w:ascii="Times New Roman" w:hAnsi="Times New Roman" w:cs="Times New Roman"/>
           <w:sz w:val="36"/>
           <w:szCs w:val="36"/>
         </w:rPr>
-        <w:t>Zundel</w:t>
-      </w:r>
-      <w:proofErr w:type="spellEnd"/>
+        <w:t>Platz</w:t>
+      </w:r>
+      <w:bookmarkStart w:id="0" w:name="_GoBack"/>
+      <w:bookmarkEnd w:id="0"/>
     </w:p>
     <w:p/>
     <w:p/>
@@ -243,13 +243,13 @@
       <w:pPr>
         <w:pStyle w:val="Heading1"/>
       </w:pPr>
-      <w:bookmarkStart w:id="0" w:name="_Toc506458769"/>
-      <w:bookmarkStart w:id="1" w:name="_Toc506459135"/>
+      <w:bookmarkStart w:id="1" w:name="_Toc506458769"/>
+      <w:bookmarkStart w:id="2" w:name="_Toc506459135"/>
       <w:r>
         <w:t>Revision History</w:t>
       </w:r>
-      <w:bookmarkEnd w:id="0"/>
       <w:bookmarkEnd w:id="1"/>
+      <w:bookmarkEnd w:id="2"/>
     </w:p>
     <w:p/>
     <w:tbl>
@@ -273,12 +273,6 @@
         <w:gridCol w:w="3150"/>
       </w:tblGrid>
       <w:tr>
-        <w:tblPrEx>
-          <w:tblCellMar>
-            <w:top w:w="0" w:type="dxa"/>
-            <w:bottom w:w="0" w:type="dxa"/>
-          </w:tblCellMar>
-        </w:tblPrEx>
         <w:tc>
           <w:tcPr>
             <w:tcW w:w="1188" w:type="dxa"/>
@@ -381,12 +375,6 @@
         </w:tc>
       </w:tr>
       <w:tr>
-        <w:tblPrEx>
-          <w:tblCellMar>
-            <w:top w:w="0" w:type="dxa"/>
-            <w:bottom w:w="0" w:type="dxa"/>
-          </w:tblCellMar>
-        </w:tblPrEx>
         <w:tc>
           <w:tcPr>
             <w:tcW w:w="1188" w:type="dxa"/>
@@ -441,12 +429,6 @@
         </w:tc>
       </w:tr>
       <w:tr>
-        <w:tblPrEx>
-          <w:tblCellMar>
-            <w:top w:w="0" w:type="dxa"/>
-            <w:bottom w:w="0" w:type="dxa"/>
-          </w:tblCellMar>
-        </w:tblPrEx>
         <w:tc>
           <w:tcPr>
             <w:tcW w:w="1188" w:type="dxa"/>
@@ -473,12 +455,6 @@
         </w:tc>
       </w:tr>
       <w:tr>
-        <w:tblPrEx>
-          <w:tblCellMar>
-            <w:top w:w="0" w:type="dxa"/>
-            <w:bottom w:w="0" w:type="dxa"/>
-          </w:tblCellMar>
-        </w:tblPrEx>
         <w:tc>
           <w:tcPr>
             <w:tcW w:w="1188" w:type="dxa"/>
@@ -505,12 +481,6 @@
         </w:tc>
       </w:tr>
       <w:tr>
-        <w:tblPrEx>
-          <w:tblCellMar>
-            <w:top w:w="0" w:type="dxa"/>
-            <w:bottom w:w="0" w:type="dxa"/>
-          </w:tblCellMar>
-        </w:tblPrEx>
         <w:tc>
           <w:tcPr>
             <w:tcW w:w="1188" w:type="dxa"/>
@@ -3439,14 +3409,14 @@
       <w:pPr>
         <w:pStyle w:val="Heading1"/>
       </w:pPr>
-      <w:bookmarkStart w:id="2" w:name="_Toc506458771"/>
-      <w:bookmarkStart w:id="3" w:name="_Toc506459137"/>
+      <w:bookmarkStart w:id="3" w:name="_Toc506458771"/>
+      <w:bookmarkStart w:id="4" w:name="_Toc506459137"/>
       <w:r>
         <w:lastRenderedPageBreak/>
         <w:t>1. Introduction</w:t>
       </w:r>
-      <w:bookmarkEnd w:id="2"/>
       <w:bookmarkEnd w:id="3"/>
+      <w:bookmarkEnd w:id="4"/>
     </w:p>
     <w:p>
       <w:pPr>
@@ -3494,13 +3464,13 @@
       <w:pPr>
         <w:pStyle w:val="Heading2"/>
       </w:pPr>
-      <w:bookmarkStart w:id="4" w:name="_Toc506458772"/>
-      <w:bookmarkStart w:id="5" w:name="_Toc506459138"/>
+      <w:bookmarkStart w:id="5" w:name="_Toc506458772"/>
+      <w:bookmarkStart w:id="6" w:name="_Toc506459138"/>
       <w:r>
         <w:t>1.1 Purpose</w:t>
       </w:r>
-      <w:bookmarkEnd w:id="4"/>
       <w:bookmarkEnd w:id="5"/>
+      <w:bookmarkEnd w:id="6"/>
     </w:p>
     <w:p>
       <w:proofErr w:type="spellStart"/>
@@ -3519,13 +3489,13 @@
       <w:pPr>
         <w:pStyle w:val="Heading2"/>
       </w:pPr>
-      <w:bookmarkStart w:id="6" w:name="_Toc506458773"/>
-      <w:bookmarkStart w:id="7" w:name="_Toc506459139"/>
+      <w:bookmarkStart w:id="7" w:name="_Toc506458773"/>
+      <w:bookmarkStart w:id="8" w:name="_Toc506459139"/>
       <w:r>
         <w:t>1.2 Scope</w:t>
       </w:r>
-      <w:bookmarkEnd w:id="6"/>
       <w:bookmarkEnd w:id="7"/>
+      <w:bookmarkEnd w:id="8"/>
     </w:p>
     <w:p>
       <w:pPr>
@@ -3829,13 +3799,13 @@
       <w:pPr>
         <w:pStyle w:val="Heading2"/>
       </w:pPr>
-      <w:bookmarkStart w:id="8" w:name="_Toc506458774"/>
-      <w:bookmarkStart w:id="9" w:name="_Toc506459140"/>
+      <w:bookmarkStart w:id="9" w:name="_Toc506458774"/>
+      <w:bookmarkStart w:id="10" w:name="_Toc506459140"/>
       <w:r>
         <w:t>1.3 Definitions, Acronyms, and Abbreviations</w:t>
       </w:r>
-      <w:bookmarkEnd w:id="8"/>
       <w:bookmarkEnd w:id="9"/>
+      <w:bookmarkEnd w:id="10"/>
     </w:p>
     <w:p>
       <w:pPr>
@@ -3872,13 +3842,13 @@
       <w:pPr>
         <w:pStyle w:val="Heading2"/>
       </w:pPr>
-      <w:bookmarkStart w:id="10" w:name="_Toc506458775"/>
-      <w:bookmarkStart w:id="11" w:name="_Toc506459141"/>
+      <w:bookmarkStart w:id="11" w:name="_Toc506458775"/>
+      <w:bookmarkStart w:id="12" w:name="_Toc506459141"/>
       <w:r>
         <w:t>1.4 References</w:t>
       </w:r>
-      <w:bookmarkEnd w:id="10"/>
       <w:bookmarkEnd w:id="11"/>
+      <w:bookmarkEnd w:id="12"/>
     </w:p>
     <w:p>
       <w:pPr>
@@ -4001,13 +3971,13 @@
       <w:pPr>
         <w:pStyle w:val="Heading2"/>
       </w:pPr>
-      <w:bookmarkStart w:id="12" w:name="_Toc506458776"/>
-      <w:bookmarkStart w:id="13" w:name="_Toc506459142"/>
+      <w:bookmarkStart w:id="13" w:name="_Toc506458776"/>
+      <w:bookmarkStart w:id="14" w:name="_Toc506459142"/>
       <w:r>
         <w:t>1.5 Overview</w:t>
       </w:r>
-      <w:bookmarkEnd w:id="12"/>
       <w:bookmarkEnd w:id="13"/>
+      <w:bookmarkEnd w:id="14"/>
     </w:p>
     <w:p>
       <w:pPr>
@@ -4060,14 +4030,14 @@
       <w:pPr>
         <w:pStyle w:val="Heading1"/>
       </w:pPr>
-      <w:bookmarkStart w:id="14" w:name="_Toc506458777"/>
-      <w:bookmarkStart w:id="15" w:name="_Toc506459143"/>
+      <w:bookmarkStart w:id="15" w:name="_Toc506458777"/>
+      <w:bookmarkStart w:id="16" w:name="_Toc506459143"/>
       <w:r>
         <w:lastRenderedPageBreak/>
         <w:t>2. General Description</w:t>
       </w:r>
-      <w:bookmarkEnd w:id="14"/>
       <w:bookmarkEnd w:id="15"/>
+      <w:bookmarkEnd w:id="16"/>
     </w:p>
     <w:p>
       <w:pPr>
@@ -4088,13 +4058,13 @@
       <w:pPr>
         <w:pStyle w:val="Heading2"/>
       </w:pPr>
-      <w:bookmarkStart w:id="16" w:name="_Toc506458778"/>
-      <w:bookmarkStart w:id="17" w:name="_Toc506459144"/>
+      <w:bookmarkStart w:id="17" w:name="_Toc506458778"/>
+      <w:bookmarkStart w:id="18" w:name="_Toc506459144"/>
       <w:r>
         <w:t>2.1 Product Perspective</w:t>
       </w:r>
-      <w:bookmarkEnd w:id="16"/>
       <w:bookmarkEnd w:id="17"/>
+      <w:bookmarkEnd w:id="18"/>
     </w:p>
     <w:p>
       <w:pPr>
@@ -4139,13 +4109,13 @@
       <w:pPr>
         <w:pStyle w:val="Heading2"/>
       </w:pPr>
-      <w:bookmarkStart w:id="18" w:name="_Toc506458779"/>
-      <w:bookmarkStart w:id="19" w:name="_Toc506459145"/>
+      <w:bookmarkStart w:id="19" w:name="_Toc506458779"/>
+      <w:bookmarkStart w:id="20" w:name="_Toc506459145"/>
       <w:r>
         <w:t>2.2 Product Functions</w:t>
       </w:r>
-      <w:bookmarkEnd w:id="18"/>
       <w:bookmarkEnd w:id="19"/>
+      <w:bookmarkEnd w:id="20"/>
     </w:p>
     <w:p>
       <w:pPr>
@@ -4179,13 +4149,13 @@
       <w:pPr>
         <w:pStyle w:val="Heading2"/>
       </w:pPr>
-      <w:bookmarkStart w:id="20" w:name="_Toc506458780"/>
-      <w:bookmarkStart w:id="21" w:name="_Toc506459146"/>
+      <w:bookmarkStart w:id="21" w:name="_Toc506458780"/>
+      <w:bookmarkStart w:id="22" w:name="_Toc506459146"/>
       <w:r>
         <w:t>2.3 User Characteristics</w:t>
       </w:r>
-      <w:bookmarkEnd w:id="20"/>
       <w:bookmarkEnd w:id="21"/>
+      <w:bookmarkEnd w:id="22"/>
     </w:p>
     <w:p>
       <w:pPr>
@@ -4205,13 +4175,13 @@
       <w:pPr>
         <w:pStyle w:val="Heading2"/>
       </w:pPr>
-      <w:bookmarkStart w:id="22" w:name="_Toc506458781"/>
-      <w:bookmarkStart w:id="23" w:name="_Toc506459147"/>
+      <w:bookmarkStart w:id="23" w:name="_Toc506458781"/>
+      <w:bookmarkStart w:id="24" w:name="_Toc506459147"/>
       <w:r>
         <w:t>2.4 General Constraints</w:t>
       </w:r>
-      <w:bookmarkEnd w:id="22"/>
       <w:bookmarkEnd w:id="23"/>
+      <w:bookmarkEnd w:id="24"/>
     </w:p>
     <w:p>
       <w:pPr>
@@ -4263,13 +4233,13 @@
       <w:pPr>
         <w:pStyle w:val="Heading2"/>
       </w:pPr>
-      <w:bookmarkStart w:id="24" w:name="_Toc506458782"/>
-      <w:bookmarkStart w:id="25" w:name="_Toc506459148"/>
+      <w:bookmarkStart w:id="25" w:name="_Toc506458782"/>
+      <w:bookmarkStart w:id="26" w:name="_Toc506459148"/>
       <w:r>
         <w:t>2.5 Assumptions and Dependencies</w:t>
       </w:r>
-      <w:bookmarkEnd w:id="24"/>
       <w:bookmarkEnd w:id="25"/>
+      <w:bookmarkEnd w:id="26"/>
     </w:p>
     <w:p>
       <w:pPr>
@@ -4345,13 +4315,13 @@
       <w:pPr>
         <w:pStyle w:val="Heading1"/>
       </w:pPr>
-      <w:bookmarkStart w:id="26" w:name="_Toc506458783"/>
-      <w:bookmarkStart w:id="27" w:name="_Toc506459149"/>
+      <w:bookmarkStart w:id="27" w:name="_Toc506458783"/>
+      <w:bookmarkStart w:id="28" w:name="_Toc506459149"/>
       <w:r>
         <w:t>3. Specific Requirements</w:t>
       </w:r>
-      <w:bookmarkEnd w:id="26"/>
       <w:bookmarkEnd w:id="27"/>
+      <w:bookmarkEnd w:id="28"/>
     </w:p>
     <w:p>
       <w:pPr>
@@ -4574,73 +4544,73 @@
       <w:pPr>
         <w:pStyle w:val="Heading2"/>
       </w:pPr>
-      <w:bookmarkStart w:id="28" w:name="_Toc506458784"/>
-      <w:bookmarkStart w:id="29" w:name="_Toc506459150"/>
+      <w:bookmarkStart w:id="29" w:name="_Toc506458784"/>
+      <w:bookmarkStart w:id="30" w:name="_Toc506459150"/>
       <w:r>
         <w:t>3.1 External Interface Requirements</w:t>
       </w:r>
-      <w:bookmarkEnd w:id="28"/>
       <w:bookmarkEnd w:id="29"/>
+      <w:bookmarkEnd w:id="30"/>
     </w:p>
     <w:p>
       <w:pPr>
         <w:pStyle w:val="Heading3"/>
       </w:pPr>
-      <w:bookmarkStart w:id="30" w:name="_Toc506458785"/>
-      <w:bookmarkStart w:id="31" w:name="_Toc506459151"/>
+      <w:bookmarkStart w:id="31" w:name="_Toc506458785"/>
+      <w:bookmarkStart w:id="32" w:name="_Toc506459151"/>
       <w:r>
         <w:t>3.1.1 User Interfaces</w:t>
       </w:r>
-      <w:bookmarkEnd w:id="30"/>
       <w:bookmarkEnd w:id="31"/>
+      <w:bookmarkEnd w:id="32"/>
     </w:p>
     <w:p>
       <w:pPr>
         <w:pStyle w:val="Heading3"/>
       </w:pPr>
-      <w:bookmarkStart w:id="32" w:name="_Toc506458786"/>
-      <w:bookmarkStart w:id="33" w:name="_Toc506459152"/>
+      <w:bookmarkStart w:id="33" w:name="_Toc506458786"/>
+      <w:bookmarkStart w:id="34" w:name="_Toc506459152"/>
       <w:r>
         <w:t>3.1.2 Hardware Interfaces</w:t>
       </w:r>
-      <w:bookmarkEnd w:id="32"/>
       <w:bookmarkEnd w:id="33"/>
+      <w:bookmarkEnd w:id="34"/>
     </w:p>
     <w:p>
       <w:pPr>
         <w:pStyle w:val="Heading3"/>
       </w:pPr>
-      <w:bookmarkStart w:id="34" w:name="_Toc506458787"/>
-      <w:bookmarkStart w:id="35" w:name="_Toc506459153"/>
+      <w:bookmarkStart w:id="35" w:name="_Toc506458787"/>
+      <w:bookmarkStart w:id="36" w:name="_Toc506459153"/>
       <w:r>
         <w:t>3.1.3 Software Interfaces</w:t>
       </w:r>
-      <w:bookmarkEnd w:id="34"/>
       <w:bookmarkEnd w:id="35"/>
+      <w:bookmarkEnd w:id="36"/>
     </w:p>
     <w:p>
       <w:pPr>
         <w:pStyle w:val="Heading3"/>
       </w:pPr>
-      <w:bookmarkStart w:id="36" w:name="_Toc506458788"/>
-      <w:bookmarkStart w:id="37" w:name="_Toc506459154"/>
+      <w:bookmarkStart w:id="37" w:name="_Toc506458788"/>
+      <w:bookmarkStart w:id="38" w:name="_Toc506459154"/>
       <w:r>
         <w:t>3.1.4 Communications Interfaces</w:t>
       </w:r>
-      <w:bookmarkEnd w:id="36"/>
       <w:bookmarkEnd w:id="37"/>
+      <w:bookmarkEnd w:id="38"/>
     </w:p>
     <w:p>
       <w:pPr>
         <w:pStyle w:val="Heading2"/>
       </w:pPr>
-      <w:bookmarkStart w:id="38" w:name="_Toc506458789"/>
-      <w:bookmarkStart w:id="39" w:name="_Toc506459155"/>
+      <w:bookmarkStart w:id="39" w:name="_Toc506458789"/>
+      <w:bookmarkStart w:id="40" w:name="_Toc506459155"/>
       <w:r>
         <w:t>3.2 Functional Requirements</w:t>
       </w:r>
-      <w:bookmarkEnd w:id="38"/>
       <w:bookmarkEnd w:id="39"/>
+      <w:bookmarkEnd w:id="40"/>
     </w:p>
     <w:p>
       <w:pPr>
@@ -4660,13 +4630,13 @@
       <w:pPr>
         <w:pStyle w:val="Heading3"/>
       </w:pPr>
-      <w:bookmarkStart w:id="40" w:name="_Toc506458790"/>
-      <w:bookmarkStart w:id="41" w:name="_Toc506459156"/>
+      <w:bookmarkStart w:id="41" w:name="_Toc506458790"/>
+      <w:bookmarkStart w:id="42" w:name="_Toc506459156"/>
       <w:r>
         <w:t>3.2.1 &lt;Functional Requirement or Feature #1&gt;</w:t>
       </w:r>
-      <w:bookmarkEnd w:id="40"/>
       <w:bookmarkEnd w:id="41"/>
+      <w:bookmarkEnd w:id="42"/>
     </w:p>
     <w:p>
       <w:pPr>
@@ -4737,13 +4707,13 @@
       <w:pPr>
         <w:pStyle w:val="Heading3"/>
       </w:pPr>
-      <w:bookmarkStart w:id="42" w:name="_Toc506458791"/>
-      <w:bookmarkStart w:id="43" w:name="_Toc506459157"/>
+      <w:bookmarkStart w:id="43" w:name="_Toc506458791"/>
+      <w:bookmarkStart w:id="44" w:name="_Toc506459157"/>
       <w:r>
         <w:t>3.2.2 &lt;Functional Requirement or Feature #2&gt;</w:t>
       </w:r>
-      <w:bookmarkEnd w:id="42"/>
       <w:bookmarkEnd w:id="43"/>
+      <w:bookmarkEnd w:id="44"/>
     </w:p>
     <w:p>
       <w:r>
@@ -4757,16 +4727,16 @@
           <w:rFonts w:cs="Times"/>
         </w:rPr>
       </w:pPr>
-      <w:bookmarkStart w:id="44" w:name="_Toc506458792"/>
-      <w:bookmarkStart w:id="45" w:name="_Toc506459158"/>
+      <w:bookmarkStart w:id="45" w:name="_Toc506458792"/>
+      <w:bookmarkStart w:id="46" w:name="_Toc506459158"/>
       <w:r>
         <w:rPr>
           <w:rFonts w:cs="Times"/>
         </w:rPr>
         <w:t>3.3 Use Cases</w:t>
       </w:r>
-      <w:bookmarkEnd w:id="44"/>
       <w:bookmarkEnd w:id="45"/>
+      <w:bookmarkEnd w:id="46"/>
     </w:p>
     <w:p>
       <w:pPr>
@@ -4906,13 +4876,7 @@
         <w:rPr>
           <w:rFonts w:ascii="Times" w:hAnsi="Times" w:cs="Times"/>
         </w:rPr>
-        <w:t>Clicking the link will send an e-mail to them that they can use to change their password</w:t>
-      </w:r>
-      <w:r>
-        <w:rPr>
-          <w:rFonts w:ascii="Times" w:hAnsi="Times" w:cs="Times"/>
-        </w:rPr>
-        <w:t>.</w:t>
+        <w:t>Clicking the link will send an e-mail to them that they can use to change their password.</w:t>
       </w:r>
     </w:p>
     <w:p>
@@ -5004,31 +4968,19 @@
         <w:rPr>
           <w:rFonts w:cs="Times"/>
         </w:rPr>
-        <w:t>Use Case #</w:t>
+        <w:t>Use Case #4</w:t>
       </w:r>
       <w:r>
         <w:rPr>
           <w:rFonts w:cs="Times"/>
         </w:rPr>
-        <w:t>4</w:t>
+        <w:t xml:space="preserve"> – </w:t>
       </w:r>
       <w:r>
         <w:rPr>
           <w:rFonts w:cs="Times"/>
         </w:rPr>
-        <w:t xml:space="preserve"> – </w:t>
-      </w:r>
-      <w:r>
-        <w:rPr>
-          <w:rFonts w:cs="Times"/>
-        </w:rPr>
-        <w:t>U</w:t>
-      </w:r>
-      <w:r>
-        <w:rPr>
-          <w:rFonts w:cs="Times"/>
-        </w:rPr>
-        <w:t>ser can recover forgotten password</w:t>
+        <w:t>User can recover forgotten password</w:t>
       </w:r>
     </w:p>
     <w:p>
@@ -5062,13 +5014,7 @@
         <w:rPr>
           <w:rFonts w:cs="Times"/>
         </w:rPr>
-        <w:t>Use Case #</w:t>
-      </w:r>
-      <w:r>
-        <w:rPr>
-          <w:rFonts w:cs="Times"/>
-        </w:rPr>
-        <w:t>5</w:t>
+        <w:t>Use Case #5</w:t>
       </w:r>
       <w:r>
         <w:rPr>
@@ -5141,24 +5087,18 @@
         <w:rPr>
           <w:rFonts w:cs="Times"/>
         </w:rPr>
-        <w:t>Use Case #</w:t>
+        <w:t>Use Case #6</w:t>
       </w:r>
       <w:r>
         <w:rPr>
           <w:rFonts w:cs="Times"/>
         </w:rPr>
-        <w:t>6</w:t>
+        <w:t xml:space="preserve"> – </w:t>
       </w:r>
       <w:r>
         <w:rPr>
           <w:rFonts w:cs="Times"/>
         </w:rPr>
-        <w:t xml:space="preserve"> – </w:t>
-      </w:r>
-      <w:r>
-        <w:rPr>
-          <w:rFonts w:cs="Times"/>
-        </w:rPr>
         <w:t>User can view their account information</w:t>
       </w:r>
     </w:p>
@@ -5201,13 +5141,7 @@
         <w:rPr>
           <w:rFonts w:ascii="Times" w:hAnsi="Times" w:cs="Times"/>
         </w:rPr>
-        <w:t xml:space="preserve"> and zip</w:t>
-      </w:r>
-      <w:r>
-        <w:rPr>
-          <w:rFonts w:ascii="Times" w:hAnsi="Times" w:cs="Times"/>
-        </w:rPr>
-        <w:t>.</w:t>
+        <w:t xml:space="preserve"> and zip.</w:t>
       </w:r>
     </w:p>
     <w:p>
@@ -5226,13 +5160,7 @@
         <w:rPr>
           <w:rFonts w:cs="Times"/>
         </w:rPr>
-        <w:t>Use Case #</w:t>
-      </w:r>
-      <w:r>
-        <w:rPr>
-          <w:rFonts w:cs="Times"/>
-        </w:rPr>
-        <w:t>7</w:t>
+        <w:t>Use Case #7</w:t>
       </w:r>
       <w:r>
         <w:rPr>
@@ -5297,13 +5225,7 @@
         <w:rPr>
           <w:rFonts w:cs="Times"/>
         </w:rPr>
-        <w:t xml:space="preserve">8 – </w:t>
-      </w:r>
-      <w:r>
-        <w:rPr>
-          <w:rFonts w:cs="Times"/>
-        </w:rPr>
-        <w:t>Users can look up friends</w:t>
+        <w:t>8 – Users can look up friends</w:t>
       </w:r>
     </w:p>
     <w:p>
@@ -5336,37 +5258,7 @@
         <w:rPr>
           <w:rFonts w:cs="Times"/>
         </w:rPr>
-        <w:t>Use Case #</w:t>
-      </w:r>
-      <w:r>
-        <w:rPr>
-          <w:rFonts w:cs="Times"/>
-        </w:rPr>
-        <w:t>9</w:t>
-      </w:r>
-      <w:r>
-        <w:rPr>
-          <w:rFonts w:cs="Times"/>
-        </w:rPr>
-        <w:t xml:space="preserve"> – </w:t>
-      </w:r>
-      <w:r>
-        <w:rPr>
-          <w:rFonts w:cs="Times"/>
-        </w:rPr>
-        <w:t xml:space="preserve">  </w:t>
-      </w:r>
-      <w:r>
-        <w:rPr>
-          <w:rFonts w:cs="Times"/>
-        </w:rPr>
-        <w:t>Share a batch with a frien</w:t>
-      </w:r>
-      <w:r>
-        <w:rPr>
-          <w:rFonts w:cs="Times"/>
-        </w:rPr>
-        <w:t>d</w:t>
+        <w:t>Use Case #9 –   Share a batch with a friend</w:t>
       </w:r>
     </w:p>
     <w:p>
@@ -5394,13 +5286,7 @@
         <w:rPr>
           <w:rFonts w:ascii="Times" w:hAnsi="Times" w:cs="Times"/>
         </w:rPr>
-        <w:t>.  The system then sends the batch information to the friend user</w:t>
-      </w:r>
-      <w:r>
-        <w:rPr>
-          <w:rFonts w:ascii="Times" w:hAnsi="Times" w:cs="Times"/>
-        </w:rPr>
-        <w:t>.</w:t>
+        <w:t>.  The system then sends the batch information to the friend user.</w:t>
       </w:r>
     </w:p>
     <w:p>
@@ -5419,19 +5305,7 @@
         <w:rPr>
           <w:rFonts w:cs="Times"/>
         </w:rPr>
-        <w:t>Use Case #</w:t>
-      </w:r>
-      <w:r>
-        <w:rPr>
-          <w:rFonts w:cs="Times"/>
-        </w:rPr>
-        <w:t>10</w:t>
-      </w:r>
-      <w:r>
-        <w:rPr>
-          <w:rFonts w:cs="Times"/>
-        </w:rPr>
-        <w:t xml:space="preserve"> – </w:t>
+        <w:t xml:space="preserve">Use Case #10 – </w:t>
       </w:r>
       <w:r>
         <w:rPr>
@@ -5486,13 +5360,7 @@
         <w:rPr>
           <w:rFonts w:ascii="Times" w:hAnsi="Times" w:cs="Times"/>
         </w:rPr>
-        <w:t xml:space="preserve"> their account.  Immediately after the user verifies they wish to delete their account they will be logged out of the system and their account removed</w:t>
-      </w:r>
-      <w:r>
-        <w:rPr>
-          <w:rFonts w:ascii="Times" w:hAnsi="Times" w:cs="Times"/>
-        </w:rPr>
-        <w:t>.</w:t>
+        <w:t xml:space="preserve"> their account.  Immediately after the user verifies they wish to delete their account they will be logged out of the system and their account removed.</w:t>
       </w:r>
     </w:p>
     <w:p>
@@ -5511,31 +5379,13 @@
         <w:rPr>
           <w:rFonts w:cs="Times"/>
         </w:rPr>
-        <w:t>Use Case #</w:t>
+        <w:t xml:space="preserve">Use Case #11 – </w:t>
       </w:r>
       <w:r>
         <w:rPr>
           <w:rFonts w:cs="Times"/>
         </w:rPr>
-        <w:t>11</w:t>
-      </w:r>
-      <w:r>
-        <w:rPr>
-          <w:rFonts w:cs="Times"/>
-        </w:rPr>
-        <w:t xml:space="preserve"> – </w:t>
-      </w:r>
-      <w:r>
-        <w:rPr>
-          <w:rFonts w:cs="Times"/>
-        </w:rPr>
-        <w:t>U</w:t>
-      </w:r>
-      <w:r>
-        <w:rPr>
-          <w:rFonts w:cs="Times"/>
-        </w:rPr>
-        <w:t>ser can create a new batch</w:t>
+        <w:t>User can create a new batch</w:t>
       </w:r>
     </w:p>
     <w:p>
@@ -5663,19 +5513,7 @@
         <w:rPr>
           <w:rFonts w:cs="Times"/>
         </w:rPr>
-        <w:t>Use Case #</w:t>
-      </w:r>
-      <w:r>
-        <w:rPr>
-          <w:rFonts w:cs="Times"/>
-        </w:rPr>
-        <w:t>12</w:t>
-      </w:r>
-      <w:r>
-        <w:rPr>
-          <w:rFonts w:cs="Times"/>
-        </w:rPr>
-        <w:t xml:space="preserve"> – </w:t>
+        <w:t xml:space="preserve">Use Case #12 – </w:t>
       </w:r>
       <w:r>
         <w:rPr>
@@ -5765,19 +5603,7 @@
         <w:rPr>
           <w:rFonts w:cs="Times"/>
         </w:rPr>
-        <w:t>Use Case #</w:t>
-      </w:r>
-      <w:r>
-        <w:rPr>
-          <w:rFonts w:cs="Times"/>
-        </w:rPr>
-        <w:t>13</w:t>
-      </w:r>
-      <w:r>
-        <w:rPr>
-          <w:rFonts w:cs="Times"/>
-        </w:rPr>
-        <w:t xml:space="preserve"> – </w:t>
+        <w:t xml:space="preserve">Use Case #13 – </w:t>
       </w:r>
       <w:r>
         <w:rPr>
@@ -5830,19 +5656,7 @@
         <w:rPr>
           <w:rFonts w:cs="Times"/>
         </w:rPr>
-        <w:t>Use Case #</w:t>
-      </w:r>
-      <w:r>
-        <w:rPr>
-          <w:rFonts w:cs="Times"/>
-        </w:rPr>
-        <w:t>14</w:t>
-      </w:r>
-      <w:r>
-        <w:rPr>
-          <w:rFonts w:cs="Times"/>
-        </w:rPr>
-        <w:t xml:space="preserve"> – </w:t>
+        <w:t xml:space="preserve">Use Case #14 – </w:t>
       </w:r>
       <w:r>
         <w:rPr>
@@ -5895,19 +5709,7 @@
         <w:rPr>
           <w:rFonts w:cs="Times"/>
         </w:rPr>
-        <w:t>Use Case #</w:t>
-      </w:r>
-      <w:r>
-        <w:rPr>
-          <w:rFonts w:cs="Times"/>
-        </w:rPr>
-        <w:t>15</w:t>
-      </w:r>
-      <w:r>
-        <w:rPr>
-          <w:rFonts w:cs="Times"/>
-        </w:rPr>
-        <w:t xml:space="preserve"> – </w:t>
+        <w:t xml:space="preserve">Use Case #15 – </w:t>
       </w:r>
       <w:r>
         <w:rPr>
@@ -6041,24 +5843,12 @@
         <w:rPr>
           <w:rFonts w:cs="Times"/>
         </w:rPr>
-        <w:t>Use Case #</w:t>
+        <w:t xml:space="preserve">Use Case #16 – </w:t>
       </w:r>
       <w:r>
         <w:rPr>
           <w:rFonts w:cs="Times"/>
         </w:rPr>
-        <w:t>16</w:t>
-      </w:r>
-      <w:r>
-        <w:rPr>
-          <w:rFonts w:cs="Times"/>
-        </w:rPr>
-        <w:t xml:space="preserve"> – </w:t>
-      </w:r>
-      <w:r>
-        <w:rPr>
-          <w:rFonts w:cs="Times"/>
-        </w:rPr>
         <w:t>User can enter bottled data</w:t>
       </w:r>
     </w:p>
@@ -6101,13 +5891,7 @@
         <w:rPr>
           <w:rFonts w:ascii="Times" w:hAnsi="Times" w:cs="Times"/>
         </w:rPr>
-        <w:t>The use can also set an alert to indicate when the bottles are ready for consumption</w:t>
-      </w:r>
-      <w:r>
-        <w:rPr>
-          <w:rFonts w:ascii="Times" w:hAnsi="Times" w:cs="Times"/>
-        </w:rPr>
-        <w:t>.</w:t>
+        <w:t>The use can also set an alert to indicate when the bottles are ready for consumption.</w:t>
       </w:r>
     </w:p>
     <w:p>
@@ -6126,19 +5910,7 @@
         <w:rPr>
           <w:rFonts w:cs="Times"/>
         </w:rPr>
-        <w:t>Use Case #</w:t>
-      </w:r>
-      <w:r>
-        <w:rPr>
-          <w:rFonts w:cs="Times"/>
-        </w:rPr>
-        <w:t>17</w:t>
-      </w:r>
-      <w:r>
-        <w:rPr>
-          <w:rFonts w:cs="Times"/>
-        </w:rPr>
-        <w:t xml:space="preserve"> – </w:t>
+        <w:t xml:space="preserve">Use Case #17 – </w:t>
       </w:r>
       <w:r>
         <w:rPr>
@@ -6206,24 +5978,12 @@
           <w:rFonts w:cs="Times"/>
         </w:rPr>
         <w:lastRenderedPageBreak/>
-        <w:t>Use Case #</w:t>
+        <w:t xml:space="preserve">Use Case #18 – </w:t>
       </w:r>
       <w:r>
         <w:rPr>
           <w:rFonts w:cs="Times"/>
         </w:rPr>
-        <w:t>1</w:t>
-      </w:r>
-      <w:r>
-        <w:rPr>
-          <w:rFonts w:cs="Times"/>
-        </w:rPr>
-        <w:t xml:space="preserve">8 – </w:t>
-      </w:r>
-      <w:r>
-        <w:rPr>
-          <w:rFonts w:cs="Times"/>
-        </w:rPr>
         <w:t>Calculate alcohol percentage</w:t>
       </w:r>
     </w:p>
@@ -6238,19 +5998,7 @@
         <w:rPr>
           <w:rFonts w:ascii="Times" w:hAnsi="Times" w:cs="Times"/>
         </w:rPr>
-        <w:t>While working on a batch, the user may want to calculate the current alcohol by volume.  They will use their hydrometer to take a reading of the specific gravity and then add this measurement.</w:t>
-      </w:r>
-      <w:r>
-        <w:rPr>
-          <w:rFonts w:ascii="Times" w:hAnsi="Times" w:cs="Times"/>
-        </w:rPr>
-        <w:t xml:space="preserve"> </w:t>
-      </w:r>
-      <w:r>
-        <w:rPr>
-          <w:rFonts w:ascii="Times" w:hAnsi="Times" w:cs="Times"/>
-        </w:rPr>
-        <w:t xml:space="preserve"> Based on the original gravity they input at the start of the batch, the ABV </w:t>
+        <w:t xml:space="preserve">While working on a batch, the user may want to calculate the current alcohol by volume.  They will use their hydrometer to take a reading of the specific gravity and then add this measurement.  Based on the original gravity they input at the start of the batch, the ABV </w:t>
       </w:r>
       <w:proofErr w:type="gramStart"/>
       <w:r>
@@ -6264,13 +6012,7 @@
         <w:rPr>
           <w:rFonts w:ascii="Times" w:hAnsi="Times" w:cs="Times"/>
         </w:rPr>
-        <w:t xml:space="preserve"> be calculated and stored with the date</w:t>
-      </w:r>
-      <w:r>
-        <w:rPr>
-          <w:rFonts w:ascii="Times" w:hAnsi="Times" w:cs="Times"/>
-        </w:rPr>
-        <w:t>.</w:t>
+        <w:t xml:space="preserve"> be calculated and stored with the date.</w:t>
       </w:r>
     </w:p>
     <w:p>
@@ -6289,19 +6031,7 @@
         <w:rPr>
           <w:rFonts w:cs="Times"/>
         </w:rPr>
-        <w:t>Use Case #</w:t>
-      </w:r>
-      <w:r>
-        <w:rPr>
-          <w:rFonts w:cs="Times"/>
-        </w:rPr>
-        <w:t>19</w:t>
-      </w:r>
-      <w:r>
-        <w:rPr>
-          <w:rFonts w:cs="Times"/>
-        </w:rPr>
-        <w:t xml:space="preserve"> – </w:t>
+        <w:t xml:space="preserve">Use Case #19 – </w:t>
       </w:r>
       <w:r>
         <w:rPr>
@@ -6382,19 +6112,7 @@
         <w:rPr>
           <w:rFonts w:cs="Times"/>
         </w:rPr>
-        <w:t>Use Case #</w:t>
-      </w:r>
-      <w:r>
-        <w:rPr>
-          <w:rFonts w:cs="Times"/>
-        </w:rPr>
-        <w:t>20</w:t>
-      </w:r>
-      <w:r>
-        <w:rPr>
-          <w:rFonts w:cs="Times"/>
-        </w:rPr>
-        <w:t xml:space="preserve"> – </w:t>
+        <w:t xml:space="preserve">Use Case #20 – </w:t>
       </w:r>
       <w:r>
         <w:rPr>
@@ -6461,19 +6179,7 @@
         <w:rPr>
           <w:rFonts w:cs="Times"/>
         </w:rPr>
-        <w:t>Use Case #</w:t>
-      </w:r>
-      <w:r>
-        <w:rPr>
-          <w:rFonts w:cs="Times"/>
-        </w:rPr>
-        <w:t>21</w:t>
-      </w:r>
-      <w:r>
-        <w:rPr>
-          <w:rFonts w:cs="Times"/>
-        </w:rPr>
-        <w:t xml:space="preserve"> – </w:t>
+        <w:t xml:space="preserve">Use Case #21 – </w:t>
       </w:r>
       <w:r>
         <w:rPr>
@@ -6576,47 +6282,49 @@
         <w:rPr>
           <w:rFonts w:cs="Times"/>
         </w:rPr>
-        <w:t>Use Case #2</w:t>
-      </w:r>
+        <w:t xml:space="preserve">Use Case #22 – View trends of measurements over time, </w:t>
+      </w:r>
+      <w:proofErr w:type="gramStart"/>
       <w:r>
         <w:rPr>
           <w:rFonts w:cs="Times"/>
         </w:rPr>
-        <w:t>2</w:t>
-      </w:r>
+        <w:t>ex:</w:t>
+      </w:r>
+      <w:proofErr w:type="gramEnd"/>
       <w:r>
         <w:rPr>
           <w:rFonts w:cs="Times"/>
         </w:rPr>
-        <w:t xml:space="preserve"> – View trends of measurements over time, </w:t>
+        <w:t xml:space="preserve"> how is acidity changing?</w:t>
+      </w:r>
+    </w:p>
+    <w:p>
+      <w:pPr>
+        <w:ind w:left="720"/>
+        <w:rPr>
+          <w:rFonts w:ascii="Times" w:hAnsi="Times" w:cs="Times"/>
+        </w:rPr>
+      </w:pPr>
+      <w:r>
+        <w:rPr>
+          <w:rFonts w:ascii="Times" w:hAnsi="Times" w:cs="Times"/>
+        </w:rPr>
+        <w:t>The user may want to see how various measurements have been changing over time</w:t>
       </w:r>
       <w:proofErr w:type="gramStart"/>
       <w:r>
         <w:rPr>
-          <w:rFonts w:cs="Times"/>
-        </w:rPr>
-        <w:t>ex:</w:t>
+          <w:rFonts w:ascii="Times" w:hAnsi="Times" w:cs="Times"/>
+        </w:rPr>
+        <w:t xml:space="preserve">. </w:t>
       </w:r>
       <w:proofErr w:type="gramEnd"/>
       <w:r>
         <w:rPr>
-          <w:rFonts w:cs="Times"/>
-        </w:rPr>
-        <w:t xml:space="preserve"> how is acidity changing?</w:t>
-      </w:r>
-    </w:p>
-    <w:p>
-      <w:pPr>
-        <w:ind w:left="720"/>
-        <w:rPr>
-          <w:rFonts w:ascii="Times" w:hAnsi="Times" w:cs="Times"/>
-        </w:rPr>
-      </w:pPr>
-      <w:r>
-        <w:rPr>
-          <w:rFonts w:ascii="Times" w:hAnsi="Times" w:cs="Times"/>
-        </w:rPr>
-        <w:t>The user may want to see how various measurements have been changing over time</w:t>
+          <w:rFonts w:ascii="Times" w:hAnsi="Times" w:cs="Times"/>
+        </w:rPr>
+        <w:t>They will select a batch and then select view</w:t>
       </w:r>
       <w:proofErr w:type="gramStart"/>
       <w:r>
@@ -6630,7 +6338,7 @@
         <w:rPr>
           <w:rFonts w:ascii="Times" w:hAnsi="Times" w:cs="Times"/>
         </w:rPr>
-        <w:t>They will select a batch and then select view</w:t>
+        <w:t>From here, they will choose measurements and will be shown a table or graph of how the measurements have been changing over time</w:t>
       </w:r>
       <w:proofErr w:type="gramStart"/>
       <w:r>
@@ -6644,27 +6352,7 @@
         <w:rPr>
           <w:rFonts w:ascii="Times" w:hAnsi="Times" w:cs="Times"/>
         </w:rPr>
-        <w:t>From here, they will choose measurements and will be shown a table or graph of how the measurements have been changing over time</w:t>
-      </w:r>
-      <w:proofErr w:type="gramStart"/>
-      <w:r>
-        <w:rPr>
-          <w:rFonts w:ascii="Times" w:hAnsi="Times" w:cs="Times"/>
-        </w:rPr>
-        <w:t xml:space="preserve">. </w:t>
-      </w:r>
-      <w:proofErr w:type="gramEnd"/>
-      <w:r>
-        <w:rPr>
-          <w:rFonts w:ascii="Times" w:hAnsi="Times" w:cs="Times"/>
-        </w:rPr>
-        <w:t>This will allow them to see how the batch is progressing and spot any negative trends</w:t>
-      </w:r>
-      <w:r>
-        <w:rPr>
-          <w:rFonts w:ascii="Times" w:hAnsi="Times" w:cs="Times"/>
-        </w:rPr>
-        <w:t>.</w:t>
+        <w:t>This will allow them to see how the batch is progressing and spot any negative trends.</w:t>
       </w:r>
     </w:p>
     <w:p>
@@ -6683,19 +6371,7 @@
         <w:rPr>
           <w:rFonts w:cs="Times"/>
         </w:rPr>
-        <w:t>Use Case #</w:t>
-      </w:r>
-      <w:r>
-        <w:rPr>
-          <w:rFonts w:cs="Times"/>
-        </w:rPr>
-        <w:t>23</w:t>
-      </w:r>
-      <w:r>
-        <w:rPr>
-          <w:rFonts w:cs="Times"/>
-        </w:rPr>
-        <w:t xml:space="preserve"> – Add actions to a batch, for example when they racked, bottled, filtered </w:t>
+        <w:t xml:space="preserve">Use Case #23 – Add actions to a batch, for example when they racked, bottled, filtered </w:t>
       </w:r>
       <w:proofErr w:type="spellStart"/>
       <w:proofErr w:type="gramStart"/>
@@ -6786,19 +6462,7 @@
         <w:rPr>
           <w:rFonts w:cs="Times"/>
         </w:rPr>
-        <w:t>Use Case #</w:t>
-      </w:r>
-      <w:r>
-        <w:rPr>
-          <w:rFonts w:cs="Times"/>
-        </w:rPr>
-        <w:t>24</w:t>
-      </w:r>
-      <w:r>
-        <w:rPr>
-          <w:rFonts w:cs="Times"/>
-        </w:rPr>
-        <w:t xml:space="preserve"> – View actions performed on a batch</w:t>
+        <w:t>Use Case #24 – View actions performed on a batch</w:t>
       </w:r>
     </w:p>
     <w:p>
@@ -6874,19 +6538,7 @@
           <w:rFonts w:cs="Times"/>
         </w:rPr>
         <w:lastRenderedPageBreak/>
-        <w:t>Use Case #</w:t>
-      </w:r>
-      <w:r>
-        <w:rPr>
-          <w:rFonts w:cs="Times"/>
-        </w:rPr>
-        <w:t>25</w:t>
-      </w:r>
-      <w:r>
-        <w:rPr>
-          <w:rFonts w:cs="Times"/>
-        </w:rPr>
-        <w:t xml:space="preserve"> – User can delete batch</w:t>
+        <w:t>Use Case #25 – User can delete batch</w:t>
       </w:r>
     </w:p>
     <w:p>
@@ -7111,31 +6763,7 @@
         <w:rPr>
           <w:rFonts w:cs="Times"/>
         </w:rPr>
-        <w:t>Use Case #2</w:t>
-      </w:r>
-      <w:r>
-        <w:rPr>
-          <w:rFonts w:cs="Times"/>
-        </w:rPr>
-        <w:t>7</w:t>
-      </w:r>
-      <w:r>
-        <w:rPr>
-          <w:rFonts w:cs="Times"/>
-        </w:rPr>
-        <w:t xml:space="preserve"> –</w:t>
-      </w:r>
-      <w:r>
-        <w:rPr>
-          <w:rFonts w:cs="Times"/>
-        </w:rPr>
-        <w:t xml:space="preserve"> </w:t>
-      </w:r>
-      <w:r>
-        <w:rPr>
-          <w:rFonts w:cs="Times"/>
-        </w:rPr>
-        <w:t>User can remove ingredients from a batch</w:t>
+        <w:t>Use Case #27 – User can remove ingredients from a batch</w:t>
       </w:r>
     </w:p>
     <w:p>
@@ -7191,13 +6819,7 @@
         <w:rPr>
           <w:rFonts w:ascii="Times" w:hAnsi="Times" w:cs="Times"/>
         </w:rPr>
-        <w:t>If the user agrees, they will confirm their selection by clicking the OK button</w:t>
-      </w:r>
-      <w:r>
-        <w:rPr>
-          <w:rFonts w:ascii="Times" w:hAnsi="Times" w:cs="Times"/>
-        </w:rPr>
-        <w:t>.</w:t>
+        <w:t>If the user agrees, they will confirm their selection by clicking the OK button.</w:t>
       </w:r>
     </w:p>
     <w:p>
@@ -7216,31 +6838,7 @@
         <w:rPr>
           <w:rFonts w:cs="Times"/>
         </w:rPr>
-        <w:t>Use Case #2</w:t>
-      </w:r>
-      <w:r>
-        <w:rPr>
-          <w:rFonts w:cs="Times"/>
-        </w:rPr>
-        <w:t>8</w:t>
-      </w:r>
-      <w:r>
-        <w:rPr>
-          <w:rFonts w:cs="Times"/>
-        </w:rPr>
-        <w:t xml:space="preserve"> –</w:t>
-      </w:r>
-      <w:r>
-        <w:rPr>
-          <w:rFonts w:cs="Times"/>
-        </w:rPr>
-        <w:t xml:space="preserve"> </w:t>
-      </w:r>
-      <w:r>
-        <w:rPr>
-          <w:rFonts w:cs="Times"/>
-        </w:rPr>
-        <w:t>User can view their inventory</w:t>
+        <w:t>Use Case #28 – User can view their inventory</w:t>
       </w:r>
     </w:p>
     <w:p>
@@ -7330,31 +6928,13 @@
         <w:rPr>
           <w:rFonts w:cs="Times"/>
         </w:rPr>
-        <w:t>Use Case #2</w:t>
+        <w:t>Use Case #29 –</w:t>
       </w:r>
       <w:r>
         <w:rPr>
           <w:rFonts w:cs="Times"/>
         </w:rPr>
-        <w:t>9</w:t>
-      </w:r>
-      <w:r>
-        <w:rPr>
-          <w:rFonts w:cs="Times"/>
-        </w:rPr>
-        <w:t xml:space="preserve"> –</w:t>
-      </w:r>
-      <w:r>
-        <w:rPr>
-          <w:rFonts w:cs="Times"/>
-        </w:rPr>
-        <w:t xml:space="preserve"> </w:t>
-      </w:r>
-      <w:r>
-        <w:rPr>
-          <w:rFonts w:cs="Times"/>
-        </w:rPr>
-        <w:t>Add recipes</w:t>
+        <w:t xml:space="preserve"> Add recipes</w:t>
       </w:r>
     </w:p>
     <w:p>
@@ -7415,31 +6995,13 @@
         <w:rPr>
           <w:rFonts w:cs="Times"/>
         </w:rPr>
-        <w:t>Use Case #</w:t>
+        <w:t>Use Case #30 –</w:t>
       </w:r>
       <w:r>
         <w:rPr>
           <w:rFonts w:cs="Times"/>
         </w:rPr>
-        <w:t>30</w:t>
-      </w:r>
-      <w:r>
-        <w:rPr>
-          <w:rFonts w:cs="Times"/>
-        </w:rPr>
-        <w:t xml:space="preserve"> –</w:t>
-      </w:r>
-      <w:r>
-        <w:rPr>
-          <w:rFonts w:cs="Times"/>
-        </w:rPr>
-        <w:t xml:space="preserve"> </w:t>
-      </w:r>
-      <w:r>
-        <w:rPr>
-          <w:rFonts w:cs="Times"/>
-        </w:rPr>
-        <w:t>View Recipes</w:t>
+        <w:t xml:space="preserve"> View Recipes</w:t>
       </w:r>
     </w:p>
     <w:p>
@@ -7500,31 +7062,13 @@
         <w:rPr>
           <w:rFonts w:cs="Times"/>
         </w:rPr>
-        <w:t>Use Case #</w:t>
+        <w:t>Use Case #31 –</w:t>
       </w:r>
       <w:r>
         <w:rPr>
           <w:rFonts w:cs="Times"/>
         </w:rPr>
-        <w:t>31</w:t>
-      </w:r>
-      <w:r>
-        <w:rPr>
-          <w:rFonts w:cs="Times"/>
-        </w:rPr>
-        <w:t xml:space="preserve"> –</w:t>
-      </w:r>
-      <w:r>
-        <w:rPr>
-          <w:rFonts w:cs="Times"/>
-        </w:rPr>
-        <w:t xml:space="preserve"> </w:t>
-      </w:r>
-      <w:r>
-        <w:rPr>
-          <w:rFonts w:cs="Times"/>
-        </w:rPr>
-        <w:t>Delete recipe</w:t>
+        <w:t xml:space="preserve"> Delete recipe</w:t>
       </w:r>
     </w:p>
     <w:p>
@@ -7572,31 +7116,13 @@
           <w:rFonts w:cs="Times"/>
         </w:rPr>
         <w:lastRenderedPageBreak/>
-        <w:t>Use Case #</w:t>
+        <w:t>Use Case #32 –</w:t>
       </w:r>
       <w:r>
         <w:rPr>
           <w:rFonts w:cs="Times"/>
         </w:rPr>
-        <w:t>32</w:t>
-      </w:r>
-      <w:r>
-        <w:rPr>
-          <w:rFonts w:cs="Times"/>
-        </w:rPr>
-        <w:t xml:space="preserve"> –</w:t>
-      </w:r>
-      <w:r>
-        <w:rPr>
-          <w:rFonts w:cs="Times"/>
-        </w:rPr>
-        <w:t xml:space="preserve"> </w:t>
-      </w:r>
-      <w:r>
-        <w:rPr>
-          <w:rFonts w:cs="Times"/>
-        </w:rPr>
-        <w:t>Start a new batch from a recipe</w:t>
+        <w:t xml:space="preserve"> Start a new batch from a recipe</w:t>
       </w:r>
     </w:p>
     <w:p>
@@ -7671,31 +7197,13 @@
         <w:rPr>
           <w:rFonts w:cs="Times"/>
         </w:rPr>
-        <w:t>Use Case #</w:t>
+        <w:t>Use Case #33 –</w:t>
       </w:r>
       <w:r>
         <w:rPr>
           <w:rFonts w:cs="Times"/>
         </w:rPr>
-        <w:t>33</w:t>
-      </w:r>
-      <w:r>
-        <w:rPr>
-          <w:rFonts w:cs="Times"/>
-        </w:rPr>
-        <w:t xml:space="preserve"> –</w:t>
-      </w:r>
-      <w:r>
-        <w:rPr>
-          <w:rFonts w:cs="Times"/>
-        </w:rPr>
-        <w:t xml:space="preserve"> </w:t>
-      </w:r>
-      <w:r>
-        <w:rPr>
-          <w:rFonts w:cs="Times"/>
-        </w:rPr>
-        <w:t>Add reminder</w:t>
+        <w:t xml:space="preserve"> Add reminder</w:t>
       </w:r>
     </w:p>
     <w:p>
@@ -7945,31 +7453,13 @@
         <w:rPr>
           <w:rFonts w:cs="Times"/>
         </w:rPr>
-        <w:t>Use Case #</w:t>
+        <w:t>Use Case #34 –</w:t>
       </w:r>
       <w:r>
         <w:rPr>
           <w:rFonts w:cs="Times"/>
         </w:rPr>
-        <w:t>34</w:t>
-      </w:r>
-      <w:r>
-        <w:rPr>
-          <w:rFonts w:cs="Times"/>
-        </w:rPr>
-        <w:t xml:space="preserve"> –</w:t>
-      </w:r>
-      <w:r>
-        <w:rPr>
-          <w:rFonts w:cs="Times"/>
-        </w:rPr>
-        <w:t xml:space="preserve"> </w:t>
-      </w:r>
-      <w:r>
-        <w:rPr>
-          <w:rFonts w:cs="Times"/>
-        </w:rPr>
-        <w:t>Add batch to cellar inventory</w:t>
+        <w:t xml:space="preserve"> Add batch to cellar inventory</w:t>
       </w:r>
     </w:p>
     <w:p>
@@ -8028,7 +7518,6 @@
           <w:rFonts w:ascii="Times" w:hAnsi="Times" w:cs="Times"/>
         </w:rPr>
       </w:pPr>
-      <w:bookmarkStart w:id="46" w:name="_GoBack"/>
       <w:r>
         <w:rPr>
           <w:rFonts w:ascii="Times" w:hAnsi="Times" w:cs="Times"/>
@@ -8076,7 +7565,6 @@
         <w:t>Bottle volume</w:t>
       </w:r>
     </w:p>
-    <w:bookmarkEnd w:id="46"/>
     <w:p>
       <w:pPr>
         <w:pStyle w:val="Heading3"/>
@@ -8093,31 +7581,7 @@
         <w:rPr>
           <w:rFonts w:cs="Times"/>
         </w:rPr>
-        <w:t>Use Case #</w:t>
-      </w:r>
-      <w:r>
-        <w:rPr>
-          <w:rFonts w:cs="Times"/>
-        </w:rPr>
-        <w:t>35</w:t>
-      </w:r>
-      <w:r>
-        <w:rPr>
-          <w:rFonts w:cs="Times"/>
-        </w:rPr>
-        <w:t xml:space="preserve"> –</w:t>
-      </w:r>
-      <w:r>
-        <w:rPr>
-          <w:rFonts w:cs="Times"/>
-        </w:rPr>
-        <w:t xml:space="preserve"> </w:t>
-      </w:r>
-      <w:r>
-        <w:rPr>
-          <w:rFonts w:cs="Times"/>
-        </w:rPr>
-        <w:t>Search inventory</w:t>
+        <w:t>Use Case #35 – Search inventory</w:t>
       </w:r>
     </w:p>
     <w:p>
@@ -8206,31 +7670,7 @@
         <w:rPr>
           <w:rFonts w:cs="Times"/>
         </w:rPr>
-        <w:t>Use Case #</w:t>
-      </w:r>
-      <w:r>
-        <w:rPr>
-          <w:rFonts w:cs="Times"/>
-        </w:rPr>
-        <w:t>36</w:t>
-      </w:r>
-      <w:r>
-        <w:rPr>
-          <w:rFonts w:cs="Times"/>
-        </w:rPr>
-        <w:t xml:space="preserve"> –</w:t>
-      </w:r>
-      <w:r>
-        <w:rPr>
-          <w:rFonts w:cs="Times"/>
-        </w:rPr>
-        <w:t xml:space="preserve"> </w:t>
-      </w:r>
-      <w:r>
-        <w:rPr>
-          <w:rFonts w:cs="Times"/>
-        </w:rPr>
-        <w:t>Search ingredients</w:t>
+        <w:t>Use Case #36 – Search ingredients</w:t>
       </w:r>
     </w:p>
     <w:p>
@@ -8333,31 +7773,7 @@
         <w:rPr>
           <w:rFonts w:cs="Times"/>
         </w:rPr>
-        <w:t>Use Case #</w:t>
-      </w:r>
-      <w:r>
-        <w:rPr>
-          <w:rFonts w:cs="Times"/>
-        </w:rPr>
-        <w:t>37</w:t>
-      </w:r>
-      <w:r>
-        <w:rPr>
-          <w:rFonts w:cs="Times"/>
-        </w:rPr>
-        <w:t xml:space="preserve"> –</w:t>
-      </w:r>
-      <w:r>
-        <w:rPr>
-          <w:rFonts w:cs="Times"/>
-        </w:rPr>
-        <w:t xml:space="preserve"> </w:t>
-      </w:r>
-      <w:r>
-        <w:rPr>
-          <w:rFonts w:cs="Times"/>
-        </w:rPr>
-        <w:t>Share batch information</w:t>
+        <w:t>Use Case #37 – Share batch information</w:t>
       </w:r>
     </w:p>
     <w:p>
@@ -8467,31 +7883,7 @@
         <w:rPr>
           <w:rFonts w:cs="Times"/>
         </w:rPr>
-        <w:t>Use Case #</w:t>
-      </w:r>
-      <w:r>
-        <w:rPr>
-          <w:rFonts w:cs="Times"/>
-        </w:rPr>
-        <w:t>38</w:t>
-      </w:r>
-      <w:r>
-        <w:rPr>
-          <w:rFonts w:cs="Times"/>
-        </w:rPr>
-        <w:t xml:space="preserve"> –</w:t>
-      </w:r>
-      <w:r>
-        <w:rPr>
-          <w:rFonts w:cs="Times"/>
-        </w:rPr>
-        <w:t xml:space="preserve"> </w:t>
-      </w:r>
-      <w:r>
-        <w:rPr>
-          <w:rFonts w:cs="Times"/>
-        </w:rPr>
-        <w:t>Rate batch</w:t>
+        <w:t>Use Case #38 – Rate batch</w:t>
       </w:r>
     </w:p>
     <w:p>
@@ -8566,31 +7958,7 @@
         <w:rPr>
           <w:rFonts w:cs="Times"/>
         </w:rPr>
-        <w:t>Use Case #</w:t>
-      </w:r>
-      <w:r>
-        <w:rPr>
-          <w:rFonts w:cs="Times"/>
-        </w:rPr>
-        <w:t>39</w:t>
-      </w:r>
-      <w:r>
-        <w:rPr>
-          <w:rFonts w:cs="Times"/>
-        </w:rPr>
-        <w:t xml:space="preserve"> –</w:t>
-      </w:r>
-      <w:r>
-        <w:rPr>
-          <w:rFonts w:cs="Times"/>
-        </w:rPr>
-        <w:t xml:space="preserve"> </w:t>
-      </w:r>
-      <w:r>
-        <w:rPr>
-          <w:rFonts w:cs="Times"/>
-        </w:rPr>
-        <w:t>Comment on batch</w:t>
+        <w:t>Use Case #39 – Comment on batch</w:t>
       </w:r>
     </w:p>
     <w:p>
@@ -9202,13 +8570,7 @@
       <w:rPr>
         <w:rStyle w:val="PageNumber"/>
       </w:rPr>
-      <w:instrText xml:space="preserve"> P</w:instrText>
-    </w:r>
-    <w:r>
-      <w:rPr>
-        <w:rStyle w:val="PageNumber"/>
-      </w:rPr>
-      <w:instrText xml:space="preserve">AGE </w:instrText>
+      <w:instrText xml:space="preserve"> PAGE </w:instrText>
     </w:r>
     <w:r>
       <w:rPr>

</xml_diff>

<commit_message>
Added Geoff's name, Steve was listed twice
</commit_message>
<xml_diff>
--- a/design/Requirements Specification.docx
+++ b/design/Requirements Specification.docx
@@ -36,7 +36,7 @@
           </w:tblGrid>
           <w:tr>
             <w:trPr>
-              <w:trHeight w:val="2880"/>
+              <w:trHeight w:val="2160"/>
               <w:jc w:val="center"/>
             </w:trPr>
             <w:tc>
@@ -61,8 +61,6 @@
                   </w:rPr>
                   <w:t>BrewersBuddy</w:t>
                 </w:r>
-                <w:bookmarkStart w:id="0" w:name="_GoBack"/>
-                <w:bookmarkEnd w:id="0"/>
               </w:p>
             </w:tc>
           </w:tr>
@@ -200,23 +198,21 @@
                 <w:tcW w:w="5000" w:type="pct"/>
                 <w:vAlign w:val="center"/>
               </w:tcPr>
+              <w:customXmlDelRangeStart w:id="0" w:author="Gregg" w:date="2013-06-23T20:51:00Z"/>
               <w:sdt>
                 <w:sdtPr>
                   <w:rPr>
-                    <w:bCs/>
+                    <w:rFonts w:ascii="Times New Roman" w:hAnsi="Times New Roman" w:cs="Times New Roman"/>
                     <w:sz w:val="36"/>
                     <w:szCs w:val="36"/>
                   </w:rPr>
                   <w:alias w:val="Author"/>
                   <w:id w:val="-139187188"/>
-                  <w:placeholder>
-                    <w:docPart w:val="9B555B90D2E345B2B9E03C362AE2700E"/>
-                  </w:placeholder>
                   <w:dataBinding w:prefixMappings="xmlns:ns0='http://schemas.openxmlformats.org/package/2006/metadata/core-properties' xmlns:ns1='http://purl.org/dc/elements/1.1/'" w:xpath="/ns0:coreProperties[1]/ns1:creator[1]" w:storeItemID="{6C3C8BC8-F283-45AE-878A-BAB7291924A1}"/>
                   <w:text/>
                 </w:sdtPr>
-                <w:sdtEndPr/>
                 <w:sdtContent>
+                  <w:customXmlDelRangeEnd w:id="0"/>
                   <w:p>
                     <w:pPr>
                       <w:pStyle w:val="NoSpacing"/>
@@ -227,17 +223,49 @@
                         <w:szCs w:val="36"/>
                       </w:rPr>
                     </w:pPr>
-                    <w:r>
-                      <w:rPr>
-                        <w:bCs/>
-                        <w:sz w:val="36"/>
-                        <w:szCs w:val="36"/>
-                      </w:rPr>
-                      <w:t>Steven Platz</w:t>
-                    </w:r>
+                    <w:del w:id="1" w:author="Gregg" w:date="2013-06-23T20:51:00Z">
+                      <w:r>
+                        <w:rPr>
+                          <w:rFonts w:ascii="Times New Roman" w:hAnsi="Times New Roman" w:cs="Times New Roman"/>
+                          <w:sz w:val="36"/>
+                          <w:szCs w:val="36"/>
+                        </w:rPr>
+                        <w:delText>Steven Platz</w:delText>
+                      </w:r>
+                    </w:del>
+                    <w:ins w:id="2" w:author="Gregg" w:date="2013-06-23T20:51:00Z">
+                      <w:r>
+                        <w:rPr>
+                          <w:rFonts w:ascii="Times New Roman" w:hAnsi="Times New Roman" w:cs="Times New Roman"/>
+                          <w:sz w:val="36"/>
+                          <w:szCs w:val="36"/>
+                        </w:rPr>
+                        <w:t xml:space="preserve"> </w:t>
+                      </w:r>
+                      <w:r>
+                        <w:rPr>
+                          <w:rFonts w:ascii="Times New Roman" w:hAnsi="Times New Roman" w:cs="Times New Roman"/>
+                          <w:sz w:val="36"/>
+                          <w:szCs w:val="36"/>
+                        </w:rPr>
+                        <w:t xml:space="preserve">Geoff </w:t>
+                      </w:r>
+                      <w:proofErr w:type="spellStart"/>
+                      <w:r>
+                        <w:rPr>
+                          <w:rFonts w:ascii="Times New Roman" w:hAnsi="Times New Roman" w:cs="Times New Roman"/>
+                          <w:sz w:val="36"/>
+                          <w:szCs w:val="36"/>
+                        </w:rPr>
+                        <w:t>Blogreff</w:t>
+                      </w:r>
+                    </w:ins>
+                    <w:proofErr w:type="spellEnd"/>
                   </w:p>
+                  <w:customXmlDelRangeStart w:id="3" w:author="Gregg" w:date="2013-06-23T20:51:00Z"/>
                 </w:sdtContent>
               </w:sdt>
+              <w:customXmlDelRangeEnd w:id="3"/>
               <w:p>
                 <w:pPr>
                   <w:pStyle w:val="NoSpacing"/>
@@ -281,8 +309,18 @@
                     <w:sz w:val="36"/>
                     <w:szCs w:val="36"/>
                   </w:rPr>
-                  <w:t>nathon Parise</w:t>
+                  <w:t xml:space="preserve">nathon </w:t>
                 </w:r>
+                <w:proofErr w:type="spellStart"/>
+                <w:r>
+                  <w:rPr>
+                    <w:bCs/>
+                    <w:sz w:val="36"/>
+                    <w:szCs w:val="36"/>
+                  </w:rPr>
+                  <w:t>Parise</w:t>
+                </w:r>
+                <w:proofErr w:type="spellEnd"/>
               </w:p>
               <w:p>
                 <w:pPr>
@@ -300,8 +338,18 @@
                     <w:sz w:val="36"/>
                     <w:szCs w:val="36"/>
                   </w:rPr>
-                  <w:t>John Pistorius</w:t>
+                  <w:t xml:space="preserve">John </w:t>
                 </w:r>
+                <w:proofErr w:type="spellStart"/>
+                <w:r>
+                  <w:rPr>
+                    <w:bCs/>
+                    <w:sz w:val="36"/>
+                    <w:szCs w:val="36"/>
+                  </w:rPr>
+                  <w:t>Pistorius</w:t>
+                </w:r>
+                <w:proofErr w:type="spellEnd"/>
               </w:p>
               <w:sdt>
                 <w:sdtPr>
@@ -332,8 +380,18 @@
                         <w:sz w:val="36"/>
                         <w:szCs w:val="36"/>
                       </w:rPr>
-                      <w:t>Steven Platz</w:t>
+                      <w:t xml:space="preserve">Steven </w:t>
                     </w:r>
+                    <w:proofErr w:type="spellStart"/>
+                    <w:r>
+                      <w:rPr>
+                        <w:bCs/>
+                        <w:sz w:val="36"/>
+                        <w:szCs w:val="36"/>
+                      </w:rPr>
+                      <w:t>Platz</w:t>
+                    </w:r>
+                    <w:proofErr w:type="spellEnd"/>
                   </w:p>
                 </w:sdtContent>
               </w:sdt>
@@ -431,6 +489,8 @@
             <w:br w:type="page"/>
           </w:r>
         </w:p>
+        <w:bookmarkStart w:id="4" w:name="_GoBack" w:displacedByCustomXml="next"/>
+        <w:bookmarkEnd w:id="4" w:displacedByCustomXml="next"/>
       </w:sdtContent>
     </w:sdt>
     <w:p/>
@@ -449,15 +509,15 @@
       <w:pPr>
         <w:pStyle w:val="Heading1"/>
       </w:pPr>
-      <w:bookmarkStart w:id="1" w:name="_Toc506458769"/>
-      <w:bookmarkStart w:id="2" w:name="_Toc506459135"/>
-      <w:bookmarkStart w:id="3" w:name="_Toc359781548"/>
+      <w:bookmarkStart w:id="5" w:name="_Toc506458769"/>
+      <w:bookmarkStart w:id="6" w:name="_Toc506459135"/>
+      <w:bookmarkStart w:id="7" w:name="_Toc359781548"/>
       <w:r>
         <w:t>Revision History</w:t>
       </w:r>
-      <w:bookmarkEnd w:id="1"/>
-      <w:bookmarkEnd w:id="2"/>
-      <w:bookmarkEnd w:id="3"/>
+      <w:bookmarkEnd w:id="5"/>
+      <w:bookmarkEnd w:id="6"/>
+      <w:bookmarkEnd w:id="7"/>
     </w:p>
     <w:p/>
     <w:tbl>
@@ -4925,12 +4985,12 @@
         </w:numPr>
         <w:ind w:left="360"/>
       </w:pPr>
-      <w:bookmarkStart w:id="4" w:name="_Toc359781549"/>
+      <w:bookmarkStart w:id="8" w:name="_Toc359781549"/>
       <w:r>
         <w:lastRenderedPageBreak/>
         <w:t>Introduction</w:t>
       </w:r>
-      <w:bookmarkEnd w:id="4"/>
+      <w:bookmarkEnd w:id="8"/>
     </w:p>
     <w:p>
       <w:pPr>
@@ -4999,7 +5059,7 @@
         </w:rPr>
         <w:t xml:space="preserve"> </w:t>
       </w:r>
-      <w:bookmarkStart w:id="5" w:name="_Toc359781550"/>
+      <w:bookmarkStart w:id="9" w:name="_Toc359781550"/>
       <w:r>
         <w:rPr>
           <w:rFonts w:ascii="Times" w:hAnsi="Times" w:cs="Times"/>
@@ -5009,11 +5069,16 @@
         </w:rPr>
         <w:t>Purpose</w:t>
       </w:r>
-      <w:bookmarkEnd w:id="5"/>
-    </w:p>
-    <w:p>
-      <w:r>
-        <w:t xml:space="preserve">BrewerBuddy </w:t>
+      <w:bookmarkEnd w:id="9"/>
+    </w:p>
+    <w:p>
+      <w:proofErr w:type="spellStart"/>
+      <w:r>
+        <w:t>BrewerBuddy</w:t>
+      </w:r>
+      <w:proofErr w:type="spellEnd"/>
+      <w:r>
+        <w:t xml:space="preserve"> </w:t>
       </w:r>
       <w:r>
         <w:t>will be an online application that allows home brewers to enter and track batch information for beer and wine.</w:t>
@@ -5043,7 +5108,7 @@
         </w:rPr>
         <w:t xml:space="preserve"> </w:t>
       </w:r>
-      <w:bookmarkStart w:id="6" w:name="_Toc359781551"/>
+      <w:bookmarkStart w:id="10" w:name="_Toc359781551"/>
       <w:r>
         <w:rPr>
           <w:rFonts w:ascii="Times" w:hAnsi="Times" w:cs="Times"/>
@@ -5053,7 +5118,7 @@
         </w:rPr>
         <w:t>Scope</w:t>
       </w:r>
-      <w:bookmarkEnd w:id="6"/>
+      <w:bookmarkEnd w:id="10"/>
     </w:p>
     <w:p>
       <w:pPr>
@@ -5106,28 +5171,37 @@
           <w:i/>
           <w:color w:val="002060"/>
         </w:rPr>
-        <w:t xml:space="preserve"> for example, Host DBMS, Report Generator, etc</w:t>
-      </w:r>
-    </w:p>
-    <w:p>
-      <w:pPr>
+        <w:t xml:space="preserve"> for example, Host DBMS, Report Generator, </w:t>
+      </w:r>
+      <w:proofErr w:type="spellStart"/>
+      <w:r>
         <w:rPr>
           <w:i/>
           <w:color w:val="002060"/>
         </w:rPr>
-      </w:pPr>
-      <w:r>
+        <w:t>etc</w:t>
+      </w:r>
+      <w:proofErr w:type="spellEnd"/>
+    </w:p>
+    <w:p>
+      <w:pPr>
         <w:rPr>
           <w:i/>
           <w:color w:val="002060"/>
         </w:rPr>
-        <w:t>(2)</w:t>
-      </w:r>
+      </w:pPr>
       <w:r>
         <w:rPr>
           <w:i/>
           <w:color w:val="002060"/>
         </w:rPr>
+        <w:t>(2)</w:t>
+      </w:r>
+      <w:r>
+        <w:rPr>
+          <w:i/>
+          <w:color w:val="002060"/>
+        </w:rPr>
         <w:tab/>
         <w:t>Explain what the software product(s) will, and, if necessary, will not do</w:t>
       </w:r>
@@ -5230,7 +5304,23 @@
           <w:i/>
           <w:color w:val="002060"/>
         </w:rPr>
-        <w:t xml:space="preserve"> if they exist.What is the scope of this software product.</w:t>
+        <w:t xml:space="preserve"> if they </w:t>
+      </w:r>
+      <w:proofErr w:type="spellStart"/>
+      <w:r>
+        <w:rPr>
+          <w:i/>
+          <w:color w:val="002060"/>
+        </w:rPr>
+        <w:t>exist.What</w:t>
+      </w:r>
+      <w:proofErr w:type="spellEnd"/>
+      <w:r>
+        <w:rPr>
+          <w:i/>
+          <w:color w:val="002060"/>
+        </w:rPr>
+        <w:t xml:space="preserve"> is the scope of this software product.</w:t>
       </w:r>
     </w:p>
     <w:p>
@@ -5347,7 +5437,7 @@
         </w:rPr>
         <w:t xml:space="preserve"> </w:t>
       </w:r>
-      <w:bookmarkStart w:id="7" w:name="_Toc359781552"/>
+      <w:bookmarkStart w:id="11" w:name="_Toc359781552"/>
       <w:r>
         <w:rPr>
           <w:rFonts w:ascii="Times" w:hAnsi="Times" w:cs="Times"/>
@@ -5366,7 +5456,7 @@
         </w:rPr>
         <w:t>breviations</w:t>
       </w:r>
-      <w:bookmarkEnd w:id="7"/>
+      <w:bookmarkEnd w:id="11"/>
     </w:p>
     <w:p>
       <w:pPr>
@@ -5428,7 +5518,7 @@
         </w:rPr>
         <w:t xml:space="preserve"> </w:t>
       </w:r>
-      <w:bookmarkStart w:id="8" w:name="_Toc359781553"/>
+      <w:bookmarkStart w:id="12" w:name="_Toc359781553"/>
       <w:r>
         <w:rPr>
           <w:rFonts w:ascii="Times" w:hAnsi="Times" w:cs="Times"/>
@@ -5438,7 +5528,7 @@
         </w:rPr>
         <w:t>References</w:t>
       </w:r>
-      <w:bookmarkEnd w:id="8"/>
+      <w:bookmarkEnd w:id="12"/>
     </w:p>
     <w:p>
       <w:pPr>
@@ -5578,7 +5668,7 @@
         </w:rPr>
         <w:t xml:space="preserve"> </w:t>
       </w:r>
-      <w:bookmarkStart w:id="9" w:name="_Toc359781554"/>
+      <w:bookmarkStart w:id="13" w:name="_Toc359781554"/>
       <w:r>
         <w:rPr>
           <w:rFonts w:ascii="Times" w:hAnsi="Times" w:cs="Times"/>
@@ -5588,7 +5678,7 @@
         </w:rPr>
         <w:t>Overview</w:t>
       </w:r>
-      <w:bookmarkEnd w:id="9"/>
+      <w:bookmarkEnd w:id="13"/>
     </w:p>
     <w:p>
       <w:pPr>
@@ -5646,11 +5736,11 @@
         </w:numPr>
         <w:ind w:left="360"/>
       </w:pPr>
-      <w:bookmarkStart w:id="10" w:name="_Toc359781555"/>
+      <w:bookmarkStart w:id="14" w:name="_Toc359781555"/>
       <w:r>
         <w:t>General Description</w:t>
       </w:r>
-      <w:bookmarkEnd w:id="10"/>
+      <w:bookmarkEnd w:id="14"/>
     </w:p>
     <w:p>
       <w:pPr>
@@ -5691,7 +5781,7 @@
         </w:rPr>
         <w:t xml:space="preserve"> </w:t>
       </w:r>
-      <w:bookmarkStart w:id="11" w:name="_Toc359781556"/>
+      <w:bookmarkStart w:id="15" w:name="_Toc359781556"/>
       <w:r>
         <w:rPr>
           <w:rFonts w:ascii="Times" w:hAnsi="Times" w:cs="Times"/>
@@ -5701,7 +5791,7 @@
         </w:rPr>
         <w:t>Product Perspective</w:t>
       </w:r>
-      <w:bookmarkEnd w:id="11"/>
+      <w:bookmarkEnd w:id="15"/>
     </w:p>
     <w:p>
       <w:pPr>
@@ -5775,7 +5865,7 @@
         </w:rPr>
         <w:t xml:space="preserve"> </w:t>
       </w:r>
-      <w:bookmarkStart w:id="12" w:name="_Toc359781557"/>
+      <w:bookmarkStart w:id="16" w:name="_Toc359781557"/>
       <w:r>
         <w:rPr>
           <w:rFonts w:ascii="Times" w:hAnsi="Times" w:cs="Times"/>
@@ -5785,7 +5875,7 @@
         </w:rPr>
         <w:t>Product Functions</w:t>
       </w:r>
-      <w:bookmarkEnd w:id="12"/>
+      <w:bookmarkEnd w:id="16"/>
     </w:p>
     <w:p>
       <w:pPr>
@@ -5840,7 +5930,7 @@
         </w:rPr>
         <w:t xml:space="preserve"> </w:t>
       </w:r>
-      <w:bookmarkStart w:id="13" w:name="_Toc359781558"/>
+      <w:bookmarkStart w:id="17" w:name="_Toc359781558"/>
       <w:r>
         <w:rPr>
           <w:rFonts w:ascii="Times" w:hAnsi="Times" w:cs="Times"/>
@@ -5850,7 +5940,7 @@
         </w:rPr>
         <w:t>User Characteristics</w:t>
       </w:r>
-      <w:bookmarkEnd w:id="13"/>
+      <w:bookmarkEnd w:id="17"/>
     </w:p>
     <w:p>
       <w:pPr>
@@ -5892,7 +5982,7 @@
         <w:lastRenderedPageBreak/>
         <w:t xml:space="preserve"> </w:t>
       </w:r>
-      <w:bookmarkStart w:id="14" w:name="_Toc359781559"/>
+      <w:bookmarkStart w:id="18" w:name="_Toc359781559"/>
       <w:r>
         <w:rPr>
           <w:rFonts w:ascii="Times" w:hAnsi="Times" w:cs="Times"/>
@@ -5902,7 +5992,7 @@
         </w:rPr>
         <w:t>General Constraints</w:t>
       </w:r>
-      <w:bookmarkEnd w:id="14"/>
+      <w:bookmarkEnd w:id="18"/>
     </w:p>
     <w:p>
       <w:pPr>
@@ -5974,7 +6064,7 @@
         </w:rPr>
         <w:t xml:space="preserve"> </w:t>
       </w:r>
-      <w:bookmarkStart w:id="15" w:name="_Toc359781560"/>
+      <w:bookmarkStart w:id="19" w:name="_Toc359781560"/>
       <w:r>
         <w:rPr>
           <w:rFonts w:ascii="Times" w:hAnsi="Times" w:cs="Times"/>
@@ -5984,7 +6074,7 @@
         </w:rPr>
         <w:t>Assumptions and Dependencies</w:t>
       </w:r>
-      <w:bookmarkEnd w:id="15"/>
+      <w:bookmarkEnd w:id="19"/>
     </w:p>
     <w:p>
       <w:pPr>
@@ -6066,11 +6156,11 @@
         </w:numPr>
         <w:ind w:left="360"/>
       </w:pPr>
-      <w:bookmarkStart w:id="16" w:name="_Toc359781561"/>
+      <w:bookmarkStart w:id="20" w:name="_Toc359781561"/>
       <w:r>
         <w:t>Specific Requirements</w:t>
       </w:r>
-      <w:bookmarkEnd w:id="16"/>
+      <w:bookmarkEnd w:id="20"/>
     </w:p>
     <w:p>
       <w:pPr>
@@ -6272,7 +6362,21 @@
         <w:rPr>
           <w:color w:val="002060"/>
         </w:rPr>
-        <w:t>Attention should be paid to the carefuly organize the requirements presented in this section so that they may easily accessed and understood.  Furthermore, this SRS is not the software design document, therefore one should avoid the tendency to over-constrain (and therefore design) the software project within this SRS.</w:t>
+        <w:t xml:space="preserve">Attention should be paid to the </w:t>
+      </w:r>
+      <w:proofErr w:type="spellStart"/>
+      <w:r>
+        <w:rPr>
+          <w:color w:val="002060"/>
+        </w:rPr>
+        <w:t>carefuly</w:t>
+      </w:r>
+      <w:proofErr w:type="spellEnd"/>
+      <w:r>
+        <w:rPr>
+          <w:color w:val="002060"/>
+        </w:rPr>
+        <w:t xml:space="preserve"> organize the requirements presented in this section so that they may easily accessed and understood.  Furthermore, this SRS is not the software design document, therefore one should avoid the tendency to over-constrain (and therefore design) the software project within this SRS.</w:t>
       </w:r>
     </w:p>
     <w:p>
@@ -6301,7 +6405,7 @@
         <w:lastRenderedPageBreak/>
         <w:t xml:space="preserve"> </w:t>
       </w:r>
-      <w:bookmarkStart w:id="17" w:name="_Toc359781562"/>
+      <w:bookmarkStart w:id="21" w:name="_Toc359781562"/>
       <w:r>
         <w:rPr>
           <w:rFonts w:ascii="Times" w:hAnsi="Times" w:cs="Times"/>
@@ -6311,7 +6415,7 @@
         </w:rPr>
         <w:t>External Interface Requirements</w:t>
       </w:r>
-      <w:bookmarkEnd w:id="17"/>
+      <w:bookmarkEnd w:id="21"/>
     </w:p>
     <w:p>
       <w:pPr>
@@ -6329,9 +6433,9 @@
           <w:szCs w:val="24"/>
         </w:rPr>
       </w:pPr>
-      <w:bookmarkStart w:id="18" w:name="_Toc506458785"/>
-      <w:bookmarkStart w:id="19" w:name="_Toc506459151"/>
-      <w:bookmarkStart w:id="20" w:name="_Toc359781563"/>
+      <w:bookmarkStart w:id="22" w:name="_Toc506458785"/>
+      <w:bookmarkStart w:id="23" w:name="_Toc506459151"/>
+      <w:bookmarkStart w:id="24" w:name="_Toc359781563"/>
       <w:r>
         <w:rPr>
           <w:rFonts w:ascii="Times" w:hAnsi="Times" w:cs="Times"/>
@@ -6341,9 +6445,9 @@
         </w:rPr>
         <w:t>User Interfaces</w:t>
       </w:r>
-      <w:bookmarkEnd w:id="18"/>
-      <w:bookmarkEnd w:id="19"/>
-      <w:bookmarkEnd w:id="20"/>
+      <w:bookmarkEnd w:id="22"/>
+      <w:bookmarkEnd w:id="23"/>
+      <w:bookmarkEnd w:id="24"/>
     </w:p>
     <w:p>
       <w:pPr>
@@ -6361,9 +6465,9 @@
           <w:szCs w:val="24"/>
         </w:rPr>
       </w:pPr>
-      <w:bookmarkStart w:id="21" w:name="_Toc506458786"/>
-      <w:bookmarkStart w:id="22" w:name="_Toc506459152"/>
-      <w:bookmarkStart w:id="23" w:name="_Toc359781564"/>
+      <w:bookmarkStart w:id="25" w:name="_Toc506458786"/>
+      <w:bookmarkStart w:id="26" w:name="_Toc506459152"/>
+      <w:bookmarkStart w:id="27" w:name="_Toc359781564"/>
       <w:r>
         <w:rPr>
           <w:rFonts w:ascii="Times" w:hAnsi="Times" w:cs="Times"/>
@@ -6373,9 +6477,9 @@
         </w:rPr>
         <w:t>Hardware Interfaces</w:t>
       </w:r>
-      <w:bookmarkEnd w:id="21"/>
-      <w:bookmarkEnd w:id="22"/>
-      <w:bookmarkEnd w:id="23"/>
+      <w:bookmarkEnd w:id="25"/>
+      <w:bookmarkEnd w:id="26"/>
+      <w:bookmarkEnd w:id="27"/>
     </w:p>
     <w:p>
       <w:pPr>
@@ -6393,9 +6497,9 @@
           <w:szCs w:val="24"/>
         </w:rPr>
       </w:pPr>
-      <w:bookmarkStart w:id="24" w:name="_Toc506458787"/>
-      <w:bookmarkStart w:id="25" w:name="_Toc506459153"/>
-      <w:bookmarkStart w:id="26" w:name="_Toc359781565"/>
+      <w:bookmarkStart w:id="28" w:name="_Toc506458787"/>
+      <w:bookmarkStart w:id="29" w:name="_Toc506459153"/>
+      <w:bookmarkStart w:id="30" w:name="_Toc359781565"/>
       <w:r>
         <w:rPr>
           <w:rFonts w:ascii="Times" w:hAnsi="Times" w:cs="Times"/>
@@ -6405,9 +6509,9 @@
         </w:rPr>
         <w:t>Software Interfaces</w:t>
       </w:r>
-      <w:bookmarkEnd w:id="24"/>
-      <w:bookmarkEnd w:id="25"/>
-      <w:bookmarkEnd w:id="26"/>
+      <w:bookmarkEnd w:id="28"/>
+      <w:bookmarkEnd w:id="29"/>
+      <w:bookmarkEnd w:id="30"/>
     </w:p>
     <w:p>
       <w:pPr>
@@ -6425,9 +6529,9 @@
           <w:szCs w:val="24"/>
         </w:rPr>
       </w:pPr>
-      <w:bookmarkStart w:id="27" w:name="_Toc506458788"/>
-      <w:bookmarkStart w:id="28" w:name="_Toc506459154"/>
-      <w:bookmarkStart w:id="29" w:name="_Toc359781566"/>
+      <w:bookmarkStart w:id="31" w:name="_Toc506458788"/>
+      <w:bookmarkStart w:id="32" w:name="_Toc506459154"/>
+      <w:bookmarkStart w:id="33" w:name="_Toc359781566"/>
       <w:r>
         <w:rPr>
           <w:rFonts w:ascii="Times" w:hAnsi="Times" w:cs="Times"/>
@@ -6437,9 +6541,9 @@
         </w:rPr>
         <w:t>Communications Interfaces</w:t>
       </w:r>
-      <w:bookmarkEnd w:id="27"/>
-      <w:bookmarkEnd w:id="28"/>
-      <w:bookmarkEnd w:id="29"/>
+      <w:bookmarkEnd w:id="31"/>
+      <w:bookmarkEnd w:id="32"/>
+      <w:bookmarkEnd w:id="33"/>
     </w:p>
     <w:p>
       <w:pPr>
@@ -6466,7 +6570,7 @@
         </w:rPr>
         <w:t xml:space="preserve"> </w:t>
       </w:r>
-      <w:bookmarkStart w:id="30" w:name="_Toc359781567"/>
+      <w:bookmarkStart w:id="34" w:name="_Toc359781567"/>
       <w:r>
         <w:rPr>
           <w:rFonts w:ascii="Times" w:hAnsi="Times" w:cs="Times"/>
@@ -6476,7 +6580,7 @@
         </w:rPr>
         <w:t>Functional Requirements</w:t>
       </w:r>
-      <w:bookmarkEnd w:id="30"/>
+      <w:bookmarkEnd w:id="34"/>
     </w:p>
     <w:p>
       <w:pPr>
@@ -6493,7 +6597,7 @@
           <w:sz w:val="24"/>
           <w:szCs w:val="24"/>
         </w:rPr>
-        <w:pPrChange w:id="31" w:author="Gregg" w:date="2013-06-22T21:33:00Z">
+        <w:pPrChange w:id="35" w:author="Gregg" w:date="2013-06-22T21:33:00Z">
           <w:pPr>
             <w:pStyle w:val="Heading3"/>
             <w:numPr>
@@ -6503,7 +6607,7 @@
           </w:pPr>
         </w:pPrChange>
       </w:pPr>
-      <w:bookmarkStart w:id="32" w:name="_Toc359781568"/>
+      <w:bookmarkStart w:id="36" w:name="_Toc359781568"/>
       <w:r>
         <w:rPr>
           <w:rFonts w:ascii="Times" w:hAnsi="Times" w:cs="Times"/>
@@ -6513,7 +6617,7 @@
         </w:rPr>
         <w:t>Accounts</w:t>
       </w:r>
-      <w:bookmarkEnd w:id="32"/>
+      <w:bookmarkEnd w:id="36"/>
     </w:p>
     <w:p>
       <w:pPr>
@@ -6524,9 +6628,9 @@
         </w:numPr>
         <w:ind w:hanging="720"/>
         <w:rPr>
-          <w:ins w:id="33" w:author="Gregg" w:date="2013-06-22T21:32:00Z"/>
-        </w:rPr>
-        <w:pPrChange w:id="34" w:author="Gregg" w:date="2013-06-22T21:33:00Z">
+          <w:ins w:id="37" w:author="Gregg" w:date="2013-06-22T21:32:00Z"/>
+        </w:rPr>
+        <w:pPrChange w:id="38" w:author="Gregg" w:date="2013-06-22T21:33:00Z">
           <w:pPr>
             <w:pStyle w:val="ListParagraph"/>
             <w:numPr>
@@ -6536,7 +6640,7 @@
           </w:pPr>
         </w:pPrChange>
       </w:pPr>
-      <w:ins w:id="35" w:author="Gregg" w:date="2013-06-22T21:32:00Z">
+      <w:ins w:id="39" w:author="Gregg" w:date="2013-06-22T21:32:00Z">
         <w:r>
           <w:t xml:space="preserve">The system shall allow a new user to create an account (register).  </w:t>
         </w:r>
@@ -6557,9 +6661,9 @@
         </w:numPr>
         <w:ind w:hanging="720"/>
         <w:rPr>
-          <w:ins w:id="36" w:author="Gregg" w:date="2013-06-22T21:32:00Z"/>
-        </w:rPr>
-        <w:pPrChange w:id="37" w:author="Gregg" w:date="2013-06-22T21:33:00Z">
+          <w:ins w:id="40" w:author="Gregg" w:date="2013-06-22T21:32:00Z"/>
+        </w:rPr>
+        <w:pPrChange w:id="41" w:author="Gregg" w:date="2013-06-22T21:33:00Z">
           <w:pPr>
             <w:pStyle w:val="ListParagraph"/>
             <w:numPr>
@@ -6569,7 +6673,7 @@
           </w:pPr>
         </w:pPrChange>
       </w:pPr>
-      <w:ins w:id="38" w:author="Gregg" w:date="2013-06-22T21:32:00Z">
+      <w:ins w:id="42" w:author="Gregg" w:date="2013-06-22T21:32:00Z">
         <w:r>
           <w:t xml:space="preserve">When creating a new user account the system shall require the user to enter their username, email, and password.  </w:t>
         </w:r>
@@ -6590,9 +6694,9 @@
         </w:numPr>
         <w:ind w:hanging="720"/>
         <w:rPr>
-          <w:ins w:id="39" w:author="Gregg" w:date="2013-06-22T21:32:00Z"/>
-        </w:rPr>
-        <w:pPrChange w:id="40" w:author="Gregg" w:date="2013-06-22T21:33:00Z">
+          <w:ins w:id="43" w:author="Gregg" w:date="2013-06-22T21:32:00Z"/>
+        </w:rPr>
+        <w:pPrChange w:id="44" w:author="Gregg" w:date="2013-06-22T21:33:00Z">
           <w:pPr>
             <w:pStyle w:val="ListParagraph"/>
             <w:numPr>
@@ -6602,7 +6706,7 @@
           </w:pPr>
         </w:pPrChange>
       </w:pPr>
-      <w:ins w:id="41" w:author="Gregg" w:date="2013-06-22T21:32:00Z">
+      <w:ins w:id="45" w:author="Gregg" w:date="2013-06-22T21:32:00Z">
         <w:r>
           <w:t xml:space="preserve">When creating a new user account the system shall verify that the username does not match the username of any other registered user.  </w:t>
         </w:r>
@@ -6623,9 +6727,9 @@
         </w:numPr>
         <w:ind w:hanging="720"/>
         <w:rPr>
-          <w:ins w:id="42" w:author="Gregg" w:date="2013-06-22T21:32:00Z"/>
-        </w:rPr>
-        <w:pPrChange w:id="43" w:author="Gregg" w:date="2013-06-22T21:33:00Z">
+          <w:ins w:id="46" w:author="Gregg" w:date="2013-06-22T21:32:00Z"/>
+        </w:rPr>
+        <w:pPrChange w:id="47" w:author="Gregg" w:date="2013-06-22T21:33:00Z">
           <w:pPr>
             <w:pStyle w:val="ListParagraph"/>
             <w:numPr>
@@ -6635,7 +6739,7 @@
           </w:pPr>
         </w:pPrChange>
       </w:pPr>
-      <w:ins w:id="44" w:author="Gregg" w:date="2013-06-22T21:32:00Z">
+      <w:ins w:id="48" w:author="Gregg" w:date="2013-06-22T21:32:00Z">
         <w:r>
           <w:t xml:space="preserve">When creating a new user account the system shall require the user to reenter their password a second time, and the system shall verify the two entered passwords match.  </w:t>
         </w:r>
@@ -6656,9 +6760,9 @@
         </w:numPr>
         <w:ind w:hanging="720"/>
         <w:rPr>
-          <w:ins w:id="45" w:author="Gregg" w:date="2013-06-22T21:32:00Z"/>
-        </w:rPr>
-        <w:pPrChange w:id="46" w:author="Gregg" w:date="2013-06-22T21:33:00Z">
+          <w:ins w:id="49" w:author="Gregg" w:date="2013-06-22T21:32:00Z"/>
+        </w:rPr>
+        <w:pPrChange w:id="50" w:author="Gregg" w:date="2013-06-22T21:33:00Z">
           <w:pPr>
             <w:pStyle w:val="ListParagraph"/>
             <w:numPr>
@@ -6668,7 +6772,7 @@
           </w:pPr>
         </w:pPrChange>
       </w:pPr>
-      <w:ins w:id="47" w:author="Gregg" w:date="2013-06-22T21:32:00Z">
+      <w:ins w:id="51" w:author="Gregg" w:date="2013-06-22T21:32:00Z">
         <w:r>
           <w:t xml:space="preserve">When creating a new user account the system shall not display the </w:t>
         </w:r>
@@ -6697,9 +6801,9 @@
         </w:numPr>
         <w:ind w:hanging="720"/>
         <w:rPr>
-          <w:ins w:id="48" w:author="Gregg" w:date="2013-06-22T21:32:00Z"/>
-        </w:rPr>
-        <w:pPrChange w:id="49" w:author="Gregg" w:date="2013-06-22T21:33:00Z">
+          <w:ins w:id="52" w:author="Gregg" w:date="2013-06-22T21:32:00Z"/>
+        </w:rPr>
+        <w:pPrChange w:id="53" w:author="Gregg" w:date="2013-06-22T21:33:00Z">
           <w:pPr>
             <w:pStyle w:val="ListParagraph"/>
             <w:numPr>
@@ -6709,7 +6813,7 @@
           </w:pPr>
         </w:pPrChange>
       </w:pPr>
-      <w:ins w:id="50" w:author="Gregg" w:date="2013-06-22T21:32:00Z">
+      <w:ins w:id="54" w:author="Gregg" w:date="2013-06-22T21:32:00Z">
         <w:r>
           <w:t xml:space="preserve">When creating a new user account the system shall allow the user </w:t>
         </w:r>
@@ -6738,9 +6842,9 @@
         </w:numPr>
         <w:ind w:hanging="720"/>
         <w:rPr>
-          <w:ins w:id="51" w:author="Gregg" w:date="2013-06-22T21:32:00Z"/>
-        </w:rPr>
-        <w:pPrChange w:id="52" w:author="Gregg" w:date="2013-06-22T21:33:00Z">
+          <w:ins w:id="55" w:author="Gregg" w:date="2013-06-22T21:32:00Z"/>
+        </w:rPr>
+        <w:pPrChange w:id="56" w:author="Gregg" w:date="2013-06-22T21:33:00Z">
           <w:pPr>
             <w:pStyle w:val="ListParagraph"/>
             <w:numPr>
@@ -6750,7 +6854,7 @@
           </w:pPr>
         </w:pPrChange>
       </w:pPr>
-      <w:ins w:id="53" w:author="Gregg" w:date="2013-06-22T21:32:00Z">
+      <w:ins w:id="57" w:author="Gregg" w:date="2013-06-22T21:32:00Z">
         <w:r>
           <w:t xml:space="preserve">The system shall require the user password to be not less than </w:t>
         </w:r>
@@ -6779,16 +6883,16 @@
         </w:numPr>
         <w:ind w:hanging="720"/>
         <w:rPr>
-          <w:ins w:id="54" w:author="Gregg" w:date="2013-06-22T21:32:00Z"/>
-          <w:rPrChange w:id="55" w:author="Gregg" w:date="2013-06-22T21:32:00Z">
+          <w:ins w:id="58" w:author="Gregg" w:date="2013-06-22T21:32:00Z"/>
+          <w:rPrChange w:id="59" w:author="Gregg" w:date="2013-06-22T21:32:00Z">
             <w:rPr>
-              <w:ins w:id="56" w:author="Gregg" w:date="2013-06-22T21:32:00Z"/>
+              <w:ins w:id="60" w:author="Gregg" w:date="2013-06-22T21:32:00Z"/>
               <w:rFonts w:ascii="Times" w:hAnsi="Times" w:cs="Times"/>
               <w:color w:val="FF0000"/>
             </w:rPr>
           </w:rPrChange>
         </w:rPr>
-        <w:pPrChange w:id="57" w:author="Gregg" w:date="2013-06-22T21:33:00Z">
+        <w:pPrChange w:id="61" w:author="Gregg" w:date="2013-06-22T21:33:00Z">
           <w:pPr>
             <w:pStyle w:val="ListParagraph"/>
             <w:numPr>
@@ -6798,11 +6902,11 @@
           </w:pPr>
         </w:pPrChange>
       </w:pPr>
-      <w:ins w:id="58" w:author="Gregg" w:date="2013-06-22T21:32:00Z">
+      <w:ins w:id="62" w:author="Gregg" w:date="2013-06-22T21:32:00Z">
         <w:r>
           <w:rPr>
             <w:rFonts w:ascii="Times" w:hAnsi="Times" w:cs="Times"/>
-            <w:rPrChange w:id="59" w:author="Gregg" w:date="2013-06-22T21:32:00Z">
+            <w:rPrChange w:id="63" w:author="Gregg" w:date="2013-06-22T21:32:00Z">
               <w:rPr/>
             </w:rPrChange>
           </w:rPr>
@@ -6812,7 +6916,7 @@
           <w:rPr>
             <w:rFonts w:ascii="Times" w:hAnsi="Times" w:cs="Times"/>
             <w:color w:val="FF0000"/>
-            <w:rPrChange w:id="60" w:author="Gregg" w:date="2013-06-22T21:32:00Z">
+            <w:rPrChange w:id="64" w:author="Gregg" w:date="2013-06-22T21:32:00Z">
               <w:rPr>
                 <w:color w:val="FF0000"/>
               </w:rPr>
@@ -6831,9 +6935,9 @@
         </w:numPr>
         <w:ind w:hanging="720"/>
         <w:rPr>
-          <w:ins w:id="61" w:author="Gregg" w:date="2013-06-22T21:32:00Z"/>
-        </w:rPr>
-        <w:pPrChange w:id="62" w:author="Gregg" w:date="2013-06-22T21:33:00Z">
+          <w:ins w:id="65" w:author="Gregg" w:date="2013-06-22T21:32:00Z"/>
+        </w:rPr>
+        <w:pPrChange w:id="66" w:author="Gregg" w:date="2013-06-22T21:33:00Z">
           <w:pPr>
             <w:pStyle w:val="ListParagraph"/>
             <w:numPr>
@@ -6847,7 +6951,7 @@
     <w:p>
       <w:pPr>
         <w:rPr>
-          <w:del w:id="63" w:author="Gregg" w:date="2013-06-22T21:33:00Z"/>
+          <w:del w:id="67" w:author="Gregg" w:date="2013-06-22T21:33:00Z"/>
         </w:rPr>
       </w:pPr>
     </w:p>
@@ -6866,7 +6970,7 @@
           <w:szCs w:val="24"/>
         </w:rPr>
       </w:pPr>
-      <w:bookmarkStart w:id="64" w:name="_Toc359781569"/>
+      <w:bookmarkStart w:id="68" w:name="_Toc359781569"/>
       <w:r>
         <w:rPr>
           <w:rFonts w:ascii="Times" w:hAnsi="Times" w:cs="Times"/>
@@ -6876,7 +6980,7 @@
         </w:rPr>
         <w:t>Log In/Out</w:t>
       </w:r>
-      <w:bookmarkEnd w:id="64"/>
+      <w:bookmarkEnd w:id="68"/>
     </w:p>
     <w:p>
       <w:pPr>
@@ -6893,7 +6997,7 @@
           <w:szCs w:val="24"/>
         </w:rPr>
       </w:pPr>
-      <w:bookmarkStart w:id="65" w:name="_Toc359781570"/>
+      <w:bookmarkStart w:id="69" w:name="_Toc359781570"/>
       <w:r>
         <w:rPr>
           <w:rFonts w:ascii="Times" w:hAnsi="Times" w:cs="Times"/>
@@ -6903,7 +7007,7 @@
         </w:rPr>
         <w:t>Recipes</w:t>
       </w:r>
-      <w:bookmarkEnd w:id="65"/>
+      <w:bookmarkEnd w:id="69"/>
     </w:p>
     <w:p>
       <w:pPr>
@@ -6920,7 +7024,7 @@
           <w:szCs w:val="24"/>
         </w:rPr>
       </w:pPr>
-      <w:bookmarkStart w:id="66" w:name="_Toc359781571"/>
+      <w:bookmarkStart w:id="70" w:name="_Toc359781571"/>
       <w:r>
         <w:rPr>
           <w:rFonts w:ascii="Times" w:hAnsi="Times" w:cs="Times"/>
@@ -6930,7 +7034,7 @@
         </w:rPr>
         <w:t>Batches</w:t>
       </w:r>
-      <w:bookmarkEnd w:id="66"/>
+      <w:bookmarkEnd w:id="70"/>
     </w:p>
     <w:p>
       <w:pPr>
@@ -6947,7 +7051,7 @@
           <w:szCs w:val="24"/>
         </w:rPr>
       </w:pPr>
-      <w:bookmarkStart w:id="67" w:name="_Toc359781572"/>
+      <w:bookmarkStart w:id="71" w:name="_Toc359781572"/>
       <w:r>
         <w:rPr>
           <w:rFonts w:ascii="Times" w:hAnsi="Times" w:cs="Times"/>
@@ -6957,7 +7061,7 @@
         </w:rPr>
         <w:t>Users</w:t>
       </w:r>
-      <w:bookmarkEnd w:id="67"/>
+      <w:bookmarkEnd w:id="71"/>
     </w:p>
     <w:p>
       <w:pPr>
@@ -6995,7 +7099,7 @@
         </w:rPr>
         <w:t xml:space="preserve"> </w:t>
       </w:r>
-      <w:bookmarkStart w:id="68" w:name="_Toc359781573"/>
+      <w:bookmarkStart w:id="72" w:name="_Toc359781573"/>
       <w:r>
         <w:rPr>
           <w:rFonts w:ascii="Times" w:hAnsi="Times" w:cs="Times"/>
@@ -7005,7 +7109,7 @@
         </w:rPr>
         <w:t>Use Cases</w:t>
       </w:r>
-      <w:bookmarkEnd w:id="68"/>
+      <w:bookmarkEnd w:id="72"/>
     </w:p>
     <w:p>
       <w:pPr>
@@ -7059,19 +7163,19 @@
         </w:rPr>
         <w:t xml:space="preserve"> </w:t>
       </w:r>
-      <w:commentRangeStart w:id="69"/>
+      <w:commentRangeStart w:id="73"/>
       <w:r>
         <w:rPr>
           <w:rFonts w:ascii="Times" w:hAnsi="Times" w:cs="Times"/>
         </w:rPr>
         <w:t>button/link</w:t>
       </w:r>
-      <w:commentRangeEnd w:id="69"/>
+      <w:commentRangeEnd w:id="73"/>
       <w:r>
         <w:rPr>
           <w:rStyle w:val="CommentReference"/>
         </w:rPr>
-        <w:commentReference w:id="69"/>
+        <w:commentReference w:id="73"/>
       </w:r>
       <w:r>
         <w:rPr>
@@ -7079,7 +7183,7 @@
         </w:rPr>
         <w:t xml:space="preserve">.  The required data needed to create an account is their username, email, and password.  The username needs to be unique.  The user </w:t>
       </w:r>
-      <w:del w:id="70" w:author="Gregg" w:date="2013-06-22T21:37:00Z">
+      <w:del w:id="74" w:author="Gregg" w:date="2013-06-22T21:37:00Z">
         <w:r>
           <w:rPr>
             <w:rFonts w:ascii="Times" w:hAnsi="Times" w:cs="Times"/>
@@ -7087,7 +7191,7 @@
           <w:delText xml:space="preserve">can </w:delText>
         </w:r>
       </w:del>
-      <w:ins w:id="71" w:author="Gregg" w:date="2013-06-22T21:37:00Z">
+      <w:ins w:id="75" w:author="Gregg" w:date="2013-06-22T21:37:00Z">
         <w:r>
           <w:rPr>
             <w:rFonts w:ascii="Times" w:hAnsi="Times" w:cs="Times"/>
@@ -7113,7 +7217,7 @@
         </w:rPr>
         <w:t>ty, state, and zip at this time.</w:t>
       </w:r>
-      <w:ins w:id="72" w:author="Gregg" w:date="2013-06-22T21:33:00Z">
+      <w:ins w:id="76" w:author="Gregg" w:date="2013-06-22T21:33:00Z">
         <w:r>
           <w:rPr>
             <w:rFonts w:ascii="Times" w:hAnsi="Times" w:cs="Times"/>
@@ -7160,19 +7264,19 @@
         </w:rPr>
         <w:t xml:space="preserve">Users need to supply their user name and password to log into the system.  If the input is </w:t>
       </w:r>
-      <w:commentRangeStart w:id="73"/>
+      <w:commentRangeStart w:id="77"/>
       <w:r>
         <w:rPr>
           <w:rFonts w:ascii="Times" w:hAnsi="Times" w:cs="Times"/>
         </w:rPr>
         <w:t>invalid or incorrect</w:t>
       </w:r>
-      <w:commentRangeEnd w:id="73"/>
+      <w:commentRangeEnd w:id="77"/>
       <w:r>
         <w:rPr>
           <w:rStyle w:val="CommentReference"/>
         </w:rPr>
-        <w:commentReference w:id="73"/>
+        <w:commentReference w:id="77"/>
       </w:r>
       <w:r>
         <w:rPr>
@@ -7219,7 +7323,7 @@
         </w:rPr>
         <w:t xml:space="preserve">Users that want to logout of their session will click the logout </w:t>
       </w:r>
-      <w:ins w:id="74" w:author="Gregg" w:date="2013-06-22T21:35:00Z">
+      <w:ins w:id="78" w:author="Gregg" w:date="2013-06-22T21:35:00Z">
         <w:r>
           <w:rPr>
             <w:rFonts w:ascii="Times" w:hAnsi="Times" w:cs="Times"/>
@@ -7227,7 +7331,7 @@
           <w:t>button/link</w:t>
         </w:r>
       </w:ins>
-      <w:del w:id="75" w:author="Gregg" w:date="2013-06-22T21:35:00Z">
+      <w:del w:id="79" w:author="Gregg" w:date="2013-06-22T21:35:00Z">
         <w:r>
           <w:rPr>
             <w:rFonts w:ascii="Times" w:hAnsi="Times" w:cs="Times"/>
@@ -7241,7 +7345,7 @@
         </w:rPr>
         <w:t xml:space="preserve">.  When this is </w:t>
       </w:r>
-      <w:del w:id="76" w:author="Gregg" w:date="2013-06-22T21:38:00Z">
+      <w:del w:id="80" w:author="Gregg" w:date="2013-06-22T21:38:00Z">
         <w:r>
           <w:rPr>
             <w:rFonts w:ascii="Times" w:hAnsi="Times" w:cs="Times"/>
@@ -7249,7 +7353,7 @@
           <w:delText>done</w:delText>
         </w:r>
       </w:del>
-      <w:ins w:id="77" w:author="Gregg" w:date="2013-06-22T21:38:00Z">
+      <w:ins w:id="81" w:author="Gregg" w:date="2013-06-22T21:38:00Z">
         <w:r>
           <w:rPr>
             <w:rFonts w:ascii="Times" w:hAnsi="Times" w:cs="Times"/>
@@ -7269,7 +7373,7 @@
         </w:rPr>
         <w:t xml:space="preserve">will log them out and take them back to the login screen.  From </w:t>
       </w:r>
-      <w:del w:id="78" w:author="Gregg" w:date="2013-06-22T21:38:00Z">
+      <w:del w:id="82" w:author="Gregg" w:date="2013-06-22T21:38:00Z">
         <w:r>
           <w:rPr>
             <w:rFonts w:ascii="Times" w:hAnsi="Times" w:cs="Times"/>
@@ -7277,7 +7381,7 @@
           <w:delText>here</w:delText>
         </w:r>
       </w:del>
-      <w:ins w:id="79" w:author="Gregg" w:date="2013-06-22T21:38:00Z">
+      <w:ins w:id="83" w:author="Gregg" w:date="2013-06-22T21:38:00Z">
         <w:r>
           <w:rPr>
             <w:rFonts w:ascii="Times" w:hAnsi="Times" w:cs="Times"/>
@@ -8400,6 +8504,7 @@
         </w:rPr>
         <w:t xml:space="preserve">They will take a sulfite reading using measurement equipment and enter the read into </w:t>
       </w:r>
+      <w:proofErr w:type="spellStart"/>
       <w:proofErr w:type="gramStart"/>
       <w:r>
         <w:rPr>
@@ -8407,6 +8512,7 @@
         </w:rPr>
         <w:t>they</w:t>
       </w:r>
+      <w:proofErr w:type="spellEnd"/>
       <w:proofErr w:type="gramEnd"/>
       <w:r>
         <w:rPr>
@@ -8713,6 +8819,7 @@
         <w:lastRenderedPageBreak/>
         <w:t xml:space="preserve">Use Case #23 – Add actions to a batch, for example when they racked, bottled, filtered </w:t>
       </w:r>
+      <w:proofErr w:type="spellStart"/>
       <w:proofErr w:type="gramStart"/>
       <w:r>
         <w:rPr>
@@ -8722,6 +8829,7 @@
         </w:rPr>
         <w:t>ect</w:t>
       </w:r>
+      <w:proofErr w:type="spellEnd"/>
       <w:proofErr w:type="gramEnd"/>
       <w:r>
         <w:rPr>
@@ -10457,7 +10565,7 @@
         </w:rPr>
         <w:t xml:space="preserve"> </w:t>
       </w:r>
-      <w:bookmarkStart w:id="80" w:name="_Toc359781574"/>
+      <w:bookmarkStart w:id="84" w:name="_Toc359781574"/>
       <w:r>
         <w:rPr>
           <w:rFonts w:ascii="Times" w:hAnsi="Times" w:cs="Times"/>
@@ -10467,7 +10575,7 @@
         </w:rPr>
         <w:t>Classes / Objects</w:t>
       </w:r>
-      <w:bookmarkEnd w:id="80"/>
+      <w:bookmarkEnd w:id="84"/>
     </w:p>
     <w:p>
       <w:pPr>
@@ -10485,7 +10593,7 @@
           <w:szCs w:val="24"/>
         </w:rPr>
       </w:pPr>
-      <w:bookmarkStart w:id="81" w:name="_Toc359781575"/>
+      <w:bookmarkStart w:id="85" w:name="_Toc359781575"/>
       <w:r>
         <w:rPr>
           <w:rFonts w:ascii="Times" w:hAnsi="Times" w:cs="Times"/>
@@ -10495,7 +10603,7 @@
         </w:rPr>
         <w:t>&lt;Class / Object #1&gt;</w:t>
       </w:r>
-      <w:bookmarkEnd w:id="81"/>
+      <w:bookmarkEnd w:id="85"/>
     </w:p>
     <w:p>
       <w:pPr>
@@ -10587,7 +10695,7 @@
           <w:szCs w:val="24"/>
         </w:rPr>
       </w:pPr>
-      <w:bookmarkStart w:id="82" w:name="_Toc359781576"/>
+      <w:bookmarkStart w:id="86" w:name="_Toc359781576"/>
       <w:r>
         <w:rPr>
           <w:rFonts w:ascii="Times" w:hAnsi="Times" w:cs="Times"/>
@@ -10597,7 +10705,7 @@
         </w:rPr>
         <w:t>&lt;Class / Object #2&gt;</w:t>
       </w:r>
-      <w:bookmarkEnd w:id="82"/>
+      <w:bookmarkEnd w:id="86"/>
     </w:p>
     <w:p>
       <w:pPr>
@@ -10632,7 +10740,7 @@
         </w:rPr>
         <w:t xml:space="preserve"> </w:t>
       </w:r>
-      <w:bookmarkStart w:id="83" w:name="_Toc359781577"/>
+      <w:bookmarkStart w:id="87" w:name="_Toc359781577"/>
       <w:r>
         <w:rPr>
           <w:rFonts w:ascii="Times" w:hAnsi="Times" w:cs="Times"/>
@@ -10642,7 +10750,7 @@
         </w:rPr>
         <w:t>Non-Functional Requirements</w:t>
       </w:r>
-      <w:bookmarkEnd w:id="83"/>
+      <w:bookmarkEnd w:id="87"/>
     </w:p>
     <w:p>
       <w:pPr>
@@ -10656,7 +10764,21 @@
         <w:rPr>
           <w:color w:val="002060"/>
         </w:rPr>
-        <w:t xml:space="preserve">Non-functional requirements may exist for the following attributes.  Often these requirements must be achieved at a system-wide level rather than at a unit level.  State the requirements in the following sections in measurable terms (e.g., 95% of transaction shall be processed in less than a second, system downtime may not exceed 1 minute per day, &gt; 30 day MTBF value, etc). </w:t>
+        <w:t xml:space="preserve">Non-functional requirements may exist for the following attributes.  Often these requirements must be achieved at a system-wide level rather than at a unit level.  State the requirements in the following sections in measurable terms (e.g., 95% of transaction shall be processed in less than a second, system downtime may not exceed 1 minute per day, &gt; 30 day MTBF value, </w:t>
+      </w:r>
+      <w:proofErr w:type="spellStart"/>
+      <w:r>
+        <w:rPr>
+          <w:color w:val="002060"/>
+        </w:rPr>
+        <w:t>etc</w:t>
+      </w:r>
+      <w:proofErr w:type="spellEnd"/>
+      <w:r>
+        <w:rPr>
+          <w:color w:val="002060"/>
+        </w:rPr>
+        <w:t xml:space="preserve">). </w:t>
       </w:r>
     </w:p>
     <w:p>
@@ -10675,7 +10797,7 @@
           <w:szCs w:val="24"/>
         </w:rPr>
       </w:pPr>
-      <w:bookmarkStart w:id="84" w:name="_Toc359781578"/>
+      <w:bookmarkStart w:id="88" w:name="_Toc359781578"/>
       <w:r>
         <w:rPr>
           <w:rFonts w:ascii="Times" w:hAnsi="Times" w:cs="Times"/>
@@ -10685,7 +10807,7 @@
         </w:rPr>
         <w:t>Performance</w:t>
       </w:r>
-      <w:bookmarkEnd w:id="84"/>
+      <w:bookmarkEnd w:id="88"/>
     </w:p>
     <w:p>
       <w:pPr>
@@ -10703,9 +10825,9 @@
           <w:szCs w:val="24"/>
         </w:rPr>
       </w:pPr>
-      <w:bookmarkStart w:id="85" w:name="_Toc506458800"/>
-      <w:bookmarkStart w:id="86" w:name="_Toc506459166"/>
-      <w:bookmarkStart w:id="87" w:name="_Toc359781579"/>
+      <w:bookmarkStart w:id="89" w:name="_Toc506458800"/>
+      <w:bookmarkStart w:id="90" w:name="_Toc506459166"/>
+      <w:bookmarkStart w:id="91" w:name="_Toc359781579"/>
       <w:r>
         <w:rPr>
           <w:rFonts w:ascii="Times" w:hAnsi="Times" w:cs="Times"/>
@@ -10715,9 +10837,9 @@
         </w:rPr>
         <w:t>Reliability</w:t>
       </w:r>
-      <w:bookmarkEnd w:id="85"/>
-      <w:bookmarkEnd w:id="86"/>
-      <w:bookmarkEnd w:id="87"/>
+      <w:bookmarkEnd w:id="89"/>
+      <w:bookmarkEnd w:id="90"/>
+      <w:bookmarkEnd w:id="91"/>
     </w:p>
     <w:p>
       <w:pPr>
@@ -10735,9 +10857,9 @@
           <w:szCs w:val="24"/>
         </w:rPr>
       </w:pPr>
-      <w:bookmarkStart w:id="88" w:name="_Toc506458801"/>
-      <w:bookmarkStart w:id="89" w:name="_Toc506459167"/>
-      <w:bookmarkStart w:id="90" w:name="_Toc359781580"/>
+      <w:bookmarkStart w:id="92" w:name="_Toc506458801"/>
+      <w:bookmarkStart w:id="93" w:name="_Toc506459167"/>
+      <w:bookmarkStart w:id="94" w:name="_Toc359781580"/>
       <w:r>
         <w:rPr>
           <w:rFonts w:ascii="Times" w:hAnsi="Times" w:cs="Times"/>
@@ -10747,9 +10869,9 @@
         </w:rPr>
         <w:t>Availability</w:t>
       </w:r>
-      <w:bookmarkEnd w:id="88"/>
-      <w:bookmarkEnd w:id="89"/>
-      <w:bookmarkEnd w:id="90"/>
+      <w:bookmarkEnd w:id="92"/>
+      <w:bookmarkEnd w:id="93"/>
+      <w:bookmarkEnd w:id="94"/>
     </w:p>
     <w:p>
       <w:pPr>
@@ -10767,9 +10889,9 @@
           <w:szCs w:val="24"/>
         </w:rPr>
       </w:pPr>
-      <w:bookmarkStart w:id="91" w:name="_Toc506458802"/>
-      <w:bookmarkStart w:id="92" w:name="_Toc506459168"/>
-      <w:bookmarkStart w:id="93" w:name="_Toc359781581"/>
+      <w:bookmarkStart w:id="95" w:name="_Toc506458802"/>
+      <w:bookmarkStart w:id="96" w:name="_Toc506459168"/>
+      <w:bookmarkStart w:id="97" w:name="_Toc359781581"/>
       <w:r>
         <w:rPr>
           <w:rFonts w:ascii="Times" w:hAnsi="Times" w:cs="Times"/>
@@ -10779,9 +10901,9 @@
         </w:rPr>
         <w:t>Security</w:t>
       </w:r>
-      <w:bookmarkEnd w:id="91"/>
-      <w:bookmarkEnd w:id="92"/>
-      <w:bookmarkEnd w:id="93"/>
+      <w:bookmarkEnd w:id="95"/>
+      <w:bookmarkEnd w:id="96"/>
+      <w:bookmarkEnd w:id="97"/>
     </w:p>
     <w:p>
       <w:pPr>
@@ -10799,9 +10921,9 @@
           <w:szCs w:val="24"/>
         </w:rPr>
       </w:pPr>
-      <w:bookmarkStart w:id="94" w:name="_Toc506458803"/>
-      <w:bookmarkStart w:id="95" w:name="_Toc506459169"/>
-      <w:bookmarkStart w:id="96" w:name="_Toc359781582"/>
+      <w:bookmarkStart w:id="98" w:name="_Toc506458803"/>
+      <w:bookmarkStart w:id="99" w:name="_Toc506459169"/>
+      <w:bookmarkStart w:id="100" w:name="_Toc359781582"/>
       <w:r>
         <w:rPr>
           <w:rFonts w:ascii="Times" w:hAnsi="Times" w:cs="Times"/>
@@ -10811,9 +10933,9 @@
         </w:rPr>
         <w:t>Maintainability</w:t>
       </w:r>
-      <w:bookmarkEnd w:id="94"/>
-      <w:bookmarkEnd w:id="95"/>
-      <w:bookmarkEnd w:id="96"/>
+      <w:bookmarkEnd w:id="98"/>
+      <w:bookmarkEnd w:id="99"/>
+      <w:bookmarkEnd w:id="100"/>
     </w:p>
     <w:p>
       <w:pPr>
@@ -10831,9 +10953,9 @@
           <w:szCs w:val="24"/>
         </w:rPr>
       </w:pPr>
-      <w:bookmarkStart w:id="97" w:name="_Toc506458804"/>
-      <w:bookmarkStart w:id="98" w:name="_Toc506459170"/>
-      <w:bookmarkStart w:id="99" w:name="_Toc359781583"/>
+      <w:bookmarkStart w:id="101" w:name="_Toc506458804"/>
+      <w:bookmarkStart w:id="102" w:name="_Toc506459170"/>
+      <w:bookmarkStart w:id="103" w:name="_Toc359781583"/>
       <w:r>
         <w:rPr>
           <w:rFonts w:ascii="Times" w:hAnsi="Times" w:cs="Times"/>
@@ -10843,9 +10965,9 @@
         </w:rPr>
         <w:t>Portability</w:t>
       </w:r>
-      <w:bookmarkEnd w:id="97"/>
-      <w:bookmarkEnd w:id="98"/>
-      <w:bookmarkEnd w:id="99"/>
+      <w:bookmarkEnd w:id="101"/>
+      <w:bookmarkEnd w:id="102"/>
+      <w:bookmarkEnd w:id="103"/>
     </w:p>
     <w:p>
       <w:pPr>
@@ -10872,7 +10994,7 @@
         </w:rPr>
         <w:t xml:space="preserve"> </w:t>
       </w:r>
-      <w:bookmarkStart w:id="100" w:name="_Toc359781584"/>
+      <w:bookmarkStart w:id="104" w:name="_Toc359781584"/>
       <w:r>
         <w:rPr>
           <w:rFonts w:ascii="Times" w:hAnsi="Times" w:cs="Times"/>
@@ -10882,7 +11004,7 @@
         </w:rPr>
         <w:t>Inverse Requirements</w:t>
       </w:r>
-      <w:bookmarkEnd w:id="100"/>
+      <w:bookmarkEnd w:id="104"/>
     </w:p>
     <w:p>
       <w:pPr>
@@ -10924,7 +11046,7 @@
         </w:rPr>
         <w:t xml:space="preserve"> </w:t>
       </w:r>
-      <w:bookmarkStart w:id="101" w:name="_Toc359781585"/>
+      <w:bookmarkStart w:id="105" w:name="_Toc359781585"/>
       <w:r>
         <w:rPr>
           <w:rFonts w:ascii="Times" w:hAnsi="Times" w:cs="Times"/>
@@ -10934,7 +11056,7 @@
         </w:rPr>
         <w:t>Design Constraints</w:t>
       </w:r>
-      <w:bookmarkEnd w:id="101"/>
+      <w:bookmarkEnd w:id="105"/>
     </w:p>
     <w:p>
       <w:pPr>
@@ -10990,7 +11112,7 @@
         </w:rPr>
         <w:t xml:space="preserve"> </w:t>
       </w:r>
-      <w:bookmarkStart w:id="102" w:name="_Toc359781586"/>
+      <w:bookmarkStart w:id="106" w:name="_Toc359781586"/>
       <w:r>
         <w:rPr>
           <w:rFonts w:ascii="Times" w:hAnsi="Times" w:cs="Times"/>
@@ -11000,7 +11122,7 @@
         </w:rPr>
         <w:t>Logistical Database Requirements</w:t>
       </w:r>
-      <w:bookmarkEnd w:id="102"/>
+      <w:bookmarkEnd w:id="106"/>
     </w:p>
     <w:p>
       <w:pPr>
@@ -11050,7 +11172,7 @@
         </w:rPr>
         <w:t xml:space="preserve"> </w:t>
       </w:r>
-      <w:bookmarkStart w:id="103" w:name="_Toc359781587"/>
+      <w:bookmarkStart w:id="107" w:name="_Toc359781587"/>
       <w:r>
         <w:rPr>
           <w:rFonts w:ascii="Times" w:hAnsi="Times" w:cs="Times"/>
@@ -11060,7 +11182,7 @@
         </w:rPr>
         <w:t>Other Requirements</w:t>
       </w:r>
-      <w:bookmarkEnd w:id="103"/>
+      <w:bookmarkEnd w:id="107"/>
     </w:p>
     <w:p>
       <w:pPr>
@@ -11088,11 +11210,11 @@
         </w:numPr>
         <w:ind w:left="360"/>
       </w:pPr>
-      <w:bookmarkStart w:id="104" w:name="_Toc359781588"/>
+      <w:bookmarkStart w:id="108" w:name="_Toc359781588"/>
       <w:r>
         <w:t>Analysis Models</w:t>
       </w:r>
-      <w:bookmarkEnd w:id="104"/>
+      <w:bookmarkEnd w:id="108"/>
     </w:p>
     <w:p>
       <w:pPr>
@@ -11135,7 +11257,7 @@
         <w:lastRenderedPageBreak/>
         <w:t xml:space="preserve">  </w:t>
       </w:r>
-      <w:bookmarkStart w:id="105" w:name="_Toc359781589"/>
+      <w:bookmarkStart w:id="109" w:name="_Toc359781589"/>
       <w:r>
         <w:rPr>
           <w:rFonts w:ascii="Times" w:hAnsi="Times" w:cs="Times"/>
@@ -11145,7 +11267,7 @@
         </w:rPr>
         <w:t>Sequence Diagrams</w:t>
       </w:r>
-      <w:bookmarkEnd w:id="105"/>
+      <w:bookmarkEnd w:id="109"/>
     </w:p>
     <w:p>
       <w:pPr>
@@ -11163,8 +11285,8 @@
           <w:szCs w:val="28"/>
         </w:rPr>
       </w:pPr>
-      <w:bookmarkStart w:id="106" w:name="_Toc506458811"/>
-      <w:bookmarkStart w:id="107" w:name="_Toc506459177"/>
+      <w:bookmarkStart w:id="110" w:name="_Toc506458811"/>
+      <w:bookmarkStart w:id="111" w:name="_Toc506459177"/>
       <w:r>
         <w:rPr>
           <w:rFonts w:ascii="Times" w:hAnsi="Times" w:cs="Times"/>
@@ -11174,7 +11296,7 @@
         </w:rPr>
         <w:t xml:space="preserve">  </w:t>
       </w:r>
-      <w:bookmarkStart w:id="108" w:name="_Toc359781590"/>
+      <w:bookmarkStart w:id="112" w:name="_Toc359781590"/>
       <w:r>
         <w:rPr>
           <w:rFonts w:ascii="Times" w:hAnsi="Times" w:cs="Times"/>
@@ -11184,9 +11306,9 @@
         </w:rPr>
         <w:t>Data Flow Diagrams (DFD)</w:t>
       </w:r>
-      <w:bookmarkEnd w:id="106"/>
-      <w:bookmarkEnd w:id="107"/>
-      <w:bookmarkEnd w:id="108"/>
+      <w:bookmarkEnd w:id="110"/>
+      <w:bookmarkEnd w:id="111"/>
+      <w:bookmarkEnd w:id="112"/>
     </w:p>
     <w:p>
       <w:pPr>
@@ -11204,8 +11326,8 @@
           <w:szCs w:val="28"/>
         </w:rPr>
       </w:pPr>
-      <w:bookmarkStart w:id="109" w:name="_Toc506458812"/>
-      <w:bookmarkStart w:id="110" w:name="_Toc506459178"/>
+      <w:bookmarkStart w:id="113" w:name="_Toc506458812"/>
+      <w:bookmarkStart w:id="114" w:name="_Toc506459178"/>
       <w:r>
         <w:rPr>
           <w:rFonts w:ascii="Times" w:hAnsi="Times" w:cs="Times"/>
@@ -11215,7 +11337,7 @@
         </w:rPr>
         <w:t xml:space="preserve">  </w:t>
       </w:r>
-      <w:bookmarkStart w:id="111" w:name="_Toc359781591"/>
+      <w:bookmarkStart w:id="115" w:name="_Toc359781591"/>
       <w:r>
         <w:rPr>
           <w:rFonts w:ascii="Times" w:hAnsi="Times" w:cs="Times"/>
@@ -11225,9 +11347,9 @@
         </w:rPr>
         <w:t>State-Transition Diagrams (STD)</w:t>
       </w:r>
-      <w:bookmarkEnd w:id="109"/>
-      <w:bookmarkEnd w:id="110"/>
-      <w:bookmarkEnd w:id="111"/>
+      <w:bookmarkEnd w:id="113"/>
+      <w:bookmarkEnd w:id="114"/>
+      <w:bookmarkEnd w:id="115"/>
     </w:p>
     <w:p>
       <w:pPr>
@@ -11250,11 +11372,11 @@
         </w:numPr>
         <w:ind w:left="360"/>
       </w:pPr>
-      <w:bookmarkStart w:id="112" w:name="_Toc359781592"/>
+      <w:bookmarkStart w:id="116" w:name="_Toc359781592"/>
       <w:r>
         <w:t>Change Management Process</w:t>
       </w:r>
-      <w:bookmarkEnd w:id="112"/>
+      <w:bookmarkEnd w:id="116"/>
     </w:p>
     <w:p>
       <w:pPr>
@@ -11280,11 +11402,11 @@
         </w:numPr>
         <w:ind w:left="360"/>
       </w:pPr>
-      <w:bookmarkStart w:id="113" w:name="_Toc359781593"/>
+      <w:bookmarkStart w:id="117" w:name="_Toc359781593"/>
       <w:r>
         <w:t>Appendices</w:t>
       </w:r>
-      <w:bookmarkEnd w:id="113"/>
+      <w:bookmarkEnd w:id="117"/>
     </w:p>
     <w:p>
       <w:pPr>
@@ -11339,7 +11461,7 @@
           <w:szCs w:val="28"/>
         </w:rPr>
       </w:pPr>
-      <w:bookmarkStart w:id="114" w:name="_Toc359781594"/>
+      <w:bookmarkStart w:id="118" w:name="_Toc359781594"/>
       <w:r>
         <w:rPr>
           <w:rFonts w:ascii="Times" w:hAnsi="Times" w:cs="Times"/>
@@ -11349,7 +11471,7 @@
         </w:rPr>
         <w:t>Appendix 1</w:t>
       </w:r>
-      <w:bookmarkEnd w:id="114"/>
+      <w:bookmarkEnd w:id="118"/>
     </w:p>
     <w:p>
       <w:pPr>
@@ -11367,8 +11489,8 @@
           <w:szCs w:val="28"/>
         </w:rPr>
       </w:pPr>
-      <w:bookmarkStart w:id="115" w:name="_Toc506459182"/>
-      <w:bookmarkStart w:id="116" w:name="_Toc359781595"/>
+      <w:bookmarkStart w:id="119" w:name="_Toc506459182"/>
+      <w:bookmarkStart w:id="120" w:name="_Toc359781595"/>
       <w:r>
         <w:rPr>
           <w:rFonts w:ascii="Times" w:hAnsi="Times" w:cs="Times"/>
@@ -11378,8 +11500,8 @@
         </w:rPr>
         <w:t>Appendix 2</w:t>
       </w:r>
-      <w:bookmarkEnd w:id="115"/>
-      <w:bookmarkEnd w:id="116"/>
+      <w:bookmarkEnd w:id="119"/>
+      <w:bookmarkEnd w:id="120"/>
     </w:p>
     <w:p/>
     <w:p/>
@@ -11398,7 +11520,7 @@
 
 <file path=word/comments.xml><?xml version="1.0" encoding="utf-8"?>
 <w:comments xmlns:wpc="http://schemas.microsoft.com/office/word/2010/wordprocessingCanvas" xmlns:mc="http://schemas.openxmlformats.org/markup-compatibility/2006" xmlns:o="urn:schemas-microsoft-com:office:office" xmlns:r="http://schemas.openxmlformats.org/officeDocument/2006/relationships" xmlns:m="http://schemas.openxmlformats.org/officeDocument/2006/math" xmlns:v="urn:schemas-microsoft-com:vml" xmlns:wp14="http://schemas.microsoft.com/office/word/2010/wordprocessingDrawing" xmlns:wp="http://schemas.openxmlformats.org/drawingml/2006/wordprocessingDrawing" xmlns:w10="urn:schemas-microsoft-com:office:word" xmlns:w="http://schemas.openxmlformats.org/wordprocessingml/2006/main" xmlns:w14="http://schemas.microsoft.com/office/word/2010/wordml" xmlns:wpg="http://schemas.microsoft.com/office/word/2010/wordprocessingGroup" xmlns:wpi="http://schemas.microsoft.com/office/word/2010/wordprocessingInk" xmlns:wne="http://schemas.microsoft.com/office/word/2006/wordml" xmlns:wps="http://schemas.microsoft.com/office/word/2010/wordprocessingShape" mc:Ignorable="w14 wp14">
-  <w:comment w:id="69" w:author="Gregg" w:date="2013-06-22T21:36:00Z" w:initials="G">
+  <w:comment w:id="73" w:author="Gregg" w:date="2013-06-22T21:36:00Z" w:initials="G">
     <w:p>
       <w:pPr>
         <w:pStyle w:val="CommentText"/>
@@ -11414,7 +11536,7 @@
       </w:r>
     </w:p>
   </w:comment>
-  <w:comment w:id="73" w:author="Gregg" w:date="2013-06-22T21:39:00Z" w:initials="G">
+  <w:comment w:id="77" w:author="Gregg" w:date="2013-06-22T21:39:00Z" w:initials="G">
     <w:p>
       <w:pPr>
         <w:pStyle w:val="CommentText"/>
@@ -11669,9 +11791,11 @@
     <w:pPr>
       <w:pStyle w:val="Header"/>
     </w:pPr>
+    <w:proofErr w:type="spellStart"/>
     <w:r>
       <w:t>BrewerBuddy</w:t>
     </w:r>
+    <w:proofErr w:type="spellEnd"/>
   </w:p>
 </w:hdr>
 </file>
@@ -16898,37 +17022,6 @@
         </w:p>
       </w:docPartBody>
     </w:docPart>
-    <w:docPart>
-      <w:docPartPr>
-        <w:name w:val="53EC0CB033EE4728ACE6821B81A68CD7"/>
-        <w:category>
-          <w:name w:val="General"/>
-          <w:gallery w:val="placeholder"/>
-        </w:category>
-        <w:types>
-          <w:type w:val="bbPlcHdr"/>
-        </w:types>
-        <w:behaviors>
-          <w:behavior w:val="content"/>
-        </w:behaviors>
-        <w:guid w:val="{31DF9746-9989-4D1E-A7FC-982712591628}"/>
-      </w:docPartPr>
-      <w:docPartBody>
-        <w:p>
-          <w:pPr>
-            <w:pStyle w:val="53EC0CB033EE4728ACE6821B81A68CD7"/>
-          </w:pPr>
-          <w:r>
-            <w:rPr>
-              <w:rFonts w:asciiTheme="majorHAnsi" w:eastAsiaTheme="majorEastAsia" w:hAnsiTheme="majorHAnsi" w:cstheme="majorBidi"/>
-              <w:sz w:val="44"/>
-              <w:szCs w:val="44"/>
-            </w:rPr>
-            <w:t>[Type the document subtitle]</w:t>
-          </w:r>
-        </w:p>
-      </w:docPartBody>
-    </w:docPart>
   </w:docParts>
 </w:glossaryDocument>
 </file>
@@ -17008,6 +17101,7 @@
   </w:compat>
   <w:rsids>
     <w:rsidRoot w:val="000F7404"/>
+    <w:rsid w:val="000233AD"/>
     <w:rsid w:val="000F7404"/>
     <w:rsid w:val="001956CA"/>
     <w:rsid w:val="00214B64"/>
@@ -17776,7 +17870,7 @@
 </file>
 
 <file path=customXml/itemProps1.xml><?xml version="1.0" encoding="utf-8"?>
-<ds:datastoreItem xmlns:ds="http://schemas.openxmlformats.org/officeDocument/2006/customXml" ds:itemID="{E24B465D-04D3-45C0-9131-349EFE5E20CA}">
+<ds:datastoreItem xmlns:ds="http://schemas.openxmlformats.org/officeDocument/2006/customXml" ds:itemID="{4CE58D86-F8D0-4B46-A892-C02439574B31}">
   <ds:schemaRefs>
     <ds:schemaRef ds:uri="http://schemas.openxmlformats.org/officeDocument/2006/bibliography"/>
   </ds:schemaRefs>

</xml_diff>

<commit_message>
Use Cases and Functional Requirements
</commit_message>
<xml_diff>
--- a/design/Requirements Specification.docx
+++ b/design/Requirements Specification.docx
@@ -5458,35 +5458,163 @@
         <w:ind w:left="0"/>
         <w:contextualSpacing w:val="0"/>
         <w:rPr>
-          <w:rFonts w:ascii="Times" w:hAnsi="Times" w:cs="Times"/>
-          <w:b/>
-          <w:sz w:val="32"/>
-          <w:szCs w:val="32"/>
-        </w:rPr>
-      </w:pPr>
-      <w:r>
-        <w:rPr>
           <w:i/>
           <w:color w:val="002060"/>
         </w:rPr>
-        <w:t>This subsection should provide the definitions of all terms, acronyms, and abbreviations required to properly interpret the SRS</w:t>
-      </w:r>
-      <w:proofErr w:type="gramStart"/>
+      </w:pPr>
       <w:r>
         <w:rPr>
           <w:i/>
           <w:color w:val="002060"/>
         </w:rPr>
-        <w:t xml:space="preserve">. </w:t>
-      </w:r>
-      <w:proofErr w:type="gramEnd"/>
+        <w:t>This subsection should provide the definitions of all terms, acronyms, and abbreviations required to properly interpret the SRS</w:t>
+      </w:r>
+      <w:proofErr w:type="gramStart"/>
       <w:r>
         <w:rPr>
           <w:i/>
           <w:color w:val="002060"/>
         </w:rPr>
+        <w:t xml:space="preserve">. </w:t>
+      </w:r>
+      <w:proofErr w:type="gramEnd"/>
+      <w:r>
+        <w:rPr>
+          <w:i/>
+          <w:color w:val="002060"/>
+        </w:rPr>
         <w:t>This information may be provided by reference to one or more appendixes in the SRS or by reference to other documents.</w:t>
       </w:r>
+    </w:p>
+    <w:p>
+      <w:pPr>
+        <w:pStyle w:val="ListParagraph"/>
+        <w:spacing w:after="0"/>
+        <w:ind w:left="0"/>
+        <w:contextualSpacing w:val="0"/>
+        <w:rPr>
+          <w:rFonts w:ascii="Times" w:hAnsi="Times" w:cs="Times"/>
+          <w:sz w:val="24"/>
+          <w:szCs w:val="24"/>
+        </w:rPr>
+      </w:pPr>
+      <w:r>
+        <w:rPr>
+          <w:rFonts w:ascii="Times" w:hAnsi="Times" w:cs="Times"/>
+          <w:sz w:val="24"/>
+          <w:szCs w:val="24"/>
+        </w:rPr>
+        <w:t>OG – Original Gravity</w:t>
+      </w:r>
+    </w:p>
+    <w:p>
+      <w:pPr>
+        <w:pStyle w:val="ListParagraph"/>
+        <w:spacing w:after="0"/>
+        <w:ind w:left="0"/>
+        <w:contextualSpacing w:val="0"/>
+        <w:rPr>
+          <w:rFonts w:ascii="Times" w:hAnsi="Times" w:cs="Times"/>
+          <w:sz w:val="24"/>
+          <w:szCs w:val="24"/>
+        </w:rPr>
+      </w:pPr>
+      <w:r>
+        <w:rPr>
+          <w:rFonts w:ascii="Times" w:hAnsi="Times" w:cs="Times"/>
+          <w:sz w:val="24"/>
+          <w:szCs w:val="24"/>
+        </w:rPr>
+        <w:t>FG – Final Gravity</w:t>
+      </w:r>
+    </w:p>
+    <w:p>
+      <w:pPr>
+        <w:pStyle w:val="ListParagraph"/>
+        <w:spacing w:after="0"/>
+        <w:ind w:left="0"/>
+        <w:contextualSpacing w:val="0"/>
+        <w:rPr>
+          <w:rFonts w:ascii="Times" w:hAnsi="Times" w:cs="Times"/>
+          <w:sz w:val="24"/>
+          <w:szCs w:val="24"/>
+        </w:rPr>
+      </w:pPr>
+      <w:r>
+        <w:rPr>
+          <w:rFonts w:ascii="Times" w:hAnsi="Times" w:cs="Times"/>
+          <w:sz w:val="24"/>
+          <w:szCs w:val="24"/>
+        </w:rPr>
+        <w:t>SP – Specific Gravity</w:t>
+      </w:r>
+    </w:p>
+    <w:p>
+      <w:pPr>
+        <w:pStyle w:val="ListParagraph"/>
+        <w:spacing w:after="0"/>
+        <w:ind w:left="0"/>
+        <w:contextualSpacing w:val="0"/>
+        <w:rPr>
+          <w:rFonts w:ascii="Times" w:hAnsi="Times" w:cs="Times"/>
+          <w:sz w:val="24"/>
+          <w:szCs w:val="24"/>
+        </w:rPr>
+      </w:pPr>
+      <w:r>
+        <w:rPr>
+          <w:rFonts w:ascii="Times" w:hAnsi="Times" w:cs="Times"/>
+          <w:sz w:val="24"/>
+          <w:szCs w:val="24"/>
+        </w:rPr>
+        <w:t>ABV – Alcohol by Volume</w:t>
+      </w:r>
+    </w:p>
+    <w:p>
+      <w:pPr>
+        <w:pStyle w:val="ListParagraph"/>
+        <w:spacing w:after="0"/>
+        <w:ind w:left="0"/>
+        <w:contextualSpacing w:val="0"/>
+        <w:rPr>
+          <w:rFonts w:ascii="Times" w:hAnsi="Times" w:cs="Times"/>
+          <w:sz w:val="24"/>
+          <w:szCs w:val="24"/>
+        </w:rPr>
+      </w:pPr>
+      <w:r>
+        <w:rPr>
+          <w:rFonts w:ascii="Times" w:hAnsi="Times" w:cs="Times"/>
+          <w:sz w:val="24"/>
+          <w:szCs w:val="24"/>
+        </w:rPr>
+        <w:t>FAQ – Frequently Asked Questions</w:t>
+      </w:r>
+    </w:p>
+    <w:p>
+      <w:pPr>
+        <w:pStyle w:val="ListParagraph"/>
+        <w:spacing w:after="0"/>
+        <w:ind w:left="0"/>
+        <w:contextualSpacing w:val="0"/>
+        <w:rPr>
+          <w:rFonts w:ascii="Times" w:hAnsi="Times" w:cs="Times"/>
+          <w:sz w:val="24"/>
+          <w:szCs w:val="24"/>
+        </w:rPr>
+      </w:pPr>
+    </w:p>
+    <w:p>
+      <w:pPr>
+        <w:pStyle w:val="ListParagraph"/>
+        <w:ind w:left="0"/>
+        <w:contextualSpacing w:val="0"/>
+        <w:rPr>
+          <w:rFonts w:ascii="Times" w:hAnsi="Times" w:cs="Times"/>
+          <w:sz w:val="24"/>
+          <w:szCs w:val="24"/>
+        </w:rPr>
+      </w:pPr>
     </w:p>
     <w:p>
       <w:pPr>
@@ -5858,6 +5986,7 @@
           <w:sz w:val="28"/>
           <w:szCs w:val="28"/>
         </w:rPr>
+        <w:lastRenderedPageBreak/>
         <w:t xml:space="preserve">  </w:t>
       </w:r>
       <w:r>
@@ -5974,7 +6103,6 @@
           <w:sz w:val="28"/>
           <w:szCs w:val="28"/>
         </w:rPr>
-        <w:lastRenderedPageBreak/>
         <w:t xml:space="preserve">  </w:t>
       </w:r>
       <w:r>
@@ -6944,25 +7072,23 @@
           <w:sz w:val="24"/>
           <w:szCs w:val="24"/>
         </w:rPr>
-        <w:t xml:space="preserve">The system shall require the user password to be not less than </w:t>
-      </w:r>
-      <w:proofErr w:type="gramStart"/>
-      <w:r>
-        <w:rPr>
-          <w:rFonts w:ascii="Times" w:hAnsi="Times"/>
-          <w:sz w:val="24"/>
-          <w:szCs w:val="24"/>
-        </w:rPr>
-        <w:t>6</w:t>
-      </w:r>
-      <w:proofErr w:type="gramEnd"/>
-      <w:r>
-        <w:rPr>
-          <w:rFonts w:ascii="Times" w:hAnsi="Times"/>
-          <w:sz w:val="24"/>
-          <w:szCs w:val="24"/>
-        </w:rPr>
-        <w:t xml:space="preserve"> alphanumeric characters.  </w:t>
+        <w:t>The system shall require the user password to be not less than 6 characters.</w:t>
+      </w:r>
+      <w:r>
+        <w:rPr>
+          <w:rFonts w:ascii="Times" w:hAnsi="Times"/>
+          <w:sz w:val="24"/>
+          <w:szCs w:val="24"/>
+        </w:rPr>
+        <w:t xml:space="preserve">  Valid characters are A-Z, a-z, 0-9, and the 32 special characters:  ` ~ ! @ # $ % ^ &amp; * ( ) - _ = + [ ] { } \ | ; : ‘ “ , . &lt; &gt; / ?</w:t>
+      </w:r>
+      <w:r>
+        <w:rPr>
+          <w:rFonts w:ascii="Times" w:hAnsi="Times"/>
+          <w:sz w:val="24"/>
+          <w:szCs w:val="24"/>
+        </w:rPr>
+        <w:t xml:space="preserve">  </w:t>
       </w:r>
       <w:r>
         <w:rPr>
@@ -7159,6 +7285,7 @@
           <w:sz w:val="24"/>
           <w:szCs w:val="24"/>
         </w:rPr>
+        <w:lastRenderedPageBreak/>
         <w:t xml:space="preserve">When changing the user password, the system shall require the user to enter the new password twice and verify the entered passwords match.  </w:t>
       </w:r>
       <w:r>
@@ -7202,7 +7329,6 @@
           <w:sz w:val="24"/>
           <w:szCs w:val="24"/>
         </w:rPr>
-        <w:lastRenderedPageBreak/>
         <w:t>The system shall allow a user to delete their account.</w:t>
       </w:r>
       <w:r>
@@ -7492,7 +7618,39 @@
           <w:sz w:val="24"/>
           <w:szCs w:val="24"/>
         </w:rPr>
-        <w:t xml:space="preserve">The system shall not allow a user to access any web pages other than the login, registration, and recover password pages until they have successfully logged in.  </w:t>
+        <w:t>The system shall not allow a user to access any web pages other than the login, registration, recover password</w:t>
+      </w:r>
+      <w:r>
+        <w:rPr>
+          <w:rFonts w:ascii="Times" w:hAnsi="Times" w:cs="Times"/>
+          <w:sz w:val="24"/>
+          <w:szCs w:val="24"/>
+        </w:rPr>
+        <w:t xml:space="preserve">, </w:t>
+      </w:r>
+      <w:r>
+        <w:rPr>
+          <w:rFonts w:ascii="Times" w:hAnsi="Times" w:cs="Times"/>
+          <w:sz w:val="24"/>
+          <w:szCs w:val="24"/>
+        </w:rPr>
+        <w:t>and</w:t>
+      </w:r>
+      <w:r>
+        <w:rPr>
+          <w:rFonts w:ascii="Times" w:hAnsi="Times" w:cs="Times"/>
+          <w:sz w:val="24"/>
+          <w:szCs w:val="24"/>
+        </w:rPr>
+        <w:t xml:space="preserve"> FAQ</w:t>
+      </w:r>
+      <w:r>
+        <w:rPr>
+          <w:rFonts w:ascii="Times" w:hAnsi="Times" w:cs="Times"/>
+          <w:sz w:val="24"/>
+          <w:szCs w:val="24"/>
+        </w:rPr>
+        <w:t xml:space="preserve"> pages until they have successfully logged in.  </w:t>
       </w:r>
       <w:r>
         <w:rPr>
@@ -7846,7 +8004,7 @@
           <w:sz w:val="24"/>
           <w:szCs w:val="24"/>
         </w:rPr>
-        <w:t>, the system shall generate a new random 8-digit alphanumeric password.</w:t>
+        <w:t>, the system shall generate a new random 8-digit password.</w:t>
       </w:r>
       <w:r>
         <w:rPr>
@@ -7983,6 +8141,7 @@
         <w:ind w:left="1008" w:hanging="1008"/>
         <w:rPr>
           <w:rFonts w:ascii="Times" w:hAnsi="Times" w:cs="Times"/>
+          <w:b w:val="0"/>
           <w:color w:val="auto"/>
           <w:sz w:val="24"/>
           <w:szCs w:val="24"/>
@@ -7991,11 +8150,22 @@
       <w:r>
         <w:rPr>
           <w:rFonts w:ascii="Times" w:hAnsi="Times" w:cs="Times"/>
+          <w:b w:val="0"/>
           <w:color w:val="auto"/>
           <w:sz w:val="24"/>
           <w:szCs w:val="24"/>
         </w:rPr>
-        <w:t>The system shall allow the user to create a new recipe.  UC #29</w:t>
+        <w:t xml:space="preserve">The system shall allow the user to create a new recipe.  </w:t>
+      </w:r>
+      <w:r>
+        <w:rPr>
+          <w:rFonts w:ascii="Times" w:hAnsi="Times" w:cs="Times"/>
+          <w:b w:val="0"/>
+          <w:color w:val="FF0000"/>
+          <w:sz w:val="24"/>
+          <w:szCs w:val="24"/>
+        </w:rPr>
+        <w:t>UC #29</w:t>
       </w:r>
     </w:p>
     <w:p>
@@ -8009,6 +8179,7 @@
         <w:ind w:left="1008" w:hanging="1008"/>
         <w:rPr>
           <w:rFonts w:ascii="Times" w:hAnsi="Times" w:cs="Times"/>
+          <w:b w:val="0"/>
           <w:color w:val="auto"/>
           <w:sz w:val="24"/>
           <w:szCs w:val="24"/>
@@ -8017,6 +8188,7 @@
       <w:r>
         <w:rPr>
           <w:rFonts w:ascii="Times" w:hAnsi="Times"/>
+          <w:b w:val="0"/>
           <w:color w:val="auto"/>
           <w:sz w:val="24"/>
           <w:szCs w:val="24"/>
@@ -8026,6 +8198,7 @@
       <w:r>
         <w:rPr>
           <w:rFonts w:ascii="Times" w:hAnsi="Times" w:cs="Times"/>
+          <w:b w:val="0"/>
           <w:color w:val="auto"/>
           <w:sz w:val="24"/>
           <w:szCs w:val="24"/>
@@ -8035,6 +8208,7 @@
       <w:r>
         <w:rPr>
           <w:rFonts w:ascii="Times" w:hAnsi="Times"/>
+          <w:b w:val="0"/>
           <w:color w:val="auto"/>
           <w:sz w:val="24"/>
           <w:szCs w:val="24"/>
@@ -8044,6 +8218,7 @@
       <w:r>
         <w:rPr>
           <w:rFonts w:ascii="Times" w:hAnsi="Times" w:cs="Times"/>
+          <w:b w:val="0"/>
           <w:color w:val="auto"/>
           <w:sz w:val="24"/>
           <w:szCs w:val="24"/>
@@ -8053,11 +8228,22 @@
       <w:r>
         <w:rPr>
           <w:rFonts w:ascii="Times" w:hAnsi="Times"/>
+          <w:b w:val="0"/>
           <w:color w:val="auto"/>
           <w:sz w:val="24"/>
           <w:szCs w:val="24"/>
         </w:rPr>
-        <w:t xml:space="preserve"> was created.  UC #29</w:t>
+        <w:t xml:space="preserve"> was created.  </w:t>
+      </w:r>
+      <w:r>
+        <w:rPr>
+          <w:rFonts w:ascii="Times" w:hAnsi="Times"/>
+          <w:b w:val="0"/>
+          <w:color w:val="FF0000"/>
+          <w:sz w:val="24"/>
+          <w:szCs w:val="24"/>
+        </w:rPr>
+        <w:t>UC #29</w:t>
       </w:r>
     </w:p>
     <w:p>
@@ -8071,6 +8257,7 @@
         <w:ind w:left="1008" w:hanging="1008"/>
         <w:rPr>
           <w:rFonts w:ascii="Times" w:hAnsi="Times" w:cs="Times"/>
+          <w:b w:val="0"/>
           <w:color w:val="auto"/>
           <w:sz w:val="24"/>
           <w:szCs w:val="24"/>
@@ -8079,6 +8266,7 @@
       <w:r>
         <w:rPr>
           <w:rFonts w:ascii="Times" w:hAnsi="Times"/>
+          <w:b w:val="0"/>
           <w:color w:val="auto"/>
           <w:sz w:val="24"/>
           <w:szCs w:val="24"/>
@@ -8088,6 +8276,7 @@
       <w:r>
         <w:rPr>
           <w:rFonts w:ascii="Times" w:hAnsi="Times" w:cs="Times"/>
+          <w:b w:val="0"/>
           <w:color w:val="auto"/>
           <w:sz w:val="24"/>
           <w:szCs w:val="24"/>
@@ -8097,6 +8286,7 @@
       <w:r>
         <w:rPr>
           <w:rFonts w:ascii="Times" w:hAnsi="Times"/>
+          <w:b w:val="0"/>
           <w:color w:val="auto"/>
           <w:sz w:val="24"/>
           <w:szCs w:val="24"/>
@@ -8107,6 +8297,7 @@
       <w:r>
         <w:rPr>
           <w:rFonts w:ascii="Times" w:hAnsi="Times"/>
+          <w:b w:val="0"/>
           <w:color w:val="auto"/>
           <w:sz w:val="24"/>
           <w:szCs w:val="24"/>
@@ -8117,11 +8308,22 @@
       <w:r>
         <w:rPr>
           <w:rFonts w:ascii="Times" w:hAnsi="Times"/>
+          <w:b w:val="0"/>
           <w:color w:val="auto"/>
           <w:sz w:val="24"/>
           <w:szCs w:val="24"/>
         </w:rPr>
-        <w:t xml:space="preserve"> any of the following:  name, description, notes on how to make it.  UC #29</w:t>
+        <w:t xml:space="preserve"> any of the following:  name, description, notes on how to make it.  </w:t>
+      </w:r>
+      <w:r>
+        <w:rPr>
+          <w:rFonts w:ascii="Times" w:hAnsi="Times"/>
+          <w:b w:val="0"/>
+          <w:color w:val="FF0000"/>
+          <w:sz w:val="24"/>
+          <w:szCs w:val="24"/>
+        </w:rPr>
+        <w:t>UC #29</w:t>
       </w:r>
     </w:p>
     <w:p>
@@ -8135,6 +8337,7 @@
         <w:ind w:left="1008" w:hanging="1008"/>
         <w:rPr>
           <w:rFonts w:ascii="Times" w:hAnsi="Times" w:cs="Times"/>
+          <w:b w:val="0"/>
           <w:color w:val="auto"/>
           <w:sz w:val="24"/>
           <w:szCs w:val="24"/>
@@ -8143,6 +8346,7 @@
       <w:r>
         <w:rPr>
           <w:rFonts w:ascii="Times" w:hAnsi="Times" w:cs="Times"/>
+          <w:b w:val="0"/>
           <w:color w:val="auto"/>
           <w:sz w:val="24"/>
           <w:szCs w:val="24"/>
@@ -8152,7 +8356,8 @@
       <w:r>
         <w:rPr>
           <w:rFonts w:ascii="Times" w:hAnsi="Times"/>
-          <w:color w:val="auto"/>
+          <w:b w:val="0"/>
+          <w:color w:val="FF0000"/>
           <w:sz w:val="24"/>
           <w:szCs w:val="24"/>
         </w:rPr>
@@ -8170,6 +8375,7 @@
         <w:ind w:left="1008" w:hanging="1008"/>
         <w:rPr>
           <w:rFonts w:ascii="Times" w:hAnsi="Times" w:cs="Times"/>
+          <w:b w:val="0"/>
           <w:color w:val="auto"/>
           <w:sz w:val="24"/>
           <w:szCs w:val="24"/>
@@ -8178,6 +8384,7 @@
       <w:r>
         <w:rPr>
           <w:rFonts w:ascii="Times" w:hAnsi="Times" w:cs="Times"/>
+          <w:b w:val="0"/>
           <w:color w:val="auto"/>
           <w:sz w:val="24"/>
           <w:szCs w:val="24"/>
@@ -8187,6 +8394,7 @@
       <w:r>
         <w:rPr>
           <w:rFonts w:ascii="Times" w:hAnsi="Times"/>
+          <w:b w:val="0"/>
           <w:color w:val="auto"/>
           <w:sz w:val="24"/>
           <w:szCs w:val="24"/>
@@ -8196,6 +8404,7 @@
       <w:r>
         <w:rPr>
           <w:rFonts w:ascii="Times" w:hAnsi="Times" w:cs="Times"/>
+          <w:b w:val="0"/>
           <w:color w:val="auto"/>
           <w:sz w:val="24"/>
           <w:szCs w:val="24"/>
@@ -8205,7 +8414,8 @@
       <w:r>
         <w:rPr>
           <w:rFonts w:ascii="Times" w:hAnsi="Times"/>
-          <w:color w:val="auto"/>
+          <w:b w:val="0"/>
+          <w:color w:val="FF0000"/>
           <w:sz w:val="24"/>
           <w:szCs w:val="24"/>
         </w:rPr>
@@ -8215,7 +8425,8 @@
       <w:r>
         <w:rPr>
           <w:rFonts w:ascii="Times" w:hAnsi="Times"/>
-          <w:color w:val="auto"/>
+          <w:b w:val="0"/>
+          <w:color w:val="FF0000"/>
           <w:sz w:val="24"/>
           <w:szCs w:val="24"/>
         </w:rPr>
@@ -8234,6 +8445,7 @@
         <w:ind w:left="1008" w:hanging="1008"/>
         <w:rPr>
           <w:rFonts w:ascii="Times" w:hAnsi="Times" w:cs="Times"/>
+          <w:b w:val="0"/>
           <w:color w:val="auto"/>
           <w:sz w:val="24"/>
           <w:szCs w:val="24"/>
@@ -8242,6 +8454,7 @@
       <w:r>
         <w:rPr>
           <w:rFonts w:ascii="Times" w:hAnsi="Times"/>
+          <w:b w:val="0"/>
           <w:color w:val="auto"/>
           <w:sz w:val="24"/>
           <w:szCs w:val="24"/>
@@ -8251,17 +8464,29 @@
       <w:r>
         <w:rPr>
           <w:rFonts w:ascii="Times" w:hAnsi="Times" w:cs="Times"/>
+          <w:b w:val="0"/>
           <w:color w:val="auto"/>
           <w:sz w:val="24"/>
           <w:szCs w:val="24"/>
         </w:rPr>
-        <w:t>, of any of their saved recipes.  UC #</w:t>
+        <w:t xml:space="preserve">, of any of their saved recipes.  </w:t>
+      </w:r>
+      <w:r>
+        <w:rPr>
+          <w:rFonts w:ascii="Times" w:hAnsi="Times" w:cs="Times"/>
+          <w:b w:val="0"/>
+          <w:color w:val="FF0000"/>
+          <w:sz w:val="24"/>
+          <w:szCs w:val="24"/>
+        </w:rPr>
+        <w:t>UC #</w:t>
       </w:r>
       <w:proofErr w:type="gramStart"/>
       <w:r>
         <w:rPr>
           <w:rFonts w:ascii="Times" w:hAnsi="Times" w:cs="Times"/>
-          <w:color w:val="auto"/>
+          <w:b w:val="0"/>
+          <w:color w:val="FF0000"/>
           <w:sz w:val="24"/>
           <w:szCs w:val="24"/>
         </w:rPr>
@@ -8280,6 +8505,7 @@
         <w:ind w:left="1008" w:hanging="1008"/>
         <w:rPr>
           <w:rFonts w:ascii="Times" w:hAnsi="Times"/>
+          <w:b w:val="0"/>
           <w:color w:val="auto"/>
           <w:sz w:val="24"/>
           <w:szCs w:val="24"/>
@@ -8288,6 +8514,7 @@
       <w:r>
         <w:rPr>
           <w:rFonts w:ascii="Times" w:hAnsi="Times"/>
+          <w:b w:val="0"/>
           <w:color w:val="auto"/>
           <w:sz w:val="24"/>
           <w:szCs w:val="24"/>
@@ -8297,6 +8524,7 @@
       <w:r>
         <w:rPr>
           <w:rFonts w:ascii="Times" w:hAnsi="Times" w:cs="Times"/>
+          <w:b w:val="0"/>
           <w:color w:val="auto"/>
           <w:sz w:val="24"/>
           <w:szCs w:val="24"/>
@@ -8306,11 +8534,22 @@
       <w:r>
         <w:rPr>
           <w:rFonts w:ascii="Times" w:hAnsi="Times"/>
+          <w:b w:val="0"/>
           <w:color w:val="auto"/>
           <w:sz w:val="24"/>
           <w:szCs w:val="24"/>
         </w:rPr>
-        <w:t>.  UC #31</w:t>
+        <w:t xml:space="preserve">.  </w:t>
+      </w:r>
+      <w:r>
+        <w:rPr>
+          <w:rFonts w:ascii="Times" w:hAnsi="Times"/>
+          <w:b w:val="0"/>
+          <w:color w:val="FF0000"/>
+          <w:sz w:val="24"/>
+          <w:szCs w:val="24"/>
+        </w:rPr>
+        <w:t>UC #31</w:t>
       </w:r>
     </w:p>
     <w:p>
@@ -8329,14 +8568,12 @@
           <w:szCs w:val="24"/>
         </w:rPr>
       </w:pPr>
-      <w:bookmarkStart w:id="39" w:name="_GoBack"/>
-      <w:bookmarkEnd w:id="39"/>
     </w:p>
     <w:p/>
     <w:p>
       <w:pPr>
         <w:rPr>
-          <w:ins w:id="40" w:author="Dave" w:date="2013-06-24T14:29:00Z"/>
+          <w:ins w:id="39" w:author="Dave" w:date="2013-06-24T14:29:00Z"/>
         </w:rPr>
       </w:pPr>
     </w:p>
@@ -8356,7 +8593,7 @@
           <w:szCs w:val="24"/>
         </w:rPr>
       </w:pPr>
-      <w:bookmarkStart w:id="41" w:name="_Toc360927173"/>
+      <w:bookmarkStart w:id="40" w:name="_Toc360927173"/>
       <w:r>
         <w:rPr>
           <w:rFonts w:ascii="Times" w:hAnsi="Times" w:cs="Times"/>
@@ -8366,7 +8603,7 @@
         </w:rPr>
         <w:t>Batches</w:t>
       </w:r>
-      <w:bookmarkEnd w:id="41"/>
+      <w:bookmarkEnd w:id="40"/>
     </w:p>
     <w:p>
       <w:pPr>
@@ -9233,6 +9470,605 @@
           <w:szCs w:val="24"/>
         </w:rPr>
       </w:pPr>
+      <w:r>
+        <w:rPr>
+          <w:rFonts w:ascii="Times" w:hAnsi="Times"/>
+          <w:sz w:val="24"/>
+          <w:szCs w:val="24"/>
+        </w:rPr>
+        <w:t xml:space="preserve">The system shall allow a user to record </w:t>
+      </w:r>
+      <w:r>
+        <w:rPr>
+          <w:rFonts w:ascii="Times" w:hAnsi="Times"/>
+          <w:sz w:val="24"/>
+          <w:szCs w:val="24"/>
+        </w:rPr>
+        <w:t xml:space="preserve">a </w:t>
+      </w:r>
+      <w:r>
+        <w:rPr>
+          <w:rFonts w:ascii="Times" w:hAnsi="Times"/>
+          <w:sz w:val="24"/>
+          <w:szCs w:val="24"/>
+        </w:rPr>
+        <w:t>batch</w:t>
+      </w:r>
+      <w:r>
+        <w:rPr>
+          <w:rFonts w:ascii="Times" w:hAnsi="Times"/>
+          <w:sz w:val="24"/>
+          <w:szCs w:val="24"/>
+        </w:rPr>
+        <w:t xml:space="preserve"> measurement, such as OG and acidity</w:t>
+      </w:r>
+      <w:r>
+        <w:rPr>
+          <w:rFonts w:ascii="Times" w:hAnsi="Times"/>
+          <w:sz w:val="24"/>
+          <w:szCs w:val="24"/>
+        </w:rPr>
+        <w:t>.</w:t>
+      </w:r>
+      <w:r>
+        <w:rPr>
+          <w:rFonts w:ascii="Times" w:hAnsi="Times"/>
+          <w:sz w:val="24"/>
+          <w:szCs w:val="24"/>
+        </w:rPr>
+        <w:t xml:space="preserve">  </w:t>
+      </w:r>
+      <w:r>
+        <w:rPr>
+          <w:rFonts w:ascii="Times" w:hAnsi="Times"/>
+          <w:color w:val="FF0000"/>
+          <w:sz w:val="24"/>
+          <w:szCs w:val="24"/>
+        </w:rPr>
+        <w:t>UC #</w:t>
+      </w:r>
+      <w:r>
+        <w:rPr>
+          <w:rFonts w:ascii="Times" w:hAnsi="Times"/>
+          <w:color w:val="FF0000"/>
+          <w:sz w:val="24"/>
+          <w:szCs w:val="24"/>
+        </w:rPr>
+        <w:t>20</w:t>
+      </w:r>
+    </w:p>
+    <w:p>
+      <w:pPr>
+        <w:pStyle w:val="ListParagraph"/>
+        <w:numPr>
+          <w:ilvl w:val="0"/>
+          <w:numId w:val="40"/>
+        </w:numPr>
+        <w:spacing w:after="120"/>
+        <w:ind w:left="1008" w:hanging="1008"/>
+        <w:rPr>
+          <w:rFonts w:ascii="Times" w:hAnsi="Times"/>
+          <w:sz w:val="24"/>
+          <w:szCs w:val="24"/>
+        </w:rPr>
+      </w:pPr>
+      <w:r>
+        <w:rPr>
+          <w:rFonts w:ascii="Times" w:hAnsi="Times"/>
+          <w:sz w:val="24"/>
+          <w:szCs w:val="24"/>
+        </w:rPr>
+        <w:t>The system shall allow the user to calculate the percent ABV for each batch</w:t>
+      </w:r>
+      <w:r>
+        <w:rPr>
+          <w:rFonts w:ascii="Times" w:hAnsi="Times"/>
+          <w:sz w:val="24"/>
+          <w:szCs w:val="24"/>
+        </w:rPr>
+        <w:t xml:space="preserve">.  </w:t>
+      </w:r>
+      <w:r>
+        <w:rPr>
+          <w:rFonts w:ascii="Times" w:hAnsi="Times"/>
+          <w:color w:val="FF0000"/>
+          <w:sz w:val="24"/>
+          <w:szCs w:val="24"/>
+        </w:rPr>
+        <w:t>UC #</w:t>
+      </w:r>
+      <w:r>
+        <w:rPr>
+          <w:rFonts w:ascii="Times" w:hAnsi="Times"/>
+          <w:color w:val="FF0000"/>
+          <w:sz w:val="24"/>
+          <w:szCs w:val="24"/>
+        </w:rPr>
+        <w:t>18</w:t>
+      </w:r>
+    </w:p>
+    <w:p>
+      <w:pPr>
+        <w:pStyle w:val="ListParagraph"/>
+        <w:numPr>
+          <w:ilvl w:val="0"/>
+          <w:numId w:val="40"/>
+        </w:numPr>
+        <w:spacing w:after="120"/>
+        <w:ind w:left="1008" w:hanging="1008"/>
+        <w:rPr>
+          <w:rFonts w:ascii="Times" w:hAnsi="Times"/>
+          <w:sz w:val="24"/>
+          <w:szCs w:val="24"/>
+        </w:rPr>
+      </w:pPr>
+      <w:r>
+        <w:rPr>
+          <w:rFonts w:ascii="Times" w:hAnsi="Times"/>
+          <w:sz w:val="24"/>
+          <w:szCs w:val="24"/>
+        </w:rPr>
+        <w:t>When calculating the ABV, the system shall require the user to enter the FG and the temperature</w:t>
+      </w:r>
+      <w:r>
+        <w:rPr>
+          <w:rFonts w:ascii="Times" w:hAnsi="Times"/>
+          <w:sz w:val="24"/>
+          <w:szCs w:val="24"/>
+        </w:rPr>
+        <w:t xml:space="preserve">.  </w:t>
+      </w:r>
+      <w:r>
+        <w:rPr>
+          <w:rFonts w:ascii="Times" w:hAnsi="Times"/>
+          <w:color w:val="FF0000"/>
+          <w:sz w:val="24"/>
+          <w:szCs w:val="24"/>
+        </w:rPr>
+        <w:t>UC #</w:t>
+      </w:r>
+      <w:r>
+        <w:rPr>
+          <w:rFonts w:ascii="Times" w:hAnsi="Times"/>
+          <w:color w:val="FF0000"/>
+          <w:sz w:val="24"/>
+          <w:szCs w:val="24"/>
+        </w:rPr>
+        <w:t>18</w:t>
+      </w:r>
+    </w:p>
+    <w:p>
+      <w:pPr>
+        <w:pStyle w:val="ListParagraph"/>
+        <w:numPr>
+          <w:ilvl w:val="0"/>
+          <w:numId w:val="40"/>
+        </w:numPr>
+        <w:spacing w:after="120"/>
+        <w:ind w:left="1008" w:hanging="1008"/>
+        <w:rPr>
+          <w:rFonts w:ascii="Times" w:hAnsi="Times"/>
+          <w:sz w:val="24"/>
+          <w:szCs w:val="24"/>
+        </w:rPr>
+      </w:pPr>
+      <w:r>
+        <w:rPr>
+          <w:rFonts w:ascii="Times" w:hAnsi="Times"/>
+          <w:sz w:val="24"/>
+          <w:szCs w:val="24"/>
+        </w:rPr>
+        <w:t>After</w:t>
+      </w:r>
+      <w:r>
+        <w:rPr>
+          <w:rFonts w:ascii="Times" w:hAnsi="Times"/>
+          <w:sz w:val="24"/>
+          <w:szCs w:val="24"/>
+        </w:rPr>
+        <w:t xml:space="preserve"> calculating the ABV, the system shall</w:t>
+      </w:r>
+      <w:r>
+        <w:rPr>
+          <w:rFonts w:ascii="Times" w:hAnsi="Times"/>
+          <w:sz w:val="24"/>
+          <w:szCs w:val="24"/>
+        </w:rPr>
+        <w:t xml:space="preserve"> re</w:t>
+      </w:r>
+      <w:r>
+        <w:rPr>
+          <w:rFonts w:ascii="Times" w:hAnsi="Times"/>
+          <w:sz w:val="24"/>
+          <w:szCs w:val="24"/>
+        </w:rPr>
+        <w:t xml:space="preserve">cord the FG, temperature, ABV, and </w:t>
+      </w:r>
+      <w:r>
+        <w:rPr>
+          <w:rFonts w:ascii="Times" w:hAnsi="Times"/>
+          <w:sz w:val="24"/>
+          <w:szCs w:val="24"/>
+        </w:rPr>
+        <w:t>date and time</w:t>
+      </w:r>
+      <w:r>
+        <w:rPr>
+          <w:rFonts w:ascii="Times" w:hAnsi="Times"/>
+          <w:sz w:val="24"/>
+          <w:szCs w:val="24"/>
+        </w:rPr>
+        <w:t xml:space="preserve"> for the calculation</w:t>
+      </w:r>
+      <w:r>
+        <w:rPr>
+          <w:rFonts w:ascii="Times" w:hAnsi="Times"/>
+          <w:sz w:val="24"/>
+          <w:szCs w:val="24"/>
+        </w:rPr>
+        <w:t xml:space="preserve">.  </w:t>
+      </w:r>
+      <w:r>
+        <w:rPr>
+          <w:rFonts w:ascii="Times" w:hAnsi="Times"/>
+          <w:color w:val="FF0000"/>
+          <w:sz w:val="24"/>
+          <w:szCs w:val="24"/>
+        </w:rPr>
+        <w:t>UC #</w:t>
+      </w:r>
+      <w:r>
+        <w:rPr>
+          <w:rFonts w:ascii="Times" w:hAnsi="Times"/>
+          <w:color w:val="FF0000"/>
+          <w:sz w:val="24"/>
+          <w:szCs w:val="24"/>
+        </w:rPr>
+        <w:t>18</w:t>
+      </w:r>
+    </w:p>
+    <w:p>
+      <w:pPr>
+        <w:pStyle w:val="ListParagraph"/>
+        <w:numPr>
+          <w:ilvl w:val="0"/>
+          <w:numId w:val="40"/>
+        </w:numPr>
+        <w:spacing w:after="120"/>
+        <w:ind w:left="1008" w:hanging="1008"/>
+        <w:rPr>
+          <w:rFonts w:ascii="Times" w:hAnsi="Times"/>
+          <w:sz w:val="24"/>
+          <w:szCs w:val="24"/>
+        </w:rPr>
+      </w:pPr>
+      <w:r>
+        <w:rPr>
+          <w:rFonts w:ascii="Times" w:hAnsi="Times"/>
+          <w:sz w:val="24"/>
+          <w:szCs w:val="24"/>
+        </w:rPr>
+        <w:t xml:space="preserve">The system shall allow a user to </w:t>
+      </w:r>
+      <w:r>
+        <w:rPr>
+          <w:rFonts w:ascii="Times" w:hAnsi="Times"/>
+          <w:sz w:val="24"/>
+          <w:szCs w:val="24"/>
+        </w:rPr>
+        <w:t>calculate additional ABV percentages throughout the brewing process</w:t>
+      </w:r>
+      <w:r>
+        <w:rPr>
+          <w:rFonts w:ascii="Times" w:hAnsi="Times"/>
+          <w:sz w:val="24"/>
+          <w:szCs w:val="24"/>
+        </w:rPr>
+        <w:t xml:space="preserve">.  </w:t>
+      </w:r>
+      <w:r>
+        <w:rPr>
+          <w:rFonts w:ascii="Times" w:hAnsi="Times"/>
+          <w:color w:val="FF0000"/>
+          <w:sz w:val="24"/>
+          <w:szCs w:val="24"/>
+        </w:rPr>
+        <w:t>UC #</w:t>
+      </w:r>
+      <w:r>
+        <w:rPr>
+          <w:rFonts w:ascii="Times" w:hAnsi="Times"/>
+          <w:color w:val="FF0000"/>
+          <w:sz w:val="24"/>
+          <w:szCs w:val="24"/>
+        </w:rPr>
+        <w:t>18</w:t>
+      </w:r>
+    </w:p>
+    <w:p>
+      <w:pPr>
+        <w:pStyle w:val="ListParagraph"/>
+        <w:numPr>
+          <w:ilvl w:val="0"/>
+          <w:numId w:val="40"/>
+        </w:numPr>
+        <w:spacing w:after="120"/>
+        <w:ind w:left="1008" w:hanging="1008"/>
+        <w:rPr>
+          <w:rFonts w:ascii="Times" w:hAnsi="Times"/>
+          <w:sz w:val="24"/>
+          <w:szCs w:val="24"/>
+        </w:rPr>
+      </w:pPr>
+      <w:r>
+        <w:rPr>
+          <w:rFonts w:ascii="Times" w:hAnsi="Times"/>
+          <w:sz w:val="24"/>
+          <w:szCs w:val="24"/>
+        </w:rPr>
+        <w:t>The sys</w:t>
+      </w:r>
+      <w:r>
+        <w:rPr>
+          <w:rFonts w:ascii="Times" w:hAnsi="Times"/>
+          <w:sz w:val="24"/>
+          <w:szCs w:val="24"/>
+        </w:rPr>
+        <w:t xml:space="preserve">tem shall allow a user to display the OG and all FG, ABV, and temperature values </w:t>
+      </w:r>
+      <w:r>
+        <w:rPr>
+          <w:rFonts w:ascii="Times" w:hAnsi="Times"/>
+          <w:sz w:val="24"/>
+          <w:szCs w:val="24"/>
+        </w:rPr>
+        <w:t xml:space="preserve">recorded </w:t>
+      </w:r>
+      <w:r>
+        <w:rPr>
+          <w:rFonts w:ascii="Times" w:hAnsi="Times"/>
+          <w:sz w:val="24"/>
+          <w:szCs w:val="24"/>
+        </w:rPr>
+        <w:t>for a batch</w:t>
+      </w:r>
+      <w:r>
+        <w:rPr>
+          <w:rFonts w:ascii="Times" w:hAnsi="Times"/>
+          <w:sz w:val="24"/>
+          <w:szCs w:val="24"/>
+        </w:rPr>
+        <w:t xml:space="preserve">.  </w:t>
+      </w:r>
+      <w:r>
+        <w:rPr>
+          <w:rFonts w:ascii="Times" w:hAnsi="Times"/>
+          <w:color w:val="FF0000"/>
+          <w:sz w:val="24"/>
+          <w:szCs w:val="24"/>
+        </w:rPr>
+        <w:t>UC #</w:t>
+      </w:r>
+      <w:r>
+        <w:rPr>
+          <w:rFonts w:ascii="Times" w:hAnsi="Times"/>
+          <w:color w:val="FF0000"/>
+          <w:sz w:val="24"/>
+          <w:szCs w:val="24"/>
+        </w:rPr>
+        <w:t>22</w:t>
+      </w:r>
+    </w:p>
+    <w:p>
+      <w:pPr>
+        <w:pStyle w:val="ListParagraph"/>
+        <w:numPr>
+          <w:ilvl w:val="0"/>
+          <w:numId w:val="40"/>
+        </w:numPr>
+        <w:spacing w:after="120"/>
+        <w:ind w:left="1008" w:hanging="1008"/>
+        <w:rPr>
+          <w:rFonts w:ascii="Times" w:hAnsi="Times"/>
+          <w:sz w:val="24"/>
+          <w:szCs w:val="24"/>
+        </w:rPr>
+      </w:pPr>
+      <w:r>
+        <w:rPr>
+          <w:rFonts w:ascii="Times" w:hAnsi="Times"/>
+          <w:sz w:val="24"/>
+          <w:szCs w:val="24"/>
+        </w:rPr>
+        <w:t>The system shall allow a user to</w:t>
+      </w:r>
+      <w:r>
+        <w:rPr>
+          <w:rFonts w:ascii="Times" w:hAnsi="Times"/>
+          <w:sz w:val="24"/>
+          <w:szCs w:val="24"/>
+        </w:rPr>
+        <w:t xml:space="preserve"> edit the </w:t>
+      </w:r>
+      <w:r>
+        <w:rPr>
+          <w:rFonts w:ascii="Times" w:hAnsi="Times" w:cs="Times"/>
+          <w:sz w:val="24"/>
+          <w:szCs w:val="24"/>
+        </w:rPr>
+        <w:t xml:space="preserve">any of their saved </w:t>
+      </w:r>
+      <w:r>
+        <w:rPr>
+          <w:rFonts w:ascii="Times" w:hAnsi="Times" w:cs="Times"/>
+          <w:sz w:val="24"/>
+          <w:szCs w:val="24"/>
+        </w:rPr>
+        <w:t>batch</w:t>
+      </w:r>
+      <w:r>
+        <w:rPr>
+          <w:rFonts w:ascii="Times" w:hAnsi="Times" w:cs="Times"/>
+          <w:sz w:val="24"/>
+          <w:szCs w:val="24"/>
+        </w:rPr>
+        <w:t xml:space="preserve"> </w:t>
+      </w:r>
+      <w:r>
+        <w:rPr>
+          <w:rFonts w:ascii="Times" w:hAnsi="Times" w:cs="Times"/>
+          <w:sz w:val="24"/>
+          <w:szCs w:val="24"/>
+        </w:rPr>
+        <w:t xml:space="preserve">measurements.  </w:t>
+      </w:r>
+      <w:r>
+        <w:rPr>
+          <w:rFonts w:ascii="Times" w:hAnsi="Times" w:cs="Times"/>
+          <w:color w:val="FF0000"/>
+          <w:sz w:val="24"/>
+          <w:szCs w:val="24"/>
+        </w:rPr>
+        <w:t>UC #41</w:t>
+      </w:r>
+    </w:p>
+    <w:p>
+      <w:pPr>
+        <w:pStyle w:val="ListParagraph"/>
+        <w:numPr>
+          <w:ilvl w:val="0"/>
+          <w:numId w:val="40"/>
+        </w:numPr>
+        <w:spacing w:after="120"/>
+        <w:ind w:left="1008" w:hanging="1008"/>
+        <w:rPr>
+          <w:rFonts w:ascii="Times" w:hAnsi="Times"/>
+          <w:sz w:val="24"/>
+          <w:szCs w:val="24"/>
+        </w:rPr>
+      </w:pPr>
+      <w:r>
+        <w:rPr>
+          <w:rFonts w:ascii="Times" w:hAnsi="Times"/>
+          <w:sz w:val="24"/>
+          <w:szCs w:val="24"/>
+        </w:rPr>
+        <w:t>The system shall allow a user to</w:t>
+      </w:r>
+      <w:r>
+        <w:rPr>
+          <w:rFonts w:ascii="Times" w:hAnsi="Times"/>
+          <w:sz w:val="24"/>
+          <w:szCs w:val="24"/>
+        </w:rPr>
+        <w:t xml:space="preserve"> </w:t>
+      </w:r>
+      <w:r>
+        <w:rPr>
+          <w:rFonts w:ascii="Times" w:hAnsi="Times"/>
+          <w:sz w:val="24"/>
+          <w:szCs w:val="24"/>
+        </w:rPr>
+        <w:t>delete</w:t>
+      </w:r>
+      <w:r>
+        <w:rPr>
+          <w:rFonts w:ascii="Times" w:hAnsi="Times"/>
+          <w:sz w:val="24"/>
+          <w:szCs w:val="24"/>
+        </w:rPr>
+        <w:t xml:space="preserve"> </w:t>
+      </w:r>
+      <w:r>
+        <w:rPr>
+          <w:rFonts w:ascii="Times" w:hAnsi="Times" w:cs="Times"/>
+          <w:sz w:val="24"/>
+          <w:szCs w:val="24"/>
+        </w:rPr>
+        <w:t xml:space="preserve">any of their saved </w:t>
+      </w:r>
+      <w:r>
+        <w:rPr>
+          <w:rFonts w:ascii="Times" w:hAnsi="Times" w:cs="Times"/>
+          <w:sz w:val="24"/>
+          <w:szCs w:val="24"/>
+        </w:rPr>
+        <w:t>batch</w:t>
+      </w:r>
+      <w:r>
+        <w:rPr>
+          <w:rFonts w:ascii="Times" w:hAnsi="Times" w:cs="Times"/>
+          <w:sz w:val="24"/>
+          <w:szCs w:val="24"/>
+        </w:rPr>
+        <w:t xml:space="preserve"> </w:t>
+      </w:r>
+      <w:r>
+        <w:rPr>
+          <w:rFonts w:ascii="Times" w:hAnsi="Times" w:cs="Times"/>
+          <w:sz w:val="24"/>
+          <w:szCs w:val="24"/>
+        </w:rPr>
+        <w:t>measurements</w:t>
+      </w:r>
+      <w:r>
+        <w:rPr>
+          <w:rFonts w:ascii="Times" w:hAnsi="Times" w:cs="Times"/>
+          <w:sz w:val="24"/>
+          <w:szCs w:val="24"/>
+        </w:rPr>
+        <w:t xml:space="preserve">.  </w:t>
+      </w:r>
+      <w:r>
+        <w:rPr>
+          <w:rFonts w:ascii="Times" w:hAnsi="Times" w:cs="Times"/>
+          <w:color w:val="FF0000"/>
+          <w:sz w:val="24"/>
+          <w:szCs w:val="24"/>
+        </w:rPr>
+        <w:t>U</w:t>
+      </w:r>
+      <w:r>
+        <w:rPr>
+          <w:rFonts w:ascii="Times" w:hAnsi="Times" w:cs="Times"/>
+          <w:color w:val="FF0000"/>
+          <w:sz w:val="24"/>
+          <w:szCs w:val="24"/>
+        </w:rPr>
+        <w:t>C #42</w:t>
+      </w:r>
+    </w:p>
+    <w:p>
+      <w:pPr>
+        <w:pStyle w:val="ListParagraph"/>
+        <w:numPr>
+          <w:ilvl w:val="0"/>
+          <w:numId w:val="40"/>
+        </w:numPr>
+        <w:spacing w:after="120"/>
+        <w:ind w:left="1008" w:hanging="1008"/>
+        <w:rPr>
+          <w:rFonts w:ascii="Times" w:hAnsi="Times"/>
+          <w:sz w:val="24"/>
+          <w:szCs w:val="24"/>
+        </w:rPr>
+      </w:pPr>
+    </w:p>
+    <w:p>
+      <w:pPr>
+        <w:pStyle w:val="ListParagraph"/>
+        <w:numPr>
+          <w:ilvl w:val="0"/>
+          <w:numId w:val="40"/>
+        </w:numPr>
+        <w:spacing w:after="120"/>
+        <w:ind w:left="1008" w:hanging="1008"/>
+        <w:rPr>
+          <w:rFonts w:ascii="Times" w:hAnsi="Times"/>
+          <w:sz w:val="24"/>
+          <w:szCs w:val="24"/>
+        </w:rPr>
+      </w:pPr>
     </w:p>
     <w:p>
       <w:pPr>
@@ -9240,7 +10076,7 @@
         <w:spacing w:after="120"/>
         <w:ind w:left="1008"/>
         <w:rPr>
-          <w:ins w:id="42" w:author="Dave" w:date="2013-06-24T13:22:00Z"/>
+          <w:ins w:id="41" w:author="Dave" w:date="2013-06-24T13:22:00Z"/>
           <w:rFonts w:ascii="Times" w:hAnsi="Times"/>
           <w:sz w:val="24"/>
           <w:szCs w:val="24"/>
@@ -9263,7 +10099,7 @@
           <w:szCs w:val="24"/>
         </w:rPr>
       </w:pPr>
-      <w:bookmarkStart w:id="43" w:name="_Toc360927174"/>
+      <w:bookmarkStart w:id="42" w:name="_Toc360927174"/>
       <w:r>
         <w:rPr>
           <w:rFonts w:ascii="Times" w:hAnsi="Times" w:cs="Times"/>
@@ -9273,7 +10109,7 @@
         </w:rPr>
         <w:t>Users</w:t>
       </w:r>
-      <w:bookmarkEnd w:id="43"/>
+      <w:bookmarkEnd w:id="42"/>
     </w:p>
     <w:p>
       <w:pPr>
@@ -9484,7 +10320,7 @@
           <w:szCs w:val="28"/>
         </w:rPr>
       </w:pPr>
-      <w:bookmarkStart w:id="44" w:name="_Toc360927175"/>
+      <w:bookmarkStart w:id="43" w:name="_Toc360927175"/>
       <w:r>
         <w:rPr>
           <w:rFonts w:ascii="Times" w:hAnsi="Times" w:cs="Times"/>
@@ -9492,6 +10328,7 @@
           <w:sz w:val="28"/>
           <w:szCs w:val="28"/>
         </w:rPr>
+        <w:lastRenderedPageBreak/>
         <w:t xml:space="preserve">  </w:t>
       </w:r>
       <w:r>
@@ -9503,7 +10340,7 @@
         </w:rPr>
         <w:t>Use Cases</w:t>
       </w:r>
-      <w:bookmarkEnd w:id="44"/>
+      <w:bookmarkEnd w:id="43"/>
     </w:p>
     <w:p>
       <w:pPr>
@@ -9557,19 +10394,25 @@
         </w:rPr>
         <w:t>register</w:t>
       </w:r>
-      <w:commentRangeStart w:id="45"/>
+      <w:r>
+        <w:rPr>
+          <w:rFonts w:ascii="Times" w:hAnsi="Times" w:cs="Times"/>
+        </w:rPr>
+        <w:t xml:space="preserve"> </w:t>
+      </w:r>
+      <w:commentRangeStart w:id="44"/>
       <w:r>
         <w:rPr>
           <w:rFonts w:ascii="Times" w:hAnsi="Times" w:cs="Times"/>
         </w:rPr>
         <w:t>button/link</w:t>
       </w:r>
-      <w:commentRangeEnd w:id="45"/>
+      <w:commentRangeEnd w:id="44"/>
       <w:r>
         <w:rPr>
           <w:rStyle w:val="CommentReference"/>
         </w:rPr>
-        <w:commentReference w:id="45"/>
+        <w:commentReference w:id="44"/>
       </w:r>
       <w:r>
         <w:rPr>
@@ -9577,7 +10420,7 @@
         </w:rPr>
         <w:t xml:space="preserve">.  The required data needed to create an account is their username, email, and password.  The username needs to be unique.  The user </w:t>
       </w:r>
-      <w:del w:id="46" w:author="Gregg" w:date="2013-06-22T21:37:00Z">
+      <w:del w:id="45" w:author="Gregg" w:date="2013-06-22T21:37:00Z">
         <w:r>
           <w:rPr>
             <w:rFonts w:ascii="Times" w:hAnsi="Times" w:cs="Times"/>
@@ -9585,7 +10428,7 @@
           <w:delText xml:space="preserve">can </w:delText>
         </w:r>
       </w:del>
-      <w:ins w:id="47" w:author="Gregg" w:date="2013-06-22T21:37:00Z">
+      <w:ins w:id="46" w:author="Gregg" w:date="2013-06-22T21:37:00Z">
         <w:r>
           <w:rPr>
             <w:rFonts w:ascii="Times" w:hAnsi="Times" w:cs="Times"/>
@@ -9630,7 +10473,7 @@
         </w:rPr>
         <w:t>Use Case #2 – Login</w:t>
       </w:r>
-      <w:ins w:id="48" w:author="Gregg" w:date="2013-06-25T16:55:00Z">
+      <w:ins w:id="47" w:author="Gregg" w:date="2013-06-25T16:55:00Z">
         <w:r>
           <w:rPr>
             <w:rFonts w:ascii="Times" w:hAnsi="Times" w:cs="Times"/>
@@ -9661,19 +10504,19 @@
         </w:rPr>
         <w:t xml:space="preserve">Users need to supply their user name and password to log into the system.  If the input is </w:t>
       </w:r>
-      <w:commentRangeStart w:id="49"/>
+      <w:commentRangeStart w:id="48"/>
       <w:r>
         <w:rPr>
           <w:rFonts w:ascii="Times" w:hAnsi="Times" w:cs="Times"/>
         </w:rPr>
         <w:t>invalid or incorrect</w:t>
       </w:r>
-      <w:commentRangeEnd w:id="49"/>
+      <w:commentRangeEnd w:id="48"/>
       <w:r>
         <w:rPr>
           <w:rStyle w:val="CommentReference"/>
         </w:rPr>
-        <w:commentReference w:id="49"/>
+        <w:commentReference w:id="48"/>
       </w:r>
       <w:r>
         <w:rPr>
@@ -9681,7 +10524,7 @@
         </w:rPr>
         <w:t xml:space="preserve">, they will be prompted to enter it again.  </w:t>
       </w:r>
-      <w:del w:id="50" w:author="Gregg" w:date="2013-06-25T16:55:00Z">
+      <w:del w:id="49" w:author="Gregg" w:date="2013-06-25T16:55:00Z">
         <w:r>
           <w:rPr>
             <w:rFonts w:ascii="Times" w:hAnsi="Times" w:cs="Times"/>
@@ -9714,7 +10557,7 @@
         </w:rPr>
         <w:t xml:space="preserve">Use Case #3 – Logout </w:t>
       </w:r>
-      <w:ins w:id="51" w:author="Gregg" w:date="2013-06-25T16:58:00Z">
+      <w:ins w:id="50" w:author="Gregg" w:date="2013-06-25T16:58:00Z">
         <w:r>
           <w:rPr>
             <w:rFonts w:ascii="Times" w:hAnsi="Times" w:cs="Times"/>
@@ -9745,7 +10588,7 @@
         </w:rPr>
         <w:t xml:space="preserve">Users that want to logout of their session will click the logout </w:t>
       </w:r>
-      <w:ins w:id="52" w:author="Gregg" w:date="2013-06-22T21:35:00Z">
+      <w:ins w:id="51" w:author="Gregg" w:date="2013-06-22T21:35:00Z">
         <w:r>
           <w:rPr>
             <w:rFonts w:ascii="Times" w:hAnsi="Times" w:cs="Times"/>
@@ -9753,7 +10596,7 @@
           <w:t>button/link</w:t>
         </w:r>
       </w:ins>
-      <w:del w:id="53" w:author="Gregg" w:date="2013-06-22T21:35:00Z">
+      <w:del w:id="52" w:author="Gregg" w:date="2013-06-22T21:35:00Z">
         <w:r>
           <w:rPr>
             <w:rFonts w:ascii="Times" w:hAnsi="Times" w:cs="Times"/>
@@ -9767,7 +10610,7 @@
         </w:rPr>
         <w:t xml:space="preserve">.  When this is </w:t>
       </w:r>
-      <w:del w:id="54" w:author="Gregg" w:date="2013-06-22T21:38:00Z">
+      <w:del w:id="53" w:author="Gregg" w:date="2013-06-22T21:38:00Z">
         <w:r>
           <w:rPr>
             <w:rFonts w:ascii="Times" w:hAnsi="Times" w:cs="Times"/>
@@ -9775,7 +10618,7 @@
           <w:delText>done</w:delText>
         </w:r>
       </w:del>
-      <w:ins w:id="55" w:author="Gregg" w:date="2013-06-22T21:38:00Z">
+      <w:ins w:id="54" w:author="Gregg" w:date="2013-06-22T21:38:00Z">
         <w:r>
           <w:rPr>
             <w:rFonts w:ascii="Times" w:hAnsi="Times" w:cs="Times"/>
@@ -9795,7 +10638,7 @@
         </w:rPr>
         <w:t xml:space="preserve">will log them out and take them back to the login screen.  </w:t>
       </w:r>
-      <w:del w:id="56" w:author="Gregg" w:date="2013-06-25T16:58:00Z">
+      <w:del w:id="55" w:author="Gregg" w:date="2013-06-25T16:58:00Z">
         <w:r>
           <w:rPr>
             <w:rFonts w:ascii="Times" w:hAnsi="Times" w:cs="Times"/>
@@ -9826,10 +10669,9 @@
           <w:sz w:val="24"/>
           <w:szCs w:val="24"/>
         </w:rPr>
-        <w:lastRenderedPageBreak/>
         <w:t>Use Case #4 – User can recover forgotten password</w:t>
       </w:r>
-      <w:ins w:id="57" w:author="Gregg" w:date="2013-07-06T22:59:00Z">
+      <w:ins w:id="56" w:author="Gregg" w:date="2013-07-06T22:59:00Z">
         <w:r>
           <w:rPr>
             <w:rFonts w:ascii="Times" w:hAnsi="Times" w:cs="Times"/>
@@ -9846,7 +10688,7 @@
           <w:t>LOG 0</w:t>
         </w:r>
       </w:ins>
-      <w:ins w:id="58" w:author="Gregg" w:date="2013-07-06T23:00:00Z">
+      <w:ins w:id="57" w:author="Gregg" w:date="2013-07-06T23:00:00Z">
         <w:r>
           <w:rPr>
             <w:rFonts w:ascii="Times" w:hAnsi="Times" w:cs="Times"/>
@@ -9855,7 +10697,7 @@
           <w:t>6</w:t>
         </w:r>
       </w:ins>
-      <w:ins w:id="59" w:author="Gregg" w:date="2013-07-06T22:59:00Z">
+      <w:ins w:id="58" w:author="Gregg" w:date="2013-07-06T22:59:00Z">
         <w:r>
           <w:rPr>
             <w:rFonts w:ascii="Times" w:hAnsi="Times" w:cs="Times"/>
@@ -9864,7 +10706,7 @@
           <w:t xml:space="preserve"> - 0</w:t>
         </w:r>
       </w:ins>
-      <w:ins w:id="60" w:author="Gregg" w:date="2013-07-06T23:00:00Z">
+      <w:ins w:id="59" w:author="Gregg" w:date="2013-07-06T23:00:00Z">
         <w:r>
           <w:rPr>
             <w:rFonts w:ascii="Times" w:hAnsi="Times" w:cs="Times"/>
@@ -9887,7 +10729,7 @@
         </w:rPr>
         <w:t xml:space="preserve">Users that want to recover their password will need to click the recover password </w:t>
       </w:r>
-      <w:ins w:id="61" w:author="Gregg" w:date="2013-06-25T16:59:00Z">
+      <w:ins w:id="60" w:author="Gregg" w:date="2013-06-25T16:59:00Z">
         <w:r>
           <w:rPr>
             <w:rFonts w:ascii="Times" w:hAnsi="Times" w:cs="Times"/>
@@ -9895,7 +10737,7 @@
           <w:t>button/link</w:t>
         </w:r>
       </w:ins>
-      <w:del w:id="62" w:author="Gregg" w:date="2013-06-25T16:59:00Z">
+      <w:del w:id="61" w:author="Gregg" w:date="2013-06-25T16:59:00Z">
         <w:r>
           <w:rPr>
             <w:rFonts w:ascii="Times" w:hAnsi="Times" w:cs="Times"/>
@@ -9909,7 +10751,7 @@
         </w:rPr>
         <w:t>.  The user will need to provide their username.  The system will then send an email to the email address associated to that user</w:t>
       </w:r>
-      <w:del w:id="63" w:author="Gregg" w:date="2013-07-06T22:40:00Z">
+      <w:del w:id="62" w:author="Gregg" w:date="2013-07-06T22:40:00Z">
         <w:r>
           <w:rPr>
             <w:rFonts w:ascii="Times" w:hAnsi="Times" w:cs="Times"/>
@@ -9923,7 +10765,7 @@
         </w:rPr>
         <w:t xml:space="preserve">name with </w:t>
       </w:r>
-      <w:del w:id="64" w:author="Gregg" w:date="2013-07-06T22:40:00Z">
+      <w:del w:id="63" w:author="Gregg" w:date="2013-07-06T22:40:00Z">
         <w:r>
           <w:rPr>
             <w:rFonts w:ascii="Times" w:hAnsi="Times" w:cs="Times"/>
@@ -9931,7 +10773,7 @@
           <w:delText xml:space="preserve">their </w:delText>
         </w:r>
       </w:del>
-      <w:ins w:id="65" w:author="Gregg" w:date="2013-07-06T22:40:00Z">
+      <w:ins w:id="64" w:author="Gregg" w:date="2013-07-06T22:40:00Z">
         <w:r>
           <w:rPr>
             <w:rFonts w:ascii="Times" w:hAnsi="Times" w:cs="Times"/>
@@ -9951,7 +10793,7 @@
         </w:rPr>
         <w:t>password</w:t>
       </w:r>
-      <w:del w:id="66" w:author="Gregg" w:date="2013-07-06T22:40:00Z">
+      <w:del w:id="65" w:author="Gregg" w:date="2013-07-06T22:40:00Z">
         <w:r>
           <w:rPr>
             <w:rFonts w:ascii="Times" w:hAnsi="Times" w:cs="Times"/>
@@ -9990,7 +10832,7 @@
         </w:rPr>
         <w:t xml:space="preserve">Use Case #5 – User can edit account information (Email, first and last name, password, </w:t>
       </w:r>
-      <w:del w:id="67" w:author="Gregg" w:date="2013-06-25T16:59:00Z">
+      <w:del w:id="66" w:author="Gregg" w:date="2013-06-25T16:59:00Z">
         <w:r>
           <w:rPr>
             <w:rFonts w:ascii="Times" w:hAnsi="Times" w:cs="Times"/>
@@ -10008,7 +10850,7 @@
         </w:rPr>
         <w:t>, city, state, zip)</w:t>
       </w:r>
-      <w:ins w:id="68" w:author="Gregg" w:date="2013-06-25T16:59:00Z">
+      <w:ins w:id="67" w:author="Gregg" w:date="2013-06-25T16:59:00Z">
         <w:r>
           <w:rPr>
             <w:rFonts w:ascii="Times" w:hAnsi="Times" w:cs="Times"/>
@@ -10045,7 +10887,7 @@
         </w:rPr>
         <w:t xml:space="preserve">Users will need to go to their account and click the </w:t>
       </w:r>
-      <w:ins w:id="69" w:author="Gregg" w:date="2013-06-25T17:18:00Z">
+      <w:ins w:id="68" w:author="Gregg" w:date="2013-06-25T17:18:00Z">
         <w:r>
           <w:rPr>
             <w:rFonts w:ascii="Times" w:hAnsi="Times" w:cs="Times"/>
@@ -10053,14 +10895,14 @@
           <w:t>“</w:t>
         </w:r>
       </w:ins>
-      <w:commentRangeStart w:id="70"/>
+      <w:commentRangeStart w:id="69"/>
       <w:r>
         <w:rPr>
           <w:rFonts w:ascii="Times" w:hAnsi="Times" w:cs="Times"/>
         </w:rPr>
         <w:t>edit account information</w:t>
       </w:r>
-      <w:ins w:id="71" w:author="Gregg" w:date="2013-06-25T17:18:00Z">
+      <w:ins w:id="70" w:author="Gregg" w:date="2013-06-25T17:18:00Z">
         <w:r>
           <w:rPr>
             <w:rFonts w:ascii="Times" w:hAnsi="Times" w:cs="Times"/>
@@ -10074,14 +10916,14 @@
         </w:rPr>
         <w:t xml:space="preserve"> </w:t>
       </w:r>
-      <w:commentRangeEnd w:id="70"/>
+      <w:commentRangeEnd w:id="69"/>
       <w:r>
         <w:rPr>
           <w:rStyle w:val="CommentReference"/>
         </w:rPr>
-        <w:commentReference w:id="70"/>
-      </w:r>
-      <w:ins w:id="72" w:author="Gregg" w:date="2013-06-25T17:00:00Z">
+        <w:commentReference w:id="69"/>
+      </w:r>
+      <w:ins w:id="71" w:author="Gregg" w:date="2013-06-25T17:00:00Z">
         <w:r>
           <w:rPr>
             <w:rFonts w:ascii="Times" w:hAnsi="Times" w:cs="Times"/>
@@ -10089,7 +10931,7 @@
           <w:t>button/link</w:t>
         </w:r>
       </w:ins>
-      <w:del w:id="73" w:author="Gregg" w:date="2013-06-25T17:00:00Z">
+      <w:del w:id="72" w:author="Gregg" w:date="2013-06-25T17:00:00Z">
         <w:r>
           <w:rPr>
             <w:rFonts w:ascii="Times" w:hAnsi="Times" w:cs="Times"/>
@@ -10117,7 +10959,7 @@
         </w:rPr>
         <w:t xml:space="preserve"> users will be able to update their information.  When they are done updating they will need to </w:t>
       </w:r>
-      <w:del w:id="74" w:author="Gregg" w:date="2013-06-25T17:01:00Z">
+      <w:del w:id="73" w:author="Gregg" w:date="2013-06-25T17:01:00Z">
         <w:r>
           <w:rPr>
             <w:rFonts w:ascii="Times" w:hAnsi="Times" w:cs="Times"/>
@@ -10125,7 +10967,7 @@
           <w:delText xml:space="preserve">hit </w:delText>
         </w:r>
       </w:del>
-      <w:ins w:id="75" w:author="Gregg" w:date="2013-06-25T17:01:00Z">
+      <w:ins w:id="74" w:author="Gregg" w:date="2013-06-25T17:01:00Z">
         <w:r>
           <w:rPr>
             <w:rFonts w:ascii="Times" w:hAnsi="Times" w:cs="Times"/>
@@ -10145,7 +10987,7 @@
         </w:rPr>
         <w:t xml:space="preserve">save to save the changes.  </w:t>
       </w:r>
-      <w:del w:id="76" w:author="Gregg" w:date="2013-06-25T17:01:00Z">
+      <w:del w:id="75" w:author="Gregg" w:date="2013-06-25T17:01:00Z">
         <w:r>
           <w:rPr>
             <w:rFonts w:ascii="Times" w:hAnsi="Times" w:cs="Times"/>
@@ -10153,7 +10995,7 @@
           <w:delText xml:space="preserve">Hitting </w:delText>
         </w:r>
       </w:del>
-      <w:ins w:id="77" w:author="Gregg" w:date="2013-06-25T17:01:00Z">
+      <w:ins w:id="76" w:author="Gregg" w:date="2013-06-25T17:01:00Z">
         <w:r>
           <w:rPr>
             <w:rFonts w:ascii="Times" w:hAnsi="Times" w:cs="Times"/>
@@ -10167,19 +11009,19 @@
           <w:t xml:space="preserve"> </w:t>
         </w:r>
       </w:ins>
-      <w:commentRangeStart w:id="78"/>
+      <w:commentRangeStart w:id="77"/>
       <w:r>
         <w:rPr>
           <w:rFonts w:ascii="Times" w:hAnsi="Times" w:cs="Times"/>
         </w:rPr>
         <w:t xml:space="preserve">cancel </w:t>
       </w:r>
-      <w:commentRangeEnd w:id="78"/>
+      <w:commentRangeEnd w:id="77"/>
       <w:r>
         <w:rPr>
           <w:rStyle w:val="CommentReference"/>
         </w:rPr>
-        <w:commentReference w:id="78"/>
+        <w:commentReference w:id="77"/>
       </w:r>
       <w:r>
         <w:rPr>
@@ -10212,7 +11054,7 @@
         </w:rPr>
         <w:t>Use Case #6 – User can view their account information</w:t>
       </w:r>
-      <w:ins w:id="79" w:author="Gregg" w:date="2013-06-25T17:03:00Z">
+      <w:ins w:id="78" w:author="Gregg" w:date="2013-06-25T17:03:00Z">
         <w:r>
           <w:rPr>
             <w:rFonts w:ascii="Times" w:hAnsi="Times" w:cs="Times"/>
@@ -10236,8 +11078,8 @@
           <w:t>9</w:t>
         </w:r>
       </w:ins>
-      <w:ins w:id="80" w:author="Dave" w:date="2013-06-25T08:50:00Z">
-        <w:del w:id="81" w:author="Gregg" w:date="2013-06-25T17:03:00Z">
+      <w:ins w:id="79" w:author="Dave" w:date="2013-06-25T08:50:00Z">
+        <w:del w:id="80" w:author="Gregg" w:date="2013-06-25T17:03:00Z">
           <w:r>
             <w:rPr>
               <w:rFonts w:ascii="Times" w:hAnsi="Times" w:cs="Times"/>
@@ -10262,7 +11104,7 @@
         </w:rPr>
         <w:t>Users will need to have an account</w:t>
       </w:r>
-      <w:ins w:id="82" w:author="Gregg" w:date="2013-06-25T17:21:00Z">
+      <w:ins w:id="81" w:author="Gregg" w:date="2013-06-25T17:21:00Z">
         <w:r>
           <w:rPr>
             <w:rFonts w:ascii="Times" w:hAnsi="Times" w:cs="Times"/>
@@ -10276,19 +11118,19 @@
         </w:rPr>
         <w:t xml:space="preserve"> and be logged in.  Users will need to click the “</w:t>
       </w:r>
-      <w:commentRangeStart w:id="83"/>
+      <w:commentRangeStart w:id="82"/>
       <w:r>
         <w:rPr>
           <w:rFonts w:ascii="Times" w:hAnsi="Times" w:cs="Times"/>
         </w:rPr>
         <w:t>my account information</w:t>
       </w:r>
-      <w:commentRangeEnd w:id="83"/>
+      <w:commentRangeEnd w:id="82"/>
       <w:r>
         <w:rPr>
           <w:rStyle w:val="CommentReference"/>
         </w:rPr>
-        <w:commentReference w:id="83"/>
+        <w:commentReference w:id="82"/>
       </w:r>
       <w:r>
         <w:rPr>
@@ -10296,7 +11138,7 @@
         </w:rPr>
         <w:t xml:space="preserve">” </w:t>
       </w:r>
-      <w:ins w:id="84" w:author="Gregg" w:date="2013-06-25T17:03:00Z">
+      <w:ins w:id="83" w:author="Gregg" w:date="2013-06-25T17:03:00Z">
         <w:r>
           <w:rPr>
             <w:rFonts w:ascii="Times" w:hAnsi="Times" w:cs="Times"/>
@@ -10310,7 +11152,7 @@
           <w:t xml:space="preserve"> </w:t>
         </w:r>
       </w:ins>
-      <w:del w:id="85" w:author="Gregg" w:date="2013-06-25T17:03:00Z">
+      <w:del w:id="84" w:author="Gregg" w:date="2013-06-25T17:03:00Z">
         <w:r>
           <w:rPr>
             <w:rFonts w:ascii="Times" w:hAnsi="Times" w:cs="Times"/>
@@ -10324,7 +11166,7 @@
         </w:rPr>
         <w:t xml:space="preserve">to </w:t>
       </w:r>
-      <w:del w:id="86" w:author="Gregg" w:date="2013-06-25T17:04:00Z">
+      <w:del w:id="85" w:author="Gregg" w:date="2013-06-25T17:04:00Z">
         <w:r>
           <w:rPr>
             <w:rFonts w:ascii="Times" w:hAnsi="Times" w:cs="Times"/>
@@ -10338,7 +11180,7 @@
         </w:rPr>
         <w:t>view their current information.  Users will be able to see their first name, last name, email, username, city, state</w:t>
       </w:r>
-      <w:ins w:id="87" w:author="Gregg" w:date="2013-06-25T17:15:00Z">
+      <w:ins w:id="86" w:author="Gregg" w:date="2013-06-25T17:15:00Z">
         <w:r>
           <w:rPr>
             <w:rFonts w:ascii="Times" w:hAnsi="Times" w:cs="Times"/>
@@ -10377,7 +11219,7 @@
         </w:rPr>
         <w:t>Use Case #7 – User can enter zip to find brewers around them</w:t>
       </w:r>
-      <w:ins w:id="88" w:author="Gregg" w:date="2013-06-25T17:05:00Z">
+      <w:ins w:id="87" w:author="Gregg" w:date="2013-06-25T17:05:00Z">
         <w:r>
           <w:rPr>
             <w:rFonts w:ascii="Times" w:hAnsi="Times" w:cs="Times"/>
@@ -10392,18 +11234,23 @@
             <w:color w:val="FF0000"/>
             <w:sz w:val="24"/>
             <w:szCs w:val="24"/>
-            <w:rPrChange w:id="89" w:author="Gregg" w:date="2013-06-25T17:18:00Z">
-              <w:rPr>
-                <w:rFonts w:ascii="Times" w:hAnsi="Times" w:cs="Times"/>
-                <w:sz w:val="24"/>
-                <w:szCs w:val="24"/>
-              </w:rPr>
-            </w:rPrChange>
           </w:rPr>
           <w:t>USE 01 – 02</w:t>
         </w:r>
       </w:ins>
-      <w:ins w:id="90" w:author="Dave" w:date="2013-06-25T09:18:00Z">
+      <w:ins w:id="88" w:author="Dave" w:date="2013-06-25T09:18:00Z">
+        <w:del w:id="89" w:author="Gregg" w:date="2013-06-25T17:05:00Z">
+          <w:r>
+            <w:rPr>
+              <w:rFonts w:ascii="Times" w:hAnsi="Times" w:cs="Times"/>
+              <w:sz w:val="24"/>
+              <w:szCs w:val="24"/>
+            </w:rPr>
+            <w:delText xml:space="preserve">  </w:delText>
+          </w:r>
+        </w:del>
+      </w:ins>
+      <w:ins w:id="90" w:author="Dave" w:date="2013-06-25T14:12:00Z">
         <w:del w:id="91" w:author="Gregg" w:date="2013-06-25T17:05:00Z">
           <w:r>
             <w:rPr>
@@ -10415,18 +11262,6 @@
           </w:r>
         </w:del>
       </w:ins>
-      <w:ins w:id="92" w:author="Dave" w:date="2013-06-25T14:12:00Z">
-        <w:del w:id="93" w:author="Gregg" w:date="2013-06-25T17:05:00Z">
-          <w:r>
-            <w:rPr>
-              <w:rFonts w:ascii="Times" w:hAnsi="Times" w:cs="Times"/>
-              <w:sz w:val="24"/>
-              <w:szCs w:val="24"/>
-            </w:rPr>
-            <w:delText xml:space="preserve">  </w:delText>
-          </w:r>
-        </w:del>
-      </w:ins>
     </w:p>
     <w:p>
       <w:pPr>
@@ -10441,7 +11276,7 @@
         </w:rPr>
         <w:t>Users will need to click the search link</w:t>
       </w:r>
-      <w:ins w:id="94" w:author="Gregg" w:date="2013-06-25T17:05:00Z">
+      <w:ins w:id="92" w:author="Gregg" w:date="2013-06-25T17:05:00Z">
         <w:r>
           <w:rPr>
             <w:rFonts w:ascii="Times" w:hAnsi="Times" w:cs="Times"/>
@@ -10449,7 +11284,7 @@
           <w:t xml:space="preserve">, </w:t>
         </w:r>
       </w:ins>
-      <w:del w:id="95" w:author="Gregg" w:date="2013-06-25T17:05:00Z">
+      <w:del w:id="93" w:author="Gregg" w:date="2013-06-25T17:05:00Z">
         <w:r>
           <w:rPr>
             <w:rFonts w:ascii="Times" w:hAnsi="Times" w:cs="Times"/>
@@ -10457,15 +11292,15 @@
           <w:delText>.  From there the need to enter</w:delText>
         </w:r>
       </w:del>
-      <w:proofErr w:type="gramStart"/>
-      <w:ins w:id="96" w:author="Gregg" w:date="2013-06-25T17:05:00Z">
+      <w:ins w:id="94" w:author="Gregg" w:date="2013-07-14T10:08:00Z">
         <w:r>
           <w:rPr>
             <w:rFonts w:ascii="Times" w:hAnsi="Times" w:cs="Times"/>
           </w:rPr>
-          <w:t>then</w:t>
+          <w:t>and then</w:t>
         </w:r>
-        <w:proofErr w:type="gramEnd"/>
+      </w:ins>
+      <w:ins w:id="95" w:author="Gregg" w:date="2013-06-25T17:05:00Z">
         <w:r>
           <w:rPr>
             <w:rFonts w:ascii="Times" w:hAnsi="Times" w:cs="Times"/>
@@ -10516,6 +11351,7 @@
         <w:rPr>
           <w:rFonts w:ascii="Times" w:hAnsi="Times" w:cs="Times"/>
         </w:rPr>
+        <w:lastRenderedPageBreak/>
         <w:t>Users will need to click the search link.  From there they need to enter the username or first name or last name of the person they are looking for.  The system will show the first name, last name, username, and email matching the information provided.</w:t>
       </w:r>
     </w:p>
@@ -10596,7 +11432,7 @@
         </w:rPr>
         <w:t>Use Case #10 – User can delete their account</w:t>
       </w:r>
-      <w:ins w:id="97" w:author="Gregg" w:date="2013-07-06T23:27:00Z">
+      <w:ins w:id="96" w:author="Gregg" w:date="2013-07-06T23:27:00Z">
         <w:r>
           <w:rPr>
             <w:rFonts w:ascii="Times" w:hAnsi="Times" w:cs="Times"/>
@@ -10611,13 +11447,6 @@
             <w:color w:val="FF0000"/>
             <w:sz w:val="24"/>
             <w:szCs w:val="24"/>
-            <w:rPrChange w:id="98" w:author="Gregg" w:date="2013-07-07T02:03:00Z">
-              <w:rPr>
-                <w:rFonts w:ascii="Times" w:hAnsi="Times" w:cs="Times"/>
-                <w:sz w:val="24"/>
-                <w:szCs w:val="24"/>
-              </w:rPr>
-            </w:rPrChange>
           </w:rPr>
           <w:t>ACT 13 – 16</w:t>
         </w:r>
@@ -10650,7 +11479,7 @@
         </w:rPr>
         <w:t xml:space="preserve">.  Users will need to click the “delete account” </w:t>
       </w:r>
-      <w:del w:id="99" w:author="Gregg" w:date="2013-07-06T23:02:00Z">
+      <w:del w:id="97" w:author="Gregg" w:date="2013-07-06T23:02:00Z">
         <w:r>
           <w:rPr>
             <w:rFonts w:ascii="Times" w:hAnsi="Times" w:cs="Times"/>
@@ -10658,7 +11487,7 @@
           <w:delText xml:space="preserve">link </w:delText>
         </w:r>
       </w:del>
-      <w:ins w:id="100" w:author="Gregg" w:date="2013-07-06T23:02:00Z">
+      <w:ins w:id="98" w:author="Gregg" w:date="2013-07-06T23:02:00Z">
         <w:r>
           <w:rPr>
             <w:rFonts w:ascii="Times" w:hAnsi="Times" w:cs="Times"/>
@@ -10717,7 +11546,7 @@
         </w:rPr>
         <w:t>Use Case #11 – User can create a new batch</w:t>
       </w:r>
-      <w:ins w:id="101" w:author="Gregg" w:date="2013-06-25T17:06:00Z">
+      <w:ins w:id="99" w:author="Gregg" w:date="2013-06-25T17:06:00Z">
         <w:r>
           <w:rPr>
             <w:rFonts w:ascii="Times" w:hAnsi="Times" w:cs="Times"/>
@@ -10741,7 +11570,7 @@
           <w:t xml:space="preserve"> 01 </w:t>
         </w:r>
       </w:ins>
-      <w:ins w:id="102" w:author="Gregg" w:date="2013-07-06T23:27:00Z">
+      <w:ins w:id="100" w:author="Gregg" w:date="2013-07-06T23:27:00Z">
         <w:r>
           <w:rPr>
             <w:rFonts w:ascii="Times" w:hAnsi="Times" w:cs="Times"/>
@@ -10750,7 +11579,7 @@
           <w:t>–</w:t>
         </w:r>
       </w:ins>
-      <w:ins w:id="103" w:author="Gregg" w:date="2013-06-25T17:06:00Z">
+      <w:ins w:id="101" w:author="Gregg" w:date="2013-06-25T17:06:00Z">
         <w:r>
           <w:rPr>
             <w:rFonts w:ascii="Times" w:hAnsi="Times" w:cs="Times"/>
@@ -10766,8 +11595,8 @@
           <w:t>03</w:t>
         </w:r>
       </w:ins>
-      <w:ins w:id="104" w:author="Dave" w:date="2013-06-25T09:22:00Z">
-        <w:del w:id="105" w:author="Gregg" w:date="2013-06-25T17:06:00Z">
+      <w:ins w:id="102" w:author="Dave" w:date="2013-06-25T09:22:00Z">
+        <w:del w:id="103" w:author="Gregg" w:date="2013-06-25T17:06:00Z">
           <w:r>
             <w:rPr>
               <w:rFonts w:ascii="Times" w:hAnsi="Times" w:cs="Times"/>
@@ -10804,7 +11633,7 @@
           <w:rFonts w:ascii="Times" w:hAnsi="Times" w:cs="Times"/>
         </w:rPr>
       </w:pPr>
-      <w:ins w:id="106" w:author="Gregg" w:date="2013-06-25T17:06:00Z">
+      <w:ins w:id="104" w:author="Gregg" w:date="2013-06-25T17:06:00Z">
         <w:r>
           <w:rPr>
             <w:rFonts w:ascii="Times" w:hAnsi="Times" w:cs="Times"/>
@@ -10818,7 +11647,7 @@
         </w:rPr>
         <w:t xml:space="preserve">name </w:t>
       </w:r>
-      <w:del w:id="107" w:author="Gregg" w:date="2013-06-25T17:06:00Z">
+      <w:del w:id="105" w:author="Gregg" w:date="2013-06-25T17:06:00Z">
         <w:r>
           <w:rPr>
             <w:rFonts w:ascii="Times" w:hAnsi="Times" w:cs="Times"/>
@@ -10838,7 +11667,7 @@
           <w:rFonts w:ascii="Times" w:hAnsi="Times" w:cs="Times"/>
         </w:rPr>
       </w:pPr>
-      <w:del w:id="108" w:author="Gregg" w:date="2013-06-25T17:06:00Z">
+      <w:del w:id="106" w:author="Gregg" w:date="2013-06-25T17:06:00Z">
         <w:r>
           <w:rPr>
             <w:rFonts w:ascii="Times" w:hAnsi="Times" w:cs="Times"/>
@@ -10847,7 +11676,7 @@
         </w:r>
       </w:del>
       <w:proofErr w:type="gramStart"/>
-      <w:ins w:id="109" w:author="Gregg" w:date="2013-06-25T17:06:00Z">
+      <w:ins w:id="107" w:author="Gregg" w:date="2013-06-25T17:06:00Z">
         <w:r>
           <w:rPr>
             <w:rFonts w:ascii="Times" w:hAnsi="Times" w:cs="Times"/>
@@ -10874,16 +11703,15 @@
           <w:rFonts w:ascii="Times" w:hAnsi="Times" w:cs="Times"/>
         </w:rPr>
       </w:pPr>
-      <w:del w:id="110" w:author="Gregg" w:date="2013-06-25T17:06:00Z">
+      <w:del w:id="108" w:author="Gregg" w:date="2013-06-25T17:06:00Z">
         <w:r>
           <w:rPr>
             <w:rFonts w:ascii="Times" w:hAnsi="Times" w:cs="Times"/>
           </w:rPr>
-          <w:lastRenderedPageBreak/>
           <w:delText xml:space="preserve">enter </w:delText>
         </w:r>
       </w:del>
-      <w:del w:id="111" w:author="Gregg" w:date="2013-06-25T17:07:00Z">
+      <w:del w:id="109" w:author="Gregg" w:date="2013-06-25T17:07:00Z">
         <w:r>
           <w:rPr>
             <w:rFonts w:ascii="Times" w:hAnsi="Times" w:cs="Times"/>
@@ -10891,7 +11719,7 @@
           <w:delText>d</w:delText>
         </w:r>
       </w:del>
-      <w:ins w:id="112" w:author="Gregg" w:date="2013-06-25T17:07:00Z">
+      <w:ins w:id="110" w:author="Gregg" w:date="2013-06-25T17:07:00Z">
         <w:r>
           <w:rPr>
             <w:rFonts w:ascii="Times" w:hAnsi="Times" w:cs="Times"/>
@@ -10914,11 +11742,11 @@
         </w:numPr>
         <w:spacing w:line="240" w:lineRule="auto"/>
         <w:rPr>
-          <w:del w:id="113" w:author="Gregg" w:date="2013-06-25T17:07:00Z"/>
-          <w:rFonts w:ascii="Times" w:hAnsi="Times" w:cs="Times"/>
-        </w:rPr>
-      </w:pPr>
-      <w:del w:id="114" w:author="Gregg" w:date="2013-06-25T17:07:00Z">
+          <w:del w:id="111" w:author="Gregg" w:date="2013-06-25T17:07:00Z"/>
+          <w:rFonts w:ascii="Times" w:hAnsi="Times" w:cs="Times"/>
+        </w:rPr>
+      </w:pPr>
+      <w:del w:id="112" w:author="Gregg" w:date="2013-06-25T17:07:00Z">
         <w:r>
           <w:rPr>
             <w:rFonts w:ascii="Times" w:hAnsi="Times" w:cs="Times"/>
@@ -10965,7 +11793,7 @@
         </w:rPr>
         <w:t>Use Case #12 – Update an existing batch</w:t>
       </w:r>
-      <w:ins w:id="115" w:author="Gregg" w:date="2013-06-25T17:07:00Z">
+      <w:ins w:id="113" w:author="Gregg" w:date="2013-06-25T17:07:00Z">
         <w:r>
           <w:rPr>
             <w:rFonts w:ascii="Times" w:hAnsi="Times" w:cs="Times"/>
@@ -10996,8 +11824,8 @@
           <w:t>5</w:t>
         </w:r>
       </w:ins>
-      <w:ins w:id="116" w:author="Dave" w:date="2013-06-25T09:22:00Z">
-        <w:del w:id="117" w:author="Gregg" w:date="2013-06-25T17:07:00Z">
+      <w:ins w:id="114" w:author="Dave" w:date="2013-06-25T09:22:00Z">
+        <w:del w:id="115" w:author="Gregg" w:date="2013-06-25T17:07:00Z">
           <w:r>
             <w:rPr>
               <w:rFonts w:ascii="Times" w:hAnsi="Times" w:cs="Times"/>
@@ -11022,7 +11850,7 @@
         </w:rPr>
         <w:t>Users will need to have an account</w:t>
       </w:r>
-      <w:ins w:id="118" w:author="Gregg" w:date="2013-06-25T17:19:00Z">
+      <w:ins w:id="116" w:author="Gregg" w:date="2013-06-25T17:19:00Z">
         <w:r>
           <w:rPr>
             <w:rFonts w:ascii="Times" w:hAnsi="Times" w:cs="Times"/>
@@ -11036,7 +11864,7 @@
         </w:rPr>
         <w:t xml:space="preserve"> and be logged in.  Users will need to click the “</w:t>
       </w:r>
-      <w:del w:id="119" w:author="Gregg" w:date="2013-06-25T17:08:00Z">
+      <w:del w:id="117" w:author="Gregg" w:date="2013-06-25T17:08:00Z">
         <w:r>
           <w:rPr>
             <w:rFonts w:ascii="Times" w:hAnsi="Times" w:cs="Times"/>
@@ -11044,7 +11872,7 @@
           <w:delText xml:space="preserve">edit </w:delText>
         </w:r>
       </w:del>
-      <w:ins w:id="120" w:author="Gregg" w:date="2013-06-25T17:08:00Z">
+      <w:ins w:id="118" w:author="Gregg" w:date="2013-06-25T17:08:00Z">
         <w:r>
           <w:rPr>
             <w:rFonts w:ascii="Times" w:hAnsi="Times" w:cs="Times"/>
@@ -11058,7 +11886,7 @@
           <w:t>dit</w:t>
         </w:r>
       </w:ins>
-      <w:del w:id="121" w:author="Gregg" w:date="2013-06-25T17:08:00Z">
+      <w:del w:id="119" w:author="Gregg" w:date="2013-06-25T17:08:00Z">
         <w:r>
           <w:rPr>
             <w:rFonts w:ascii="Times" w:hAnsi="Times" w:cs="Times"/>
@@ -11072,7 +11900,7 @@
         </w:rPr>
         <w:t xml:space="preserve">” </w:t>
       </w:r>
-      <w:ins w:id="122" w:author="Gregg" w:date="2013-06-25T17:08:00Z">
+      <w:ins w:id="120" w:author="Gregg" w:date="2013-06-25T17:08:00Z">
         <w:r>
           <w:rPr>
             <w:rFonts w:ascii="Times" w:hAnsi="Times" w:cs="Times"/>
@@ -11080,7 +11908,7 @@
           <w:t>button/link</w:t>
         </w:r>
       </w:ins>
-      <w:del w:id="123" w:author="Gregg" w:date="2013-06-25T17:08:00Z">
+      <w:del w:id="121" w:author="Gregg" w:date="2013-06-25T17:08:00Z">
         <w:r>
           <w:rPr>
             <w:rFonts w:ascii="Times" w:hAnsi="Times" w:cs="Times"/>
@@ -11088,7 +11916,7 @@
           <w:delText xml:space="preserve">link </w:delText>
         </w:r>
       </w:del>
-      <w:ins w:id="124" w:author="Gregg" w:date="2013-06-25T17:08:00Z">
+      <w:ins w:id="122" w:author="Gregg" w:date="2013-06-25T17:08:00Z">
         <w:r>
           <w:rPr>
             <w:rFonts w:ascii="Times" w:hAnsi="Times" w:cs="Times"/>
@@ -11162,7 +11990,7 @@
         </w:rPr>
         <w:t xml:space="preserve">Use Case #13 – User can enter notes about </w:t>
       </w:r>
-      <w:ins w:id="125" w:author="Gregg" w:date="2013-07-06T23:37:00Z">
+      <w:ins w:id="123" w:author="Gregg" w:date="2013-07-06T23:37:00Z">
         <w:r>
           <w:rPr>
             <w:rFonts w:ascii="Times" w:hAnsi="Times" w:cs="Times"/>
@@ -11180,7 +12008,7 @@
         </w:rPr>
         <w:t>batch</w:t>
       </w:r>
-      <w:ins w:id="126" w:author="Gregg" w:date="2013-06-25T17:09:00Z">
+      <w:ins w:id="124" w:author="Gregg" w:date="2013-06-25T17:09:00Z">
         <w:r>
           <w:rPr>
             <w:rFonts w:ascii="Times" w:hAnsi="Times" w:cs="Times"/>
@@ -11225,8 +12053,8 @@
           <w:t>10</w:t>
         </w:r>
       </w:ins>
-      <w:ins w:id="127" w:author="Dave" w:date="2013-06-25T13:45:00Z">
-        <w:del w:id="128" w:author="Gregg" w:date="2013-06-25T17:09:00Z">
+      <w:ins w:id="125" w:author="Dave" w:date="2013-06-25T13:45:00Z">
+        <w:del w:id="126" w:author="Gregg" w:date="2013-06-25T17:09:00Z">
           <w:r>
             <w:rPr>
               <w:rFonts w:ascii="Times" w:hAnsi="Times" w:cs="Times"/>
@@ -11252,7 +12080,7 @@
         </w:rPr>
         <w:t>Users will need to have an account</w:t>
       </w:r>
-      <w:ins w:id="129" w:author="Gregg" w:date="2013-06-25T17:19:00Z">
+      <w:ins w:id="127" w:author="Gregg" w:date="2013-06-25T17:19:00Z">
         <w:r>
           <w:rPr>
             <w:rFonts w:ascii="Times" w:hAnsi="Times" w:cs="Times"/>
@@ -11266,7 +12094,7 @@
         </w:rPr>
         <w:t xml:space="preserve"> and be logged in.  Users will need to click the “</w:t>
       </w:r>
-      <w:ins w:id="130" w:author="Gregg" w:date="2013-06-25T17:09:00Z">
+      <w:ins w:id="128" w:author="Gregg" w:date="2013-06-25T17:09:00Z">
         <w:r>
           <w:rPr>
             <w:rFonts w:ascii="Times" w:hAnsi="Times" w:cs="Times"/>
@@ -11274,7 +12102,7 @@
           <w:t>Details</w:t>
         </w:r>
       </w:ins>
-      <w:del w:id="131" w:author="Gregg" w:date="2013-06-25T17:09:00Z">
+      <w:del w:id="129" w:author="Gregg" w:date="2013-06-25T17:09:00Z">
         <w:r>
           <w:rPr>
             <w:rFonts w:ascii="Times" w:hAnsi="Times" w:cs="Times"/>
@@ -11288,7 +12116,7 @@
         </w:rPr>
         <w:t xml:space="preserve">” </w:t>
       </w:r>
-      <w:ins w:id="132" w:author="Gregg" w:date="2013-06-25T17:08:00Z">
+      <w:ins w:id="130" w:author="Gregg" w:date="2013-06-25T17:08:00Z">
         <w:r>
           <w:rPr>
             <w:rFonts w:ascii="Times" w:hAnsi="Times" w:cs="Times"/>
@@ -11296,7 +12124,7 @@
           <w:t>button/link</w:t>
         </w:r>
       </w:ins>
-      <w:del w:id="133" w:author="Gregg" w:date="2013-06-25T17:08:00Z">
+      <w:del w:id="131" w:author="Gregg" w:date="2013-06-25T17:08:00Z">
         <w:r>
           <w:rPr>
             <w:rFonts w:ascii="Times" w:hAnsi="Times" w:cs="Times"/>
@@ -11304,7 +12132,7 @@
           <w:delText xml:space="preserve">link </w:delText>
         </w:r>
       </w:del>
-      <w:ins w:id="134" w:author="Gregg" w:date="2013-06-25T17:09:00Z">
+      <w:ins w:id="132" w:author="Gregg" w:date="2013-06-25T17:09:00Z">
         <w:r>
           <w:rPr>
             <w:rFonts w:ascii="Times" w:hAnsi="Times" w:cs="Times"/>
@@ -11318,7 +12146,7 @@
         </w:rPr>
         <w:t>for an existing batch.  Users can then click the “add note</w:t>
       </w:r>
-      <w:del w:id="135" w:author="Gregg" w:date="2013-06-25T17:09:00Z">
+      <w:del w:id="133" w:author="Gregg" w:date="2013-06-25T17:09:00Z">
         <w:r>
           <w:rPr>
             <w:rFonts w:ascii="Times" w:hAnsi="Times" w:cs="Times"/>
@@ -11357,7 +12185,7 @@
         </w:rPr>
         <w:t>Use Case #14 – User can delete notes</w:t>
       </w:r>
-      <w:ins w:id="136" w:author="Gregg" w:date="2013-07-06T23:37:00Z">
+      <w:ins w:id="134" w:author="Gregg" w:date="2013-07-06T23:37:00Z">
         <w:r>
           <w:rPr>
             <w:rFonts w:ascii="Times" w:hAnsi="Times" w:cs="Times"/>
@@ -11367,7 +12195,7 @@
           <w:t xml:space="preserve"> about a batch</w:t>
         </w:r>
       </w:ins>
-      <w:ins w:id="137" w:author="Gregg" w:date="2013-06-25T17:09:00Z">
+      <w:ins w:id="135" w:author="Gregg" w:date="2013-06-25T17:09:00Z">
         <w:r>
           <w:rPr>
             <w:rFonts w:ascii="Times" w:hAnsi="Times" w:cs="Times"/>
@@ -11398,8 +12226,8 @@
           <w:t>12</w:t>
         </w:r>
       </w:ins>
-      <w:ins w:id="138" w:author="Dave" w:date="2013-06-25T13:45:00Z">
-        <w:del w:id="139" w:author="Gregg" w:date="2013-06-25T17:09:00Z">
+      <w:ins w:id="136" w:author="Dave" w:date="2013-06-25T13:45:00Z">
+        <w:del w:id="137" w:author="Gregg" w:date="2013-06-25T17:09:00Z">
           <w:r>
             <w:rPr>
               <w:rFonts w:ascii="Times" w:hAnsi="Times" w:cs="Times"/>
@@ -11424,7 +12252,7 @@
         </w:rPr>
         <w:t>Users will need to have an account</w:t>
       </w:r>
-      <w:ins w:id="140" w:author="Gregg" w:date="2013-06-25T17:19:00Z">
+      <w:ins w:id="138" w:author="Gregg" w:date="2013-06-25T17:19:00Z">
         <w:r>
           <w:rPr>
             <w:rFonts w:ascii="Times" w:hAnsi="Times" w:cs="Times"/>
@@ -11438,7 +12266,7 @@
         </w:rPr>
         <w:t xml:space="preserve"> and be logged in.  Users will need to click the “edit batch” link for an existing batch.  Users can then click the “delete notes” link to delete a note </w:t>
       </w:r>
-      <w:del w:id="141" w:author="Gregg" w:date="2013-07-06T23:37:00Z">
+      <w:del w:id="139" w:author="Gregg" w:date="2013-07-06T23:37:00Z">
         <w:r>
           <w:rPr>
             <w:rFonts w:ascii="Times" w:hAnsi="Times" w:cs="Times"/>
@@ -11446,7 +12274,7 @@
           <w:delText xml:space="preserve">to </w:delText>
         </w:r>
       </w:del>
-      <w:ins w:id="142" w:author="Gregg" w:date="2013-07-06T23:37:00Z">
+      <w:ins w:id="140" w:author="Gregg" w:date="2013-07-06T23:37:00Z">
         <w:r>
           <w:rPr>
             <w:rFonts w:ascii="Times" w:hAnsi="Times" w:cs="Times"/>
@@ -11491,7 +12319,7 @@
         </w:rPr>
         <w:t>Use Case #15 – User can view all their batches</w:t>
       </w:r>
-      <w:ins w:id="143" w:author="Gregg" w:date="2013-06-25T17:09:00Z">
+      <w:ins w:id="141" w:author="Gregg" w:date="2013-06-25T17:09:00Z">
         <w:r>
           <w:rPr>
             <w:rFonts w:ascii="Times" w:hAnsi="Times" w:cs="Times"/>
@@ -11526,9 +12354,10 @@
         <w:rPr>
           <w:rFonts w:ascii="Times" w:hAnsi="Times" w:cs="Times"/>
         </w:rPr>
+        <w:lastRenderedPageBreak/>
         <w:t>Users will need to have an account</w:t>
       </w:r>
-      <w:ins w:id="144" w:author="Gregg" w:date="2013-06-25T17:19:00Z">
+      <w:ins w:id="142" w:author="Gregg" w:date="2013-06-25T17:19:00Z">
         <w:r>
           <w:rPr>
             <w:rFonts w:ascii="Times" w:hAnsi="Times" w:cs="Times"/>
@@ -11542,7 +12371,7 @@
         </w:rPr>
         <w:t xml:space="preserve"> and be logged in.  Users can then select the “</w:t>
       </w:r>
-      <w:del w:id="145" w:author="Gregg" w:date="2013-06-25T17:10:00Z">
+      <w:del w:id="143" w:author="Gregg" w:date="2013-06-25T17:10:00Z">
         <w:r>
           <w:rPr>
             <w:rFonts w:ascii="Times" w:hAnsi="Times" w:cs="Times"/>
@@ -11550,7 +12379,7 @@
           <w:delText>view all b</w:delText>
         </w:r>
       </w:del>
-      <w:ins w:id="146" w:author="Gregg" w:date="2013-06-25T17:10:00Z">
+      <w:ins w:id="144" w:author="Gregg" w:date="2013-06-25T17:10:00Z">
         <w:r>
           <w:rPr>
             <w:rFonts w:ascii="Times" w:hAnsi="Times" w:cs="Times"/>
@@ -11564,7 +12393,7 @@
         </w:rPr>
         <w:t xml:space="preserve">atches” </w:t>
       </w:r>
-      <w:ins w:id="147" w:author="Gregg" w:date="2013-06-25T17:08:00Z">
+      <w:ins w:id="145" w:author="Gregg" w:date="2013-06-25T17:08:00Z">
         <w:r>
           <w:rPr>
             <w:rFonts w:ascii="Times" w:hAnsi="Times" w:cs="Times"/>
@@ -11572,7 +12401,7 @@
           <w:t>button/link</w:t>
         </w:r>
       </w:ins>
-      <w:ins w:id="148" w:author="Gregg" w:date="2013-06-25T17:10:00Z">
+      <w:ins w:id="146" w:author="Gregg" w:date="2013-06-25T17:10:00Z">
         <w:r>
           <w:rPr>
             <w:rFonts w:ascii="Times" w:hAnsi="Times" w:cs="Times"/>
@@ -11580,7 +12409,7 @@
           <w:t xml:space="preserve"> </w:t>
         </w:r>
       </w:ins>
-      <w:del w:id="149" w:author="Gregg" w:date="2013-06-25T17:08:00Z">
+      <w:del w:id="147" w:author="Gregg" w:date="2013-06-25T17:08:00Z">
         <w:r>
           <w:rPr>
             <w:rFonts w:ascii="Times" w:hAnsi="Times" w:cs="Times"/>
@@ -11594,7 +12423,7 @@
         </w:rPr>
         <w:t xml:space="preserve">to view a list of the following information for all </w:t>
       </w:r>
-      <w:ins w:id="150" w:author="Gregg" w:date="2013-06-25T17:10:00Z">
+      <w:ins w:id="148" w:author="Gregg" w:date="2013-06-25T17:10:00Z">
         <w:r>
           <w:rPr>
             <w:rFonts w:ascii="Times" w:hAnsi="Times" w:cs="Times"/>
@@ -11638,7 +12467,7 @@
           <w:rFonts w:ascii="Times" w:hAnsi="Times" w:cs="Times"/>
         </w:rPr>
       </w:pPr>
-      <w:del w:id="151" w:author="Gregg" w:date="2013-06-25T17:10:00Z">
+      <w:del w:id="149" w:author="Gregg" w:date="2013-06-25T17:10:00Z">
         <w:r>
           <w:rPr>
             <w:rFonts w:ascii="Times" w:hAnsi="Times" w:cs="Times"/>
@@ -11646,7 +12475,7 @@
           <w:delText xml:space="preserve">batch </w:delText>
         </w:r>
       </w:del>
-      <w:ins w:id="152" w:author="Gregg" w:date="2013-06-25T17:10:00Z">
+      <w:ins w:id="150" w:author="Gregg" w:date="2013-06-25T17:10:00Z">
         <w:r>
           <w:rPr>
             <w:rFonts w:ascii="Times" w:hAnsi="Times" w:cs="Times"/>
@@ -11674,6 +12503,45 @@
           <w:numId w:val="27"/>
         </w:numPr>
         <w:spacing w:after="0" w:line="240" w:lineRule="auto"/>
+        <w:rPr>
+          <w:rFonts w:ascii="Times" w:hAnsi="Times" w:cs="Times"/>
+        </w:rPr>
+      </w:pPr>
+      <w:del w:id="151" w:author="Gregg" w:date="2013-06-25T17:11:00Z">
+        <w:r>
+          <w:rPr>
+            <w:rFonts w:ascii="Times" w:hAnsi="Times" w:cs="Times"/>
+          </w:rPr>
+          <w:delText xml:space="preserve">batch </w:delText>
+        </w:r>
+      </w:del>
+      <w:ins w:id="152" w:author="Gregg" w:date="2013-06-25T17:11:00Z">
+        <w:r>
+          <w:rPr>
+            <w:rFonts w:ascii="Times" w:hAnsi="Times" w:cs="Times"/>
+          </w:rPr>
+          <w:t>B</w:t>
+        </w:r>
+        <w:r>
+          <w:rPr>
+            <w:rFonts w:ascii="Times" w:hAnsi="Times" w:cs="Times"/>
+          </w:rPr>
+          <w:t xml:space="preserve">atch </w:t>
+        </w:r>
+      </w:ins>
+      <w:r>
+        <w:rPr>
+          <w:rFonts w:ascii="Times" w:hAnsi="Times" w:cs="Times"/>
+        </w:rPr>
+        <w:t>type (Beer, wine, etc…)</w:t>
+      </w:r>
+    </w:p>
+    <w:p>
+      <w:pPr>
+        <w:numPr>
+          <w:ilvl w:val="1"/>
+          <w:numId w:val="27"/>
+        </w:numPr>
         <w:rPr>
           <w:rFonts w:ascii="Times" w:hAnsi="Times" w:cs="Times"/>
         </w:rPr>
@@ -11704,45 +12572,6 @@
         <w:rPr>
           <w:rFonts w:ascii="Times" w:hAnsi="Times" w:cs="Times"/>
         </w:rPr>
-        <w:t>type (Beer, wine, etc…)</w:t>
-      </w:r>
-    </w:p>
-    <w:p>
-      <w:pPr>
-        <w:numPr>
-          <w:ilvl w:val="1"/>
-          <w:numId w:val="27"/>
-        </w:numPr>
-        <w:rPr>
-          <w:rFonts w:ascii="Times" w:hAnsi="Times" w:cs="Times"/>
-        </w:rPr>
-      </w:pPr>
-      <w:del w:id="155" w:author="Gregg" w:date="2013-06-25T17:11:00Z">
-        <w:r>
-          <w:rPr>
-            <w:rFonts w:ascii="Times" w:hAnsi="Times" w:cs="Times"/>
-          </w:rPr>
-          <w:delText xml:space="preserve">batch </w:delText>
-        </w:r>
-      </w:del>
-      <w:ins w:id="156" w:author="Gregg" w:date="2013-06-25T17:11:00Z">
-        <w:r>
-          <w:rPr>
-            <w:rFonts w:ascii="Times" w:hAnsi="Times" w:cs="Times"/>
-          </w:rPr>
-          <w:t>B</w:t>
-        </w:r>
-        <w:r>
-          <w:rPr>
-            <w:rFonts w:ascii="Times" w:hAnsi="Times" w:cs="Times"/>
-          </w:rPr>
-          <w:t xml:space="preserve">atch </w:t>
-        </w:r>
-      </w:ins>
-      <w:r>
-        <w:rPr>
-          <w:rFonts w:ascii="Times" w:hAnsi="Times" w:cs="Times"/>
-        </w:rPr>
         <w:t>description</w:t>
       </w:r>
     </w:p>
@@ -11852,7 +12681,7 @@
         </w:rPr>
         <w:t xml:space="preserve">As </w:t>
       </w:r>
-      <w:del w:id="157" w:author="Gregg" w:date="2013-06-25T17:19:00Z">
+      <w:del w:id="155" w:author="Gregg" w:date="2013-06-25T17:19:00Z">
         <w:r>
           <w:rPr>
             <w:rFonts w:ascii="Times" w:hAnsi="Times" w:cs="Times"/>
@@ -11860,7 +12689,7 @@
           <w:delText>a the</w:delText>
         </w:r>
       </w:del>
-      <w:ins w:id="158" w:author="Gregg" w:date="2013-06-25T17:19:00Z">
+      <w:ins w:id="156" w:author="Gregg" w:date="2013-06-25T17:19:00Z">
         <w:r>
           <w:rPr>
             <w:rFonts w:ascii="Times" w:hAnsi="Times" w:cs="Times"/>
@@ -11874,7 +12703,7 @@
         </w:rPr>
         <w:t xml:space="preserve"> user consumes </w:t>
       </w:r>
-      <w:del w:id="159" w:author="Gregg" w:date="2013-06-25T17:19:00Z">
+      <w:del w:id="157" w:author="Gregg" w:date="2013-06-25T17:19:00Z">
         <w:r>
           <w:rPr>
             <w:rFonts w:ascii="Times" w:hAnsi="Times" w:cs="Times"/>
@@ -11882,7 +12711,7 @@
           <w:delText>bottles(</w:delText>
         </w:r>
       </w:del>
-      <w:ins w:id="160" w:author="Gregg" w:date="2013-06-25T17:19:00Z">
+      <w:ins w:id="158" w:author="Gregg" w:date="2013-06-25T17:19:00Z">
         <w:r>
           <w:rPr>
             <w:rFonts w:ascii="Times" w:hAnsi="Times" w:cs="Times"/>
@@ -11952,6 +12781,37 @@
         </w:rPr>
         <w:t>Use Case #18 – Calculate alcohol percentage</w:t>
       </w:r>
+      <w:r>
+        <w:rPr>
+          <w:rFonts w:ascii="Times" w:hAnsi="Times" w:cs="Times"/>
+          <w:sz w:val="24"/>
+          <w:szCs w:val="24"/>
+        </w:rPr>
+        <w:t xml:space="preserve">  </w:t>
+      </w:r>
+      <w:ins w:id="159" w:author="Gregg" w:date="2013-07-14T18:19:00Z">
+        <w:r>
+          <w:rPr>
+            <w:rFonts w:ascii="Times" w:hAnsi="Times" w:cs="Times"/>
+            <w:color w:val="FF0000"/>
+          </w:rPr>
+          <w:t>BAT</w:t>
+        </w:r>
+        <w:r>
+          <w:rPr>
+            <w:rFonts w:ascii="Times" w:hAnsi="Times" w:cs="Times"/>
+            <w:color w:val="FF0000"/>
+          </w:rPr>
+          <w:t xml:space="preserve"> </w:t>
+        </w:r>
+        <w:r>
+          <w:rPr>
+            <w:rFonts w:ascii="Times" w:hAnsi="Times" w:cs="Times"/>
+            <w:color w:val="FF0000"/>
+          </w:rPr>
+          <w:t>16 – 19</w:t>
+        </w:r>
+      </w:ins>
     </w:p>
     <w:p>
       <w:pPr>
@@ -11964,22 +12824,21 @@
         <w:rPr>
           <w:rFonts w:ascii="Times" w:hAnsi="Times" w:cs="Times"/>
         </w:rPr>
-        <w:lastRenderedPageBreak/>
-        <w:t xml:space="preserve">While working on a batch, the user may want to calculate the current alcohol by volume.  They will use their hydrometer to take a reading of the specific gravity and then add this measurement.  Based on the original gravity they input at the start of the batch, the ABV </w:t>
-      </w:r>
-      <w:proofErr w:type="gramStart"/>
-      <w:r>
-        <w:rPr>
-          <w:rFonts w:ascii="Times" w:hAnsi="Times" w:cs="Times"/>
-        </w:rPr>
-        <w:t>will</w:t>
-      </w:r>
-      <w:proofErr w:type="gramEnd"/>
-      <w:r>
-        <w:rPr>
-          <w:rFonts w:ascii="Times" w:hAnsi="Times" w:cs="Times"/>
-        </w:rPr>
-        <w:t xml:space="preserve"> be calculated and stored with the date.</w:t>
+        <w:t>While working on a batch, the user may want to calculate the current alcohol by volume.  They will use their hydrometer to take a reading of the specific gravity and then add this measurement.  Based on the original gravity</w:t>
+      </w:r>
+      <w:ins w:id="160" w:author="Gregg" w:date="2013-07-14T12:03:00Z">
+        <w:r>
+          <w:rPr>
+            <w:rFonts w:ascii="Times" w:hAnsi="Times" w:cs="Times"/>
+          </w:rPr>
+          <w:t xml:space="preserve"> (OG)</w:t>
+        </w:r>
+      </w:ins>
+      <w:r>
+        <w:rPr>
+          <w:rFonts w:ascii="Times" w:hAnsi="Times" w:cs="Times"/>
+        </w:rPr>
+        <w:t xml:space="preserve"> they input at the start of the batch, the ABV will be calculated and stored with the date.</w:t>
       </w:r>
     </w:p>
     <w:p>
@@ -11998,6 +12857,7 @@
           <w:szCs w:val="24"/>
         </w:rPr>
       </w:pPr>
+      <w:bookmarkStart w:id="161" w:name="_GoBack"/>
       <w:r>
         <w:rPr>
           <w:rFonts w:ascii="Times" w:hAnsi="Times" w:cs="Times"/>
@@ -12020,7 +12880,7 @@
         </w:rPr>
         <w:t xml:space="preserve">While working on a batch, the user may want to update the </w:t>
       </w:r>
-      <w:del w:id="161" w:author="Gregg" w:date="2013-06-25T17:19:00Z">
+      <w:del w:id="162" w:author="Gregg" w:date="2013-06-25T17:19:00Z">
         <w:r>
           <w:rPr>
             <w:rFonts w:ascii="Times" w:hAnsi="Times" w:cs="Times"/>
@@ -12028,7 +12888,7 @@
           <w:delText>sulfite(</w:delText>
         </w:r>
       </w:del>
-      <w:ins w:id="162" w:author="Gregg" w:date="2013-06-25T17:19:00Z">
+      <w:ins w:id="163" w:author="Gregg" w:date="2013-06-25T17:19:00Z">
         <w:r>
           <w:rPr>
             <w:rFonts w:ascii="Times" w:hAnsi="Times" w:cs="Times"/>
@@ -12054,7 +12914,7 @@
         </w:rPr>
         <w:t>They will take a sulfite reading using measurement equipment and enter the read</w:t>
       </w:r>
-      <w:ins w:id="163" w:author="Gregg" w:date="2013-06-25T17:19:00Z">
+      <w:ins w:id="164" w:author="Gregg" w:date="2013-06-25T17:19:00Z">
         <w:r>
           <w:rPr>
             <w:rFonts w:ascii="Times" w:hAnsi="Times" w:cs="Times"/>
@@ -12068,7 +12928,7 @@
         </w:rPr>
         <w:t xml:space="preserve"> into the</w:t>
       </w:r>
-      <w:del w:id="164" w:author="Gregg" w:date="2013-06-25T17:20:00Z">
+      <w:del w:id="165" w:author="Gregg" w:date="2013-06-25T17:20:00Z">
         <w:r>
           <w:rPr>
             <w:rFonts w:ascii="Times" w:hAnsi="Times" w:cs="Times"/>
@@ -12095,6 +12955,7 @@
         <w:t>The reading will be time stamped.</w:t>
       </w:r>
     </w:p>
+    <w:bookmarkEnd w:id="161"/>
     <w:p>
       <w:pPr>
         <w:pStyle w:val="ListParagraph"/>
@@ -12117,8 +12978,98 @@
           <w:sz w:val="24"/>
           <w:szCs w:val="24"/>
         </w:rPr>
-        <w:t>Use Case #20 – Calculate specific gravity based on temperature</w:t>
-      </w:r>
+        <w:t xml:space="preserve">Use Case #20 – </w:t>
+      </w:r>
+      <w:del w:id="166" w:author="Gregg" w:date="2013-07-14T17:30:00Z">
+        <w:r>
+          <w:rPr>
+            <w:rFonts w:ascii="Times" w:hAnsi="Times" w:cs="Times"/>
+            <w:sz w:val="24"/>
+            <w:szCs w:val="24"/>
+          </w:rPr>
+          <w:delText xml:space="preserve">Calculate </w:delText>
+        </w:r>
+      </w:del>
+      <w:del w:id="167" w:author="Gregg" w:date="2013-07-14T17:17:00Z">
+        <w:r>
+          <w:rPr>
+            <w:rFonts w:ascii="Times" w:hAnsi="Times" w:cs="Times"/>
+            <w:sz w:val="24"/>
+            <w:szCs w:val="24"/>
+          </w:rPr>
+          <w:delText>specific gravity</w:delText>
+        </w:r>
+      </w:del>
+      <w:del w:id="168" w:author="Gregg" w:date="2013-07-14T17:30:00Z">
+        <w:r>
+          <w:rPr>
+            <w:rFonts w:ascii="Times" w:hAnsi="Times" w:cs="Times"/>
+            <w:sz w:val="24"/>
+            <w:szCs w:val="24"/>
+          </w:rPr>
+          <w:delText xml:space="preserve"> based on temperature</w:delText>
+        </w:r>
+      </w:del>
+      <w:ins w:id="169" w:author="Gregg" w:date="2013-07-14T17:34:00Z">
+        <w:r>
+          <w:rPr>
+            <w:rFonts w:ascii="Times" w:hAnsi="Times" w:cs="Times"/>
+            <w:sz w:val="24"/>
+            <w:szCs w:val="24"/>
+          </w:rPr>
+          <w:t>User can enter</w:t>
+        </w:r>
+      </w:ins>
+      <w:ins w:id="170" w:author="Gregg" w:date="2013-07-14T17:30:00Z">
+        <w:r>
+          <w:rPr>
+            <w:rFonts w:ascii="Times" w:hAnsi="Times" w:cs="Times"/>
+            <w:sz w:val="24"/>
+            <w:szCs w:val="24"/>
+          </w:rPr>
+          <w:t xml:space="preserve"> measurements </w:t>
+        </w:r>
+      </w:ins>
+      <w:ins w:id="171" w:author="Gregg" w:date="2013-07-14T17:34:00Z">
+        <w:r>
+          <w:rPr>
+            <w:rFonts w:ascii="Times" w:hAnsi="Times" w:cs="Times"/>
+            <w:sz w:val="24"/>
+            <w:szCs w:val="24"/>
+          </w:rPr>
+          <w:t>for</w:t>
+        </w:r>
+      </w:ins>
+      <w:ins w:id="172" w:author="Gregg" w:date="2013-07-14T17:32:00Z">
+        <w:r>
+          <w:rPr>
+            <w:rFonts w:ascii="Times" w:hAnsi="Times" w:cs="Times"/>
+            <w:sz w:val="24"/>
+            <w:szCs w:val="24"/>
+          </w:rPr>
+          <w:t xml:space="preserve"> a batch </w:t>
+        </w:r>
+      </w:ins>
+      <w:ins w:id="173" w:author="Gregg" w:date="2013-07-14T17:30:00Z">
+        <w:r>
+          <w:rPr>
+            <w:rFonts w:ascii="Times" w:hAnsi="Times" w:cs="Times"/>
+            <w:sz w:val="24"/>
+            <w:szCs w:val="24"/>
+          </w:rPr>
+          <w:t>such as SG, acidity, etc.</w:t>
+        </w:r>
+      </w:ins>
+      <w:ins w:id="174" w:author="Gregg" w:date="2013-07-14T18:19:00Z">
+        <w:r>
+          <w:rPr>
+            <w:rFonts w:ascii="Times" w:hAnsi="Times" w:cs="Times"/>
+            <w:sz w:val="24"/>
+            <w:szCs w:val="24"/>
+          </w:rPr>
+          <w:t xml:space="preserve">  BAT 15</w:t>
+        </w:r>
+      </w:ins>
     </w:p>
     <w:p>
       <w:pPr>
@@ -12127,40 +13078,70 @@
           <w:rFonts w:ascii="Times" w:hAnsi="Times" w:cs="Times"/>
         </w:rPr>
       </w:pPr>
-      <w:r>
-        <w:rPr>
-          <w:rFonts w:ascii="Times" w:hAnsi="Times" w:cs="Times"/>
-        </w:rPr>
-        <w:t>While updating a batch, the user may take a specific gravity reading and need to adjust it based on temperature of the batch</w:t>
-      </w:r>
-      <w:proofErr w:type="gramStart"/>
-      <w:r>
-        <w:rPr>
-          <w:rFonts w:ascii="Times" w:hAnsi="Times" w:cs="Times"/>
-        </w:rPr>
-        <w:t xml:space="preserve">. </w:t>
-      </w:r>
-      <w:proofErr w:type="gramEnd"/>
-      <w:r>
-        <w:rPr>
-          <w:rFonts w:ascii="Times" w:hAnsi="Times" w:cs="Times"/>
-        </w:rPr>
-        <w:t>They will enter the reading from their hydrometer and also the temperature of the batch</w:t>
-      </w:r>
-      <w:proofErr w:type="gramStart"/>
-      <w:r>
-        <w:rPr>
-          <w:rFonts w:ascii="Times" w:hAnsi="Times" w:cs="Times"/>
-        </w:rPr>
-        <w:t xml:space="preserve">. </w:t>
-      </w:r>
-      <w:proofErr w:type="gramEnd"/>
-      <w:r>
-        <w:rPr>
-          <w:rFonts w:ascii="Times" w:hAnsi="Times" w:cs="Times"/>
-        </w:rPr>
-        <w:t>The system will then adjust the reading based on the temperature and store the adjusted value with a timestamp.</w:t>
-      </w:r>
+      <w:del w:id="175" w:author="Gregg" w:date="2013-07-14T17:35:00Z">
+        <w:r>
+          <w:rPr>
+            <w:rFonts w:ascii="Times" w:hAnsi="Times" w:cs="Times"/>
+          </w:rPr>
+          <w:delText>While updating a batch, the user may take a specific gravity reading and need to adjust it based on temperature of the batch. They will enter the reading from their hydrometer and also the temperature of the batch. The system will then adjust the reading based on the temperature and store the adjusted value with a timestamp.</w:delText>
+        </w:r>
+      </w:del>
+      <w:ins w:id="176" w:author="Gregg" w:date="2013-07-14T17:35:00Z">
+        <w:r>
+          <w:rPr>
+            <w:rFonts w:ascii="Times" w:hAnsi="Times" w:cs="Times"/>
+          </w:rPr>
+          <w:t xml:space="preserve">The user will navigate to the recorded batch and then choose add a measurement. </w:t>
+        </w:r>
+      </w:ins>
+      <w:ins w:id="177" w:author="Gregg" w:date="2013-07-14T17:36:00Z">
+        <w:r>
+          <w:rPr>
+            <w:rFonts w:ascii="Times" w:hAnsi="Times" w:cs="Times"/>
+          </w:rPr>
+          <w:t xml:space="preserve"> </w:t>
+        </w:r>
+      </w:ins>
+      <w:ins w:id="178" w:author="Gregg" w:date="2013-07-14T17:38:00Z">
+        <w:r>
+          <w:rPr>
+            <w:rFonts w:ascii="Times" w:hAnsi="Times" w:cs="Times"/>
+          </w:rPr>
+          <w:t xml:space="preserve">The user can add </w:t>
+        </w:r>
+      </w:ins>
+      <w:ins w:id="179" w:author="Gregg" w:date="2013-07-14T17:39:00Z">
+        <w:r>
+          <w:rPr>
+            <w:rFonts w:ascii="Times" w:hAnsi="Times" w:cs="Times"/>
+          </w:rPr>
+          <w:t>measurements</w:t>
+        </w:r>
+      </w:ins>
+      <w:ins w:id="180" w:author="Gregg" w:date="2013-07-14T17:38:00Z">
+        <w:r>
+          <w:rPr>
+            <w:rFonts w:ascii="Times" w:hAnsi="Times" w:cs="Times"/>
+          </w:rPr>
+          <w:t xml:space="preserve"> such as SG and acidity. </w:t>
+        </w:r>
+      </w:ins>
+      <w:ins w:id="181" w:author="Gregg" w:date="2013-07-14T17:39:00Z">
+        <w:r>
+          <w:rPr>
+            <w:rFonts w:ascii="Times" w:hAnsi="Times" w:cs="Times"/>
+          </w:rPr>
+          <w:t xml:space="preserve"> </w:t>
+        </w:r>
+      </w:ins>
+      <w:ins w:id="182" w:author="Gregg" w:date="2013-07-14T17:36:00Z">
+        <w:r>
+          <w:rPr>
+            <w:rFonts w:ascii="Times" w:hAnsi="Times" w:cs="Times"/>
+          </w:rPr>
+          <w:t>The system will record the measurement with a time stamp.</w:t>
+        </w:r>
+      </w:ins>
     </w:p>
     <w:p>
       <w:pPr>
@@ -12200,6 +13181,30 @@
         </w:rPr>
         <w:t>The user has taken new measurements and wants to add them to their batch</w:t>
       </w:r>
+      <w:r>
+        <w:rPr>
+          <w:rFonts w:ascii="Times" w:hAnsi="Times" w:cs="Times"/>
+        </w:rPr>
+        <w:t xml:space="preserve">.  </w:t>
+      </w:r>
+      <w:r>
+        <w:rPr>
+          <w:rFonts w:ascii="Times" w:hAnsi="Times" w:cs="Times"/>
+        </w:rPr>
+        <w:t>They will select the batch in the system and then choose update</w:t>
+      </w:r>
+      <w:r>
+        <w:rPr>
+          <w:rFonts w:ascii="Times" w:hAnsi="Times" w:cs="Times"/>
+        </w:rPr>
+        <w:t xml:space="preserve">.  </w:t>
+      </w:r>
+      <w:r>
+        <w:rPr>
+          <w:rFonts w:ascii="Times" w:hAnsi="Times" w:cs="Times"/>
+        </w:rPr>
+        <w:t>From here, they will choose to add a measurement</w:t>
+      </w:r>
       <w:proofErr w:type="gramStart"/>
       <w:r>
         <w:rPr>
@@ -12212,44 +13217,15 @@
         <w:rPr>
           <w:rFonts w:ascii="Times" w:hAnsi="Times" w:cs="Times"/>
         </w:rPr>
-        <w:t>They will select the batch in the system and then choose update</w:t>
-      </w:r>
-      <w:proofErr w:type="gramStart"/>
-      <w:r>
-        <w:rPr>
-          <w:rFonts w:ascii="Times" w:hAnsi="Times" w:cs="Times"/>
-        </w:rPr>
-        <w:t xml:space="preserve">. </w:t>
-      </w:r>
-      <w:proofErr w:type="gramEnd"/>
-      <w:r>
-        <w:rPr>
-          <w:rFonts w:ascii="Times" w:hAnsi="Times" w:cs="Times"/>
-        </w:rPr>
-        <w:t>From here, they will choose to add a measurement</w:t>
-      </w:r>
-      <w:proofErr w:type="gramStart"/>
-      <w:r>
-        <w:rPr>
-          <w:rFonts w:ascii="Times" w:hAnsi="Times" w:cs="Times"/>
-        </w:rPr>
-        <w:t xml:space="preserve">. </w:t>
-      </w:r>
-      <w:proofErr w:type="gramEnd"/>
-      <w:r>
-        <w:rPr>
-          <w:rFonts w:ascii="Times" w:hAnsi="Times" w:cs="Times"/>
-        </w:rPr>
+        <w:lastRenderedPageBreak/>
         <w:t>They will select the type of measurement and enter the value</w:t>
       </w:r>
-      <w:proofErr w:type="gramStart"/>
-      <w:r>
-        <w:rPr>
-          <w:rFonts w:ascii="Times" w:hAnsi="Times" w:cs="Times"/>
-        </w:rPr>
-        <w:t xml:space="preserve">. </w:t>
-      </w:r>
-      <w:proofErr w:type="gramEnd"/>
+      <w:r>
+        <w:rPr>
+          <w:rFonts w:ascii="Times" w:hAnsi="Times" w:cs="Times"/>
+        </w:rPr>
+        <w:t xml:space="preserve">.  </w:t>
+      </w:r>
       <w:r>
         <w:rPr>
           <w:rFonts w:ascii="Times" w:hAnsi="Times" w:cs="Times"/>
@@ -12299,6 +13275,16 @@
         </w:rPr>
         <w:t xml:space="preserve"> how is acidity changing?</w:t>
       </w:r>
+      <w:ins w:id="183" w:author="Gregg" w:date="2013-07-14T18:19:00Z">
+        <w:r>
+          <w:rPr>
+            <w:rFonts w:ascii="Times" w:hAnsi="Times" w:cs="Times"/>
+            <w:sz w:val="24"/>
+            <w:szCs w:val="24"/>
+          </w:rPr>
+          <w:t xml:space="preserve">  BAT 20</w:t>
+        </w:r>
+      </w:ins>
     </w:p>
     <w:p>
       <w:pPr>
@@ -12313,42 +13299,36 @@
         </w:rPr>
         <w:t>The user may want to see how various measurements have been changing over time</w:t>
       </w:r>
-      <w:proofErr w:type="gramStart"/>
-      <w:r>
-        <w:rPr>
-          <w:rFonts w:ascii="Times" w:hAnsi="Times" w:cs="Times"/>
-        </w:rPr>
-        <w:t xml:space="preserve">. </w:t>
-      </w:r>
-      <w:proofErr w:type="gramEnd"/>
+      <w:r>
+        <w:rPr>
+          <w:rFonts w:ascii="Times" w:hAnsi="Times" w:cs="Times"/>
+        </w:rPr>
+        <w:t xml:space="preserve">.  </w:t>
+      </w:r>
       <w:r>
         <w:rPr>
           <w:rFonts w:ascii="Times" w:hAnsi="Times" w:cs="Times"/>
         </w:rPr>
         <w:t>They will select a batch and then select view</w:t>
       </w:r>
-      <w:proofErr w:type="gramStart"/>
-      <w:r>
-        <w:rPr>
-          <w:rFonts w:ascii="Times" w:hAnsi="Times" w:cs="Times"/>
-        </w:rPr>
-        <w:t xml:space="preserve">. </w:t>
-      </w:r>
-      <w:proofErr w:type="gramEnd"/>
+      <w:r>
+        <w:rPr>
+          <w:rFonts w:ascii="Times" w:hAnsi="Times" w:cs="Times"/>
+        </w:rPr>
+        <w:t xml:space="preserve">.  </w:t>
+      </w:r>
       <w:r>
         <w:rPr>
           <w:rFonts w:ascii="Times" w:hAnsi="Times" w:cs="Times"/>
         </w:rPr>
         <w:t>From here, they will choose measurements and will be shown a table or graph of how the measurements have been changing over time</w:t>
       </w:r>
-      <w:proofErr w:type="gramStart"/>
-      <w:r>
-        <w:rPr>
-          <w:rFonts w:ascii="Times" w:hAnsi="Times" w:cs="Times"/>
-        </w:rPr>
-        <w:t xml:space="preserve">. </w:t>
-      </w:r>
-      <w:proofErr w:type="gramEnd"/>
+      <w:r>
+        <w:rPr>
+          <w:rFonts w:ascii="Times" w:hAnsi="Times" w:cs="Times"/>
+        </w:rPr>
+        <w:t xml:space="preserve">.  </w:t>
+      </w:r>
       <w:r>
         <w:rPr>
           <w:rFonts w:ascii="Times" w:hAnsi="Times" w:cs="Times"/>
@@ -12402,7 +13382,7 @@
         </w:rPr>
         <w:t>While working on a batch, the user will need to record what actions they have performed.</w:t>
       </w:r>
-      <w:ins w:id="165" w:author="Gregg" w:date="2013-07-07T00:52:00Z">
+      <w:ins w:id="184" w:author="Gregg" w:date="2013-07-07T00:52:00Z">
         <w:r>
           <w:rPr>
             <w:rFonts w:ascii="Times" w:hAnsi="Times" w:cs="Times"/>
@@ -12416,7 +13396,7 @@
         </w:rPr>
         <w:t xml:space="preserve"> They will select the batch and then choose update. </w:t>
       </w:r>
-      <w:ins w:id="166" w:author="Gregg" w:date="2013-07-07T00:52:00Z">
+      <w:ins w:id="185" w:author="Gregg" w:date="2013-07-07T00:52:00Z">
         <w:r>
           <w:rPr>
             <w:rFonts w:ascii="Times" w:hAnsi="Times" w:cs="Times"/>
@@ -12430,7 +13410,7 @@
         </w:rPr>
         <w:t xml:space="preserve">From here, they will choose the action performed and add notes. </w:t>
       </w:r>
-      <w:ins w:id="167" w:author="Gregg" w:date="2013-07-07T00:52:00Z">
+      <w:ins w:id="186" w:author="Gregg" w:date="2013-07-07T00:52:00Z">
         <w:r>
           <w:rPr>
             <w:rFonts w:ascii="Times" w:hAnsi="Times" w:cs="Times"/>
@@ -12544,7 +13524,7 @@
         </w:rPr>
         <w:t>Use Case #25 – User can delete batch</w:t>
       </w:r>
-      <w:ins w:id="168" w:author="Gregg" w:date="2013-06-25T17:12:00Z">
+      <w:ins w:id="187" w:author="Gregg" w:date="2013-06-25T17:12:00Z">
         <w:r>
           <w:rPr>
             <w:rFonts w:ascii="Times" w:hAnsi="Times" w:cs="Times"/>
@@ -12563,8 +13543,8 @@
           <w:t>BAT 06 - 07</w:t>
         </w:r>
       </w:ins>
-      <w:ins w:id="169" w:author="Dave" w:date="2013-06-25T10:04:00Z">
-        <w:del w:id="170" w:author="Gregg" w:date="2013-06-25T17:12:00Z">
+      <w:ins w:id="188" w:author="Dave" w:date="2013-06-25T10:04:00Z">
+        <w:del w:id="189" w:author="Gregg" w:date="2013-06-25T17:12:00Z">
           <w:r>
             <w:rPr>
               <w:rFonts w:ascii="Times" w:hAnsi="Times" w:cs="Times"/>
@@ -12589,7 +13569,7 @@
         </w:rPr>
         <w:t>When a user is done with a batch</w:t>
       </w:r>
-      <w:ins w:id="171" w:author="Gregg" w:date="2013-06-25T17:20:00Z">
+      <w:ins w:id="190" w:author="Gregg" w:date="2013-06-25T17:20:00Z">
         <w:r>
           <w:rPr>
             <w:rFonts w:ascii="Times" w:hAnsi="Times" w:cs="Times"/>
@@ -12615,7 +13595,7 @@
         </w:rPr>
         <w:t>Next the system will confirm that the user does in fact want to delete the batch</w:t>
       </w:r>
-      <w:del w:id="172" w:author="Gregg" w:date="2013-06-25T17:13:00Z">
+      <w:del w:id="191" w:author="Gregg" w:date="2013-06-25T17:13:00Z">
         <w:r>
           <w:rPr>
             <w:rFonts w:ascii="Times" w:hAnsi="Times" w:cs="Times"/>
@@ -12624,7 +13604,7 @@
         </w:r>
       </w:del>
       <w:proofErr w:type="gramStart"/>
-      <w:ins w:id="173" w:author="Gregg" w:date="2013-06-25T17:13:00Z">
+      <w:ins w:id="192" w:author="Gregg" w:date="2013-06-25T17:13:00Z">
         <w:r>
           <w:rPr>
             <w:rFonts w:ascii="Times" w:hAnsi="Times" w:cs="Times"/>
@@ -12642,11 +13622,10 @@
           <w:rPr>
             <w:rFonts w:ascii="Times" w:hAnsi="Times" w:cs="Times"/>
           </w:rPr>
-          <w:lastRenderedPageBreak/>
           <w:t>If</w:t>
         </w:r>
       </w:ins>
-      <w:del w:id="174" w:author="Gregg" w:date="2013-06-25T17:13:00Z">
+      <w:del w:id="193" w:author="Gregg" w:date="2013-06-25T17:13:00Z">
         <w:r>
           <w:rPr>
             <w:rFonts w:ascii="Times" w:hAnsi="Times" w:cs="Times"/>
@@ -12654,7 +13633,7 @@
           <w:delText xml:space="preserve">via a pop-up confirmation box, and </w:delText>
         </w:r>
       </w:del>
-      <w:ins w:id="175" w:author="Gregg" w:date="2013-06-25T17:13:00Z">
+      <w:ins w:id="194" w:author="Gregg" w:date="2013-06-25T17:13:00Z">
         <w:r>
           <w:rPr>
             <w:rFonts w:ascii="Times" w:hAnsi="Times" w:cs="Times"/>
@@ -12668,7 +13647,7 @@
         </w:rPr>
         <w:t xml:space="preserve">the user </w:t>
       </w:r>
-      <w:del w:id="176" w:author="Gregg" w:date="2013-06-25T17:14:00Z">
+      <w:del w:id="195" w:author="Gregg" w:date="2013-06-25T17:14:00Z">
         <w:r>
           <w:rPr>
             <w:rFonts w:ascii="Times" w:hAnsi="Times" w:cs="Times"/>
@@ -12682,7 +13661,7 @@
         </w:rPr>
         <w:t>confirm</w:t>
       </w:r>
-      <w:ins w:id="177" w:author="Gregg" w:date="2013-06-25T17:14:00Z">
+      <w:ins w:id="196" w:author="Gregg" w:date="2013-06-25T17:14:00Z">
         <w:r>
           <w:rPr>
             <w:rFonts w:ascii="Times" w:hAnsi="Times" w:cs="Times"/>
@@ -12690,7 +13669,7 @@
           <w:t>s, the batch along with all associated saved data (Notes, Measurements, Ratings, etc…) will be deleted.</w:t>
         </w:r>
       </w:ins>
-      <w:del w:id="178" w:author="Gregg" w:date="2013-06-25T17:14:00Z">
+      <w:del w:id="197" w:author="Gregg" w:date="2013-06-25T17:14:00Z">
         <w:r>
           <w:rPr>
             <w:rFonts w:ascii="Times" w:hAnsi="Times" w:cs="Times"/>
@@ -12929,7 +13908,14 @@
         <w:rPr>
           <w:rFonts w:ascii="Times" w:hAnsi="Times" w:cs="Times"/>
         </w:rPr>
-        <w:t>They check the ingredients they want to remove and then click the remove ingredients button</w:t>
+        <w:t xml:space="preserve">They check the ingredients they want to remove and then click the </w:t>
+      </w:r>
+      <w:r>
+        <w:rPr>
+          <w:rFonts w:ascii="Times" w:hAnsi="Times" w:cs="Times"/>
+        </w:rPr>
+        <w:lastRenderedPageBreak/>
+        <w:t>remove ingredients button</w:t>
       </w:r>
       <w:proofErr w:type="gramStart"/>
       <w:r>
@@ -13266,7 +14252,6 @@
           <w:sz w:val="24"/>
           <w:szCs w:val="24"/>
         </w:rPr>
-        <w:lastRenderedPageBreak/>
         <w:t>Use Case #32 – Start a new batch from a recipe</w:t>
       </w:r>
     </w:p>
@@ -13604,6 +14589,7 @@
           <w:sz w:val="24"/>
           <w:szCs w:val="24"/>
         </w:rPr>
+        <w:lastRenderedPageBreak/>
         <w:t>Use Case #34 – Add batch to cellar inventory</w:t>
       </w:r>
     </w:p>
@@ -13789,7 +14775,7 @@
         </w:rPr>
         <w:t xml:space="preserve">If no search </w:t>
       </w:r>
-      <w:del w:id="179" w:author="Gregg" w:date="2013-06-25T17:20:00Z">
+      <w:del w:id="198" w:author="Gregg" w:date="2013-06-25T17:20:00Z">
         <w:r>
           <w:rPr>
             <w:rFonts w:ascii="Times" w:hAnsi="Times" w:cs="Times"/>
@@ -13797,7 +14783,7 @@
           <w:delText>criteria has</w:delText>
         </w:r>
       </w:del>
-      <w:ins w:id="180" w:author="Gregg" w:date="2013-06-25T17:20:00Z">
+      <w:ins w:id="199" w:author="Gregg" w:date="2013-06-25T17:20:00Z">
         <w:r>
           <w:rPr>
             <w:rFonts w:ascii="Times" w:hAnsi="Times" w:cs="Times"/>
@@ -13906,7 +14892,7 @@
         </w:rPr>
         <w:t xml:space="preserve">If no search </w:t>
       </w:r>
-      <w:del w:id="181" w:author="Gregg" w:date="2013-06-25T17:20:00Z">
+      <w:del w:id="200" w:author="Gregg" w:date="2013-06-25T17:20:00Z">
         <w:r>
           <w:rPr>
             <w:rFonts w:ascii="Times" w:hAnsi="Times" w:cs="Times"/>
@@ -13914,7 +14900,7 @@
           <w:delText>criteria has</w:delText>
         </w:r>
       </w:del>
-      <w:ins w:id="182" w:author="Gregg" w:date="2013-06-25T17:20:00Z">
+      <w:ins w:id="201" w:author="Gregg" w:date="2013-06-25T17:20:00Z">
         <w:r>
           <w:rPr>
             <w:rFonts w:ascii="Times" w:hAnsi="Times" w:cs="Times"/>
@@ -13965,7 +14951,6 @@
         <w:rPr>
           <w:rFonts w:ascii="Times" w:hAnsi="Times" w:cs="Times"/>
         </w:rPr>
-        <w:lastRenderedPageBreak/>
         <w:t>The user navigates to the batch they would like to share and selects the share action</w:t>
       </w:r>
       <w:proofErr w:type="gramStart"/>
@@ -14149,7 +15134,7 @@
       <w:pPr>
         <w:ind w:left="720"/>
         <w:rPr>
-          <w:ins w:id="183" w:author="Gregg" w:date="2013-07-06T23:47:00Z"/>
+          <w:ins w:id="202" w:author="Gregg" w:date="2013-07-06T23:47:00Z"/>
           <w:rFonts w:ascii="Times" w:hAnsi="Times" w:cs="Times"/>
         </w:rPr>
       </w:pPr>
@@ -14199,13 +15184,13 @@
         <w:ind w:left="360"/>
         <w:contextualSpacing w:val="0"/>
         <w:rPr>
-          <w:ins w:id="184" w:author="Gregg" w:date="2013-07-06T23:48:00Z"/>
-          <w:rFonts w:ascii="Times" w:hAnsi="Times" w:cs="Times"/>
-          <w:sz w:val="24"/>
-          <w:szCs w:val="24"/>
-        </w:rPr>
-      </w:pPr>
-      <w:ins w:id="185" w:author="Gregg" w:date="2013-07-06T23:48:00Z">
+          <w:ins w:id="203" w:author="Gregg" w:date="2013-07-06T23:48:00Z"/>
+          <w:rFonts w:ascii="Times" w:hAnsi="Times" w:cs="Times"/>
+          <w:sz w:val="24"/>
+          <w:szCs w:val="24"/>
+        </w:rPr>
+      </w:pPr>
+      <w:ins w:id="204" w:author="Gregg" w:date="2013-07-06T23:48:00Z">
         <w:r>
           <w:rPr>
             <w:rFonts w:ascii="Times" w:hAnsi="Times" w:cs="Times"/>
@@ -14284,7 +15269,7 @@
           <w:t>1</w:t>
         </w:r>
       </w:ins>
-      <w:ins w:id="186" w:author="Gregg" w:date="2013-07-06T23:50:00Z">
+      <w:ins w:id="205" w:author="Gregg" w:date="2013-07-06T23:50:00Z">
         <w:r>
           <w:rPr>
             <w:rFonts w:ascii="Times" w:hAnsi="Times" w:cs="Times"/>
@@ -14301,15 +15286,16 @@
           <w:rFonts w:ascii="Times" w:hAnsi="Times" w:cs="Times"/>
         </w:rPr>
       </w:pPr>
-      <w:ins w:id="187" w:author="Gregg" w:date="2013-07-06T23:47:00Z">
+      <w:ins w:id="206" w:author="Gregg" w:date="2013-07-06T23:47:00Z">
         <w:r>
           <w:rPr>
             <w:rFonts w:ascii="Times" w:hAnsi="Times" w:cs="Times"/>
           </w:rPr>
+          <w:lastRenderedPageBreak/>
           <w:t xml:space="preserve">Users will need to have an account, and be logged in.  Users will need to select the “edit note” button/link for an existing batch note. </w:t>
         </w:r>
       </w:ins>
-      <w:ins w:id="188" w:author="Gregg" w:date="2013-07-06T23:48:00Z">
+      <w:ins w:id="207" w:author="Gregg" w:date="2013-07-06T23:48:00Z">
         <w:r>
           <w:rPr>
             <w:rFonts w:ascii="Times" w:hAnsi="Times" w:cs="Times"/>
@@ -14335,12 +15321,111 @@
         <w:ind w:left="360"/>
         <w:contextualSpacing w:val="0"/>
         <w:rPr>
-          <w:ins w:id="189" w:author="Gregg" w:date="2013-07-06T23:39:00Z"/>
-          <w:rFonts w:ascii="Times" w:hAnsi="Times" w:cs="Times"/>
-          <w:sz w:val="24"/>
-          <w:szCs w:val="24"/>
-        </w:rPr>
-      </w:pPr>
+          <w:ins w:id="208" w:author="Gregg" w:date="2013-07-14T17:48:00Z"/>
+          <w:rFonts w:ascii="Times" w:hAnsi="Times" w:cs="Times"/>
+          <w:sz w:val="24"/>
+          <w:szCs w:val="24"/>
+        </w:rPr>
+      </w:pPr>
+      <w:r>
+        <w:rPr>
+          <w:rFonts w:ascii="Times" w:hAnsi="Times" w:cs="Times"/>
+          <w:sz w:val="24"/>
+          <w:szCs w:val="24"/>
+        </w:rPr>
+        <w:t>Use Case #</w:t>
+      </w:r>
+      <w:ins w:id="209" w:author="Gregg" w:date="2013-07-14T17:48:00Z">
+        <w:r>
+          <w:rPr>
+            <w:rFonts w:ascii="Times" w:hAnsi="Times" w:cs="Times"/>
+            <w:sz w:val="24"/>
+            <w:szCs w:val="24"/>
+          </w:rPr>
+          <w:t xml:space="preserve">41 – Users can </w:t>
+        </w:r>
+      </w:ins>
+      <w:ins w:id="210" w:author="Gregg" w:date="2013-07-14T17:49:00Z">
+        <w:r>
+          <w:rPr>
+            <w:rFonts w:ascii="Times" w:hAnsi="Times" w:cs="Times"/>
+            <w:sz w:val="24"/>
+            <w:szCs w:val="24"/>
+          </w:rPr>
+          <w:t>edit</w:t>
+        </w:r>
+      </w:ins>
+      <w:ins w:id="211" w:author="Gregg" w:date="2013-07-14T17:48:00Z">
+        <w:r>
+          <w:rPr>
+            <w:rFonts w:ascii="Times" w:hAnsi="Times" w:cs="Times"/>
+            <w:sz w:val="24"/>
+            <w:szCs w:val="24"/>
+          </w:rPr>
+          <w:t xml:space="preserve"> a</w:t>
+        </w:r>
+      </w:ins>
+      <w:ins w:id="212" w:author="Gregg" w:date="2013-07-14T17:49:00Z">
+        <w:r>
+          <w:rPr>
+            <w:rFonts w:ascii="Times" w:hAnsi="Times" w:cs="Times"/>
+            <w:sz w:val="24"/>
+            <w:szCs w:val="24"/>
+          </w:rPr>
+          <w:t xml:space="preserve"> </w:t>
+        </w:r>
+        <w:r>
+          <w:rPr>
+            <w:rFonts w:ascii="Times" w:hAnsi="Times" w:cs="Times"/>
+            <w:sz w:val="24"/>
+            <w:szCs w:val="24"/>
+          </w:rPr>
+          <w:t>batch</w:t>
+        </w:r>
+      </w:ins>
+      <w:ins w:id="213" w:author="Gregg" w:date="2013-07-14T17:48:00Z">
+        <w:r>
+          <w:rPr>
+            <w:rFonts w:ascii="Times" w:hAnsi="Times" w:cs="Times"/>
+            <w:sz w:val="24"/>
+            <w:szCs w:val="24"/>
+          </w:rPr>
+          <w:t xml:space="preserve"> measurement</w:t>
+        </w:r>
+      </w:ins>
+    </w:p>
+    <w:p>
+      <w:pPr>
+        <w:pStyle w:val="ListParagraph"/>
+        <w:spacing w:line="240" w:lineRule="auto"/>
+        <w:contextualSpacing w:val="0"/>
+        <w:rPr>
+          <w:ins w:id="214" w:author="Gregg" w:date="2013-07-14T17:48:00Z"/>
+          <w:rFonts w:ascii="Times" w:hAnsi="Times" w:cs="Times"/>
+          <w:sz w:val="24"/>
+          <w:szCs w:val="24"/>
+        </w:rPr>
+      </w:pPr>
+      <w:ins w:id="215" w:author="Gregg" w:date="2013-07-14T17:49:00Z">
+        <w:r>
+          <w:rPr>
+            <w:rFonts w:ascii="Times" w:hAnsi="Times" w:cs="Times"/>
+            <w:sz w:val="24"/>
+            <w:szCs w:val="24"/>
+          </w:rPr>
+          <w:t xml:space="preserve">Users will need to navigate to the batch and then the measurement.  </w:t>
+        </w:r>
+      </w:ins>
+      <w:ins w:id="216" w:author="Gregg" w:date="2013-07-14T17:50:00Z">
+        <w:r>
+          <w:rPr>
+            <w:rFonts w:ascii="Times" w:hAnsi="Times" w:cs="Times"/>
+            <w:sz w:val="24"/>
+            <w:szCs w:val="24"/>
+          </w:rPr>
+          <w:t>Users will need to select the “edit measurement” button/link.  Users can then make changes to the measurement values.</w:t>
+        </w:r>
+      </w:ins>
     </w:p>
     <w:p>
       <w:pPr>
@@ -14353,17 +15438,120 @@
         <w:ind w:left="360"/>
         <w:contextualSpacing w:val="0"/>
         <w:rPr>
-          <w:rFonts w:ascii="Times" w:hAnsi="Times" w:cs="Times"/>
-          <w:sz w:val="24"/>
-          <w:szCs w:val="24"/>
-        </w:rPr>
-      </w:pPr>
+          <w:ins w:id="217" w:author="Gregg" w:date="2013-07-14T17:51:00Z"/>
+          <w:rFonts w:ascii="Times" w:hAnsi="Times" w:cs="Times"/>
+          <w:sz w:val="24"/>
+          <w:szCs w:val="24"/>
+        </w:rPr>
+      </w:pPr>
+      <w:ins w:id="218" w:author="Gregg" w:date="2013-07-14T17:51:00Z">
+        <w:r>
+          <w:rPr>
+            <w:rFonts w:ascii="Times" w:hAnsi="Times" w:cs="Times"/>
+            <w:sz w:val="24"/>
+            <w:szCs w:val="24"/>
+          </w:rPr>
+          <w:t>Use Case #42 – Users can delete a batch measurement</w:t>
+        </w:r>
+      </w:ins>
     </w:p>
     <w:p>
       <w:pPr>
         <w:pStyle w:val="ListParagraph"/>
+        <w:spacing w:line="240" w:lineRule="auto"/>
+        <w:contextualSpacing w:val="0"/>
+        <w:rPr>
+          <w:ins w:id="219" w:author="Gregg" w:date="2013-07-14T17:51:00Z"/>
+          <w:rFonts w:ascii="Times" w:hAnsi="Times" w:cs="Times"/>
+          <w:sz w:val="24"/>
+          <w:szCs w:val="24"/>
+        </w:rPr>
+      </w:pPr>
+      <w:ins w:id="220" w:author="Gregg" w:date="2013-07-14T17:51:00Z">
+        <w:r>
+          <w:rPr>
+            <w:rFonts w:ascii="Times" w:hAnsi="Times" w:cs="Times"/>
+            <w:sz w:val="24"/>
+            <w:szCs w:val="24"/>
+          </w:rPr>
+          <w:t xml:space="preserve">Users will </w:t>
+        </w:r>
+        <w:r>
+          <w:rPr>
+            <w:rFonts w:ascii="Times" w:hAnsi="Times" w:cs="Times"/>
+            <w:sz w:val="24"/>
+            <w:szCs w:val="24"/>
+          </w:rPr>
+          <w:t>need to navigate to the batch and then the measurement.  Users will need to select the “</w:t>
+        </w:r>
+        <w:r>
+          <w:rPr>
+            <w:rFonts w:ascii="Times" w:hAnsi="Times" w:cs="Times"/>
+            <w:sz w:val="24"/>
+            <w:szCs w:val="24"/>
+          </w:rPr>
+          <w:t>delete</w:t>
+        </w:r>
+        <w:r>
+          <w:rPr>
+            <w:rFonts w:ascii="Times" w:hAnsi="Times" w:cs="Times"/>
+            <w:sz w:val="24"/>
+            <w:szCs w:val="24"/>
+          </w:rPr>
+          <w:t xml:space="preserve"> measurement” button/link.  </w:t>
+        </w:r>
+      </w:ins>
+      <w:ins w:id="221" w:author="Gregg" w:date="2013-07-14T17:53:00Z">
+        <w:r>
+          <w:rPr>
+            <w:rFonts w:ascii="Times" w:hAnsi="Times" w:cs="Times"/>
+          </w:rPr>
+          <w:t xml:space="preserve">The user will be prompted to verify they wish to </w:t>
+        </w:r>
+        <w:r>
+          <w:rPr>
+            <w:rFonts w:ascii="Times" w:hAnsi="Times" w:cs="Times"/>
+          </w:rPr>
+          <w:t>delete the</w:t>
+        </w:r>
+      </w:ins>
+      <w:ins w:id="222" w:author="Gregg" w:date="2013-07-14T17:54:00Z">
+        <w:r>
+          <w:rPr>
+            <w:rFonts w:ascii="Times" w:hAnsi="Times" w:cs="Times"/>
+          </w:rPr>
+          <w:t xml:space="preserve"> selected measurement</w:t>
+        </w:r>
+      </w:ins>
+      <w:ins w:id="223" w:author="Gregg" w:date="2013-07-14T17:53:00Z">
+        <w:r>
+          <w:rPr>
+            <w:rFonts w:ascii="Times" w:hAnsi="Times" w:cs="Times"/>
+          </w:rPr>
+          <w:t>.</w:t>
+        </w:r>
+      </w:ins>
+    </w:p>
+    <w:p>
+      <w:pPr>
+        <w:pStyle w:val="ListParagraph"/>
+        <w:numPr>
+          <w:ilvl w:val="0"/>
+          <w:numId w:val="30"/>
+        </w:numPr>
+        <w:spacing w:line="240" w:lineRule="auto"/>
         <w:ind w:left="360"/>
         <w:contextualSpacing w:val="0"/>
+        <w:rPr>
+          <w:ins w:id="224" w:author="Gregg" w:date="2013-07-06T23:39:00Z"/>
+          <w:rFonts w:ascii="Times" w:hAnsi="Times" w:cs="Times"/>
+          <w:sz w:val="24"/>
+          <w:szCs w:val="24"/>
+        </w:rPr>
+      </w:pPr>
+    </w:p>
+    <w:p>
+      <w:pPr>
         <w:rPr>
           <w:rFonts w:ascii="Times" w:hAnsi="Times" w:cs="Times"/>
           <w:b/>
@@ -14388,7 +15576,7 @@
           <w:szCs w:val="28"/>
         </w:rPr>
       </w:pPr>
-      <w:bookmarkStart w:id="190" w:name="_Toc360927176"/>
+      <w:bookmarkStart w:id="225" w:name="_Toc360927176"/>
       <w:r>
         <w:rPr>
           <w:rFonts w:ascii="Times" w:hAnsi="Times" w:cs="Times"/>
@@ -14407,7 +15595,7 @@
         </w:rPr>
         <w:t>Classes / Objects</w:t>
       </w:r>
-      <w:bookmarkEnd w:id="190"/>
+      <w:bookmarkEnd w:id="225"/>
     </w:p>
     <w:p>
       <w:pPr>
@@ -14425,7 +15613,7 @@
           <w:szCs w:val="24"/>
         </w:rPr>
       </w:pPr>
-      <w:bookmarkStart w:id="191" w:name="_Toc360927177"/>
+      <w:bookmarkStart w:id="226" w:name="_Toc360927177"/>
       <w:r>
         <w:rPr>
           <w:rFonts w:ascii="Times" w:hAnsi="Times" w:cs="Times"/>
@@ -14435,7 +15623,7 @@
         </w:rPr>
         <w:t>&lt;Class / Object #1&gt;</w:t>
       </w:r>
-      <w:bookmarkEnd w:id="191"/>
+      <w:bookmarkEnd w:id="226"/>
     </w:p>
     <w:p>
       <w:pPr>
@@ -14527,7 +15715,7 @@
           <w:szCs w:val="24"/>
         </w:rPr>
       </w:pPr>
-      <w:bookmarkStart w:id="192" w:name="_Toc360927178"/>
+      <w:bookmarkStart w:id="227" w:name="_Toc360927178"/>
       <w:r>
         <w:rPr>
           <w:rFonts w:ascii="Times" w:hAnsi="Times" w:cs="Times"/>
@@ -14537,7 +15725,7 @@
         </w:rPr>
         <w:t>&lt;Class / Object #2&gt;</w:t>
       </w:r>
-      <w:bookmarkEnd w:id="192"/>
+      <w:bookmarkEnd w:id="227"/>
     </w:p>
     <w:p>
       <w:pPr>
@@ -14563,7 +15751,7 @@
           <w:szCs w:val="28"/>
         </w:rPr>
       </w:pPr>
-      <w:bookmarkStart w:id="193" w:name="_Toc360927179"/>
+      <w:bookmarkStart w:id="228" w:name="_Toc360927179"/>
       <w:r>
         <w:rPr>
           <w:rFonts w:ascii="Times" w:hAnsi="Times" w:cs="Times"/>
@@ -14571,7 +15759,6 @@
           <w:sz w:val="28"/>
           <w:szCs w:val="28"/>
         </w:rPr>
-        <w:lastRenderedPageBreak/>
         <w:t xml:space="preserve">  </w:t>
       </w:r>
       <w:r>
@@ -14583,7 +15770,7 @@
         </w:rPr>
         <w:t>Non-Functional Requirements</w:t>
       </w:r>
-      <w:bookmarkEnd w:id="193"/>
+      <w:bookmarkEnd w:id="228"/>
     </w:p>
     <w:p>
       <w:pPr>
@@ -14616,7 +15803,7 @@
           <w:szCs w:val="24"/>
         </w:rPr>
       </w:pPr>
-      <w:bookmarkStart w:id="194" w:name="_Toc360927180"/>
+      <w:bookmarkStart w:id="229" w:name="_Toc360927180"/>
       <w:r>
         <w:rPr>
           <w:rFonts w:ascii="Times" w:hAnsi="Times" w:cs="Times"/>
@@ -14624,9 +15811,10 @@
           <w:sz w:val="24"/>
           <w:szCs w:val="24"/>
         </w:rPr>
+        <w:lastRenderedPageBreak/>
         <w:t>Performance</w:t>
       </w:r>
-      <w:bookmarkEnd w:id="194"/>
+      <w:bookmarkEnd w:id="229"/>
     </w:p>
     <w:p>
       <w:pPr>
@@ -14644,9 +15832,9 @@
           <w:szCs w:val="24"/>
         </w:rPr>
       </w:pPr>
-      <w:bookmarkStart w:id="195" w:name="_Toc506458800"/>
-      <w:bookmarkStart w:id="196" w:name="_Toc506459166"/>
-      <w:bookmarkStart w:id="197" w:name="_Toc360927181"/>
+      <w:bookmarkStart w:id="230" w:name="_Toc506458800"/>
+      <w:bookmarkStart w:id="231" w:name="_Toc506459166"/>
+      <w:bookmarkStart w:id="232" w:name="_Toc360927181"/>
       <w:r>
         <w:rPr>
           <w:rFonts w:ascii="Times" w:hAnsi="Times" w:cs="Times"/>
@@ -14656,9 +15844,9 @@
         </w:rPr>
         <w:t>Reliability</w:t>
       </w:r>
-      <w:bookmarkEnd w:id="195"/>
-      <w:bookmarkEnd w:id="196"/>
-      <w:bookmarkEnd w:id="197"/>
+      <w:bookmarkEnd w:id="230"/>
+      <w:bookmarkEnd w:id="231"/>
+      <w:bookmarkEnd w:id="232"/>
     </w:p>
     <w:p>
       <w:pPr>
@@ -14676,9 +15864,9 @@
           <w:szCs w:val="24"/>
         </w:rPr>
       </w:pPr>
-      <w:bookmarkStart w:id="198" w:name="_Toc506458801"/>
-      <w:bookmarkStart w:id="199" w:name="_Toc506459167"/>
-      <w:bookmarkStart w:id="200" w:name="_Toc360927182"/>
+      <w:bookmarkStart w:id="233" w:name="_Toc506458801"/>
+      <w:bookmarkStart w:id="234" w:name="_Toc506459167"/>
+      <w:bookmarkStart w:id="235" w:name="_Toc360927182"/>
       <w:r>
         <w:rPr>
           <w:rFonts w:ascii="Times" w:hAnsi="Times" w:cs="Times"/>
@@ -14688,9 +15876,9 @@
         </w:rPr>
         <w:t>Availability</w:t>
       </w:r>
-      <w:bookmarkEnd w:id="198"/>
-      <w:bookmarkEnd w:id="199"/>
-      <w:bookmarkEnd w:id="200"/>
+      <w:bookmarkEnd w:id="233"/>
+      <w:bookmarkEnd w:id="234"/>
+      <w:bookmarkEnd w:id="235"/>
     </w:p>
     <w:p>
       <w:pPr>
@@ -14708,9 +15896,9 @@
           <w:szCs w:val="24"/>
         </w:rPr>
       </w:pPr>
-      <w:bookmarkStart w:id="201" w:name="_Toc506458802"/>
-      <w:bookmarkStart w:id="202" w:name="_Toc506459168"/>
-      <w:bookmarkStart w:id="203" w:name="_Toc360927183"/>
+      <w:bookmarkStart w:id="236" w:name="_Toc506458802"/>
+      <w:bookmarkStart w:id="237" w:name="_Toc506459168"/>
+      <w:bookmarkStart w:id="238" w:name="_Toc360927183"/>
       <w:r>
         <w:rPr>
           <w:rFonts w:ascii="Times" w:hAnsi="Times" w:cs="Times"/>
@@ -14720,9 +15908,9 @@
         </w:rPr>
         <w:t>Security</w:t>
       </w:r>
-      <w:bookmarkEnd w:id="201"/>
-      <w:bookmarkEnd w:id="202"/>
-      <w:bookmarkEnd w:id="203"/>
+      <w:bookmarkEnd w:id="236"/>
+      <w:bookmarkEnd w:id="237"/>
+      <w:bookmarkEnd w:id="238"/>
     </w:p>
     <w:p>
       <w:pPr>
@@ -14740,9 +15928,9 @@
           <w:szCs w:val="24"/>
         </w:rPr>
       </w:pPr>
-      <w:bookmarkStart w:id="204" w:name="_Toc506458803"/>
-      <w:bookmarkStart w:id="205" w:name="_Toc506459169"/>
-      <w:bookmarkStart w:id="206" w:name="_Toc360927184"/>
+      <w:bookmarkStart w:id="239" w:name="_Toc506458803"/>
+      <w:bookmarkStart w:id="240" w:name="_Toc506459169"/>
+      <w:bookmarkStart w:id="241" w:name="_Toc360927184"/>
       <w:r>
         <w:rPr>
           <w:rFonts w:ascii="Times" w:hAnsi="Times" w:cs="Times"/>
@@ -14752,9 +15940,9 @@
         </w:rPr>
         <w:t>Maintainability</w:t>
       </w:r>
-      <w:bookmarkEnd w:id="204"/>
-      <w:bookmarkEnd w:id="205"/>
-      <w:bookmarkEnd w:id="206"/>
+      <w:bookmarkEnd w:id="239"/>
+      <w:bookmarkEnd w:id="240"/>
+      <w:bookmarkEnd w:id="241"/>
     </w:p>
     <w:p>
       <w:pPr>
@@ -14772,9 +15960,9 @@
           <w:szCs w:val="24"/>
         </w:rPr>
       </w:pPr>
-      <w:bookmarkStart w:id="207" w:name="_Toc506458804"/>
-      <w:bookmarkStart w:id="208" w:name="_Toc506459170"/>
-      <w:bookmarkStart w:id="209" w:name="_Toc360927185"/>
+      <w:bookmarkStart w:id="242" w:name="_Toc506458804"/>
+      <w:bookmarkStart w:id="243" w:name="_Toc506459170"/>
+      <w:bookmarkStart w:id="244" w:name="_Toc360927185"/>
       <w:r>
         <w:rPr>
           <w:rFonts w:ascii="Times" w:hAnsi="Times" w:cs="Times"/>
@@ -14784,9 +15972,9 @@
         </w:rPr>
         <w:t>Portability</w:t>
       </w:r>
-      <w:bookmarkEnd w:id="207"/>
-      <w:bookmarkEnd w:id="208"/>
-      <w:bookmarkEnd w:id="209"/>
+      <w:bookmarkEnd w:id="242"/>
+      <w:bookmarkEnd w:id="243"/>
+      <w:bookmarkEnd w:id="244"/>
     </w:p>
     <w:p>
       <w:pPr>
@@ -14804,7 +15992,7 @@
           <w:szCs w:val="28"/>
         </w:rPr>
       </w:pPr>
-      <w:bookmarkStart w:id="210" w:name="_Toc360927186"/>
+      <w:bookmarkStart w:id="245" w:name="_Toc360927186"/>
       <w:r>
         <w:rPr>
           <w:rFonts w:ascii="Times" w:hAnsi="Times" w:cs="Times"/>
@@ -14823,7 +16011,7 @@
         </w:rPr>
         <w:t>Inverse Requirements</w:t>
       </w:r>
-      <w:bookmarkEnd w:id="210"/>
+      <w:bookmarkEnd w:id="245"/>
     </w:p>
     <w:p>
       <w:pPr>
@@ -14856,7 +16044,7 @@
           <w:szCs w:val="28"/>
         </w:rPr>
       </w:pPr>
-      <w:bookmarkStart w:id="211" w:name="_Toc360927187"/>
+      <w:bookmarkStart w:id="246" w:name="_Toc360927187"/>
       <w:r>
         <w:rPr>
           <w:rFonts w:ascii="Times" w:hAnsi="Times" w:cs="Times"/>
@@ -14875,7 +16063,7 @@
         </w:rPr>
         <w:t>Design Constraints</w:t>
       </w:r>
-      <w:bookmarkEnd w:id="211"/>
+      <w:bookmarkEnd w:id="246"/>
     </w:p>
     <w:p>
       <w:pPr>
@@ -14922,7 +16110,7 @@
           <w:szCs w:val="28"/>
         </w:rPr>
       </w:pPr>
-      <w:bookmarkStart w:id="212" w:name="_Toc360927188"/>
+      <w:bookmarkStart w:id="247" w:name="_Toc360927188"/>
       <w:r>
         <w:rPr>
           <w:rFonts w:ascii="Times" w:hAnsi="Times" w:cs="Times"/>
@@ -14941,7 +16129,7 @@
         </w:rPr>
         <w:t>Logistical Database Requirements</w:t>
       </w:r>
-      <w:bookmarkEnd w:id="212"/>
+      <w:bookmarkEnd w:id="247"/>
     </w:p>
     <w:p>
       <w:pPr>
@@ -14982,7 +16170,7 @@
           <w:szCs w:val="28"/>
         </w:rPr>
       </w:pPr>
-      <w:bookmarkStart w:id="213" w:name="_Toc360927189"/>
+      <w:bookmarkStart w:id="248" w:name="_Toc360927189"/>
       <w:r>
         <w:rPr>
           <w:rFonts w:ascii="Times" w:hAnsi="Times" w:cs="Times"/>
@@ -15001,7 +16189,7 @@
         </w:rPr>
         <w:t>Other Requirements</w:t>
       </w:r>
-      <w:bookmarkEnd w:id="213"/>
+      <w:bookmarkEnd w:id="248"/>
     </w:p>
     <w:p>
       <w:pPr>
@@ -15029,11 +16217,11 @@
         </w:numPr>
         <w:ind w:left="360"/>
       </w:pPr>
-      <w:bookmarkStart w:id="214" w:name="_Toc360927190"/>
+      <w:bookmarkStart w:id="249" w:name="_Toc360927190"/>
       <w:r>
         <w:t>Analysis Models</w:t>
       </w:r>
-      <w:bookmarkEnd w:id="214"/>
+      <w:bookmarkEnd w:id="249"/>
     </w:p>
     <w:p>
       <w:pPr>
@@ -15066,7 +16254,7 @@
           <w:szCs w:val="28"/>
         </w:rPr>
       </w:pPr>
-      <w:bookmarkStart w:id="215" w:name="_Toc360927191"/>
+      <w:bookmarkStart w:id="250" w:name="_Toc360927191"/>
       <w:r>
         <w:rPr>
           <w:rFonts w:ascii="Times" w:hAnsi="Times" w:cs="Times"/>
@@ -15074,7 +16262,6 @@
           <w:sz w:val="28"/>
           <w:szCs w:val="28"/>
         </w:rPr>
-        <w:lastRenderedPageBreak/>
         <w:t xml:space="preserve">  </w:t>
       </w:r>
       <w:r>
@@ -15086,7 +16273,7 @@
         </w:rPr>
         <w:t>Sequence Diagrams</w:t>
       </w:r>
-      <w:bookmarkEnd w:id="215"/>
+      <w:bookmarkEnd w:id="250"/>
     </w:p>
     <w:p>
       <w:pPr>
@@ -15104,9 +16291,9 @@
           <w:szCs w:val="28"/>
         </w:rPr>
       </w:pPr>
-      <w:bookmarkStart w:id="216" w:name="_Toc506458811"/>
-      <w:bookmarkStart w:id="217" w:name="_Toc506459177"/>
-      <w:bookmarkStart w:id="218" w:name="_Toc360927192"/>
+      <w:bookmarkStart w:id="251" w:name="_Toc506458811"/>
+      <w:bookmarkStart w:id="252" w:name="_Toc506459177"/>
+      <w:bookmarkStart w:id="253" w:name="_Toc360927192"/>
       <w:r>
         <w:rPr>
           <w:rFonts w:ascii="Times" w:hAnsi="Times" w:cs="Times"/>
@@ -15125,9 +16312,9 @@
         </w:rPr>
         <w:t>Data Flow Diagrams (DFD)</w:t>
       </w:r>
-      <w:bookmarkEnd w:id="216"/>
-      <w:bookmarkEnd w:id="217"/>
-      <w:bookmarkEnd w:id="218"/>
+      <w:bookmarkEnd w:id="251"/>
+      <w:bookmarkEnd w:id="252"/>
+      <w:bookmarkEnd w:id="253"/>
     </w:p>
     <w:p>
       <w:pPr>
@@ -15145,9 +16332,9 @@
           <w:szCs w:val="28"/>
         </w:rPr>
       </w:pPr>
-      <w:bookmarkStart w:id="219" w:name="_Toc506458812"/>
-      <w:bookmarkStart w:id="220" w:name="_Toc506459178"/>
-      <w:bookmarkStart w:id="221" w:name="_Toc360927193"/>
+      <w:bookmarkStart w:id="254" w:name="_Toc506458812"/>
+      <w:bookmarkStart w:id="255" w:name="_Toc506459178"/>
+      <w:bookmarkStart w:id="256" w:name="_Toc360927193"/>
       <w:r>
         <w:rPr>
           <w:rFonts w:ascii="Times" w:hAnsi="Times" w:cs="Times"/>
@@ -15166,9 +16353,9 @@
         </w:rPr>
         <w:t>State-Transition Diagrams (STD)</w:t>
       </w:r>
-      <w:bookmarkEnd w:id="219"/>
-      <w:bookmarkEnd w:id="220"/>
-      <w:bookmarkEnd w:id="221"/>
+      <w:bookmarkEnd w:id="254"/>
+      <w:bookmarkEnd w:id="255"/>
+      <w:bookmarkEnd w:id="256"/>
     </w:p>
     <w:p>
       <w:pPr>
@@ -15191,11 +16378,12 @@
         </w:numPr>
         <w:ind w:left="360"/>
       </w:pPr>
-      <w:bookmarkStart w:id="222" w:name="_Toc360927194"/>
-      <w:r>
+      <w:bookmarkStart w:id="257" w:name="_Toc360927194"/>
+      <w:r>
+        <w:lastRenderedPageBreak/>
         <w:t>Change Management Process</w:t>
       </w:r>
-      <w:bookmarkEnd w:id="222"/>
+      <w:bookmarkEnd w:id="257"/>
     </w:p>
     <w:p>
       <w:pPr>
@@ -15221,14 +16409,14 @@
         </w:numPr>
         <w:ind w:left="360"/>
       </w:pPr>
-      <w:bookmarkStart w:id="223" w:name="_Toc360927195"/>
+      <w:bookmarkStart w:id="258" w:name="_Toc360927195"/>
       <w:r>
         <w:t xml:space="preserve"> </w:t>
       </w:r>
       <w:r>
         <w:t>Appendices</w:t>
       </w:r>
-      <w:bookmarkEnd w:id="223"/>
+      <w:bookmarkEnd w:id="258"/>
     </w:p>
     <w:p>
       <w:pPr>
@@ -15283,7 +16471,7 @@
           <w:szCs w:val="28"/>
         </w:rPr>
       </w:pPr>
-      <w:bookmarkStart w:id="224" w:name="_Toc360927196"/>
+      <w:bookmarkStart w:id="259" w:name="_Toc360927196"/>
       <w:r>
         <w:rPr>
           <w:rFonts w:ascii="Times" w:hAnsi="Times" w:cs="Times"/>
@@ -15293,7 +16481,7 @@
         </w:rPr>
         <w:t>Appendix 1</w:t>
       </w:r>
-      <w:bookmarkEnd w:id="224"/>
+      <w:bookmarkEnd w:id="259"/>
     </w:p>
     <w:p>
       <w:pPr>
@@ -15311,8 +16499,8 @@
           <w:szCs w:val="28"/>
         </w:rPr>
       </w:pPr>
-      <w:bookmarkStart w:id="225" w:name="_Toc506459182"/>
-      <w:bookmarkStart w:id="226" w:name="_Toc360927197"/>
+      <w:bookmarkStart w:id="260" w:name="_Toc506459182"/>
+      <w:bookmarkStart w:id="261" w:name="_Toc360927197"/>
       <w:r>
         <w:rPr>
           <w:rFonts w:ascii="Times" w:hAnsi="Times" w:cs="Times"/>
@@ -15322,8 +16510,8 @@
         </w:rPr>
         <w:t>Appendix 2</w:t>
       </w:r>
-      <w:bookmarkEnd w:id="225"/>
-      <w:bookmarkEnd w:id="226"/>
+      <w:bookmarkEnd w:id="260"/>
+      <w:bookmarkEnd w:id="261"/>
     </w:p>
     <w:p/>
     <w:p/>
@@ -15342,7 +16530,7 @@
 
 <file path=word/comments.xml><?xml version="1.0" encoding="utf-8"?>
 <w:comments xmlns:wpc="http://schemas.microsoft.com/office/word/2010/wordprocessingCanvas" xmlns:mc="http://schemas.openxmlformats.org/markup-compatibility/2006" xmlns:o="urn:schemas-microsoft-com:office:office" xmlns:r="http://schemas.openxmlformats.org/officeDocument/2006/relationships" xmlns:m="http://schemas.openxmlformats.org/officeDocument/2006/math" xmlns:v="urn:schemas-microsoft-com:vml" xmlns:wp14="http://schemas.microsoft.com/office/word/2010/wordprocessingDrawing" xmlns:wp="http://schemas.openxmlformats.org/drawingml/2006/wordprocessingDrawing" xmlns:w10="urn:schemas-microsoft-com:office:word" xmlns:w="http://schemas.openxmlformats.org/wordprocessingml/2006/main" xmlns:w14="http://schemas.microsoft.com/office/word/2010/wordml" xmlns:wpg="http://schemas.microsoft.com/office/word/2010/wordprocessingGroup" xmlns:wpi="http://schemas.microsoft.com/office/word/2010/wordprocessingInk" xmlns:wne="http://schemas.microsoft.com/office/word/2006/wordml" xmlns:wps="http://schemas.microsoft.com/office/word/2010/wordprocessingShape" mc:Ignorable="w14 wp14">
-  <w:comment w:id="45" w:author="Gregg" w:date="2013-06-22T21:36:00Z" w:initials="G">
+  <w:comment w:id="44" w:author="Gregg" w:date="2013-06-22T21:36:00Z" w:initials="G">
     <w:p>
       <w:pPr>
         <w:pStyle w:val="CommentText"/>
@@ -15358,7 +16546,7 @@
       </w:r>
     </w:p>
   </w:comment>
-  <w:comment w:id="49" w:author="Gregg" w:date="2013-06-22T21:39:00Z" w:initials="G">
+  <w:comment w:id="48" w:author="Gregg" w:date="2013-06-22T21:39:00Z" w:initials="G">
     <w:p>
       <w:pPr>
         <w:pStyle w:val="CommentText"/>
@@ -15374,7 +16562,7 @@
       </w:r>
     </w:p>
   </w:comment>
-  <w:comment w:id="70" w:author="Gregg" w:date="2013-06-25T17:01:00Z" w:initials="G">
+  <w:comment w:id="69" w:author="Gregg" w:date="2013-06-25T17:01:00Z" w:initials="G">
     <w:p>
       <w:pPr>
         <w:pStyle w:val="CommentText"/>
@@ -15390,7 +16578,7 @@
       </w:r>
     </w:p>
   </w:comment>
-  <w:comment w:id="78" w:author="Gregg" w:date="2013-06-25T17:02:00Z" w:initials="G">
+  <w:comment w:id="77" w:author="Gregg" w:date="2013-06-25T17:02:00Z" w:initials="G">
     <w:p>
       <w:pPr>
         <w:pStyle w:val="CommentText"/>
@@ -15406,7 +16594,7 @@
       </w:r>
     </w:p>
   </w:comment>
-  <w:comment w:id="83" w:author="Gregg" w:date="2013-06-25T17:02:00Z" w:initials="G">
+  <w:comment w:id="82" w:author="Gregg" w:date="2013-06-25T17:02:00Z" w:initials="G">
     <w:p>
       <w:pPr>
         <w:pStyle w:val="CommentText"/>
@@ -15612,7 +16800,7 @@
         <w:sz w:val="24"/>
         <w:szCs w:val="24"/>
       </w:rPr>
-      <w:t>6</w:t>
+      <w:t>10</w:t>
     </w:r>
     <w:r>
       <w:rPr>
@@ -22298,7 +23486,7 @@
 </file>
 
 <file path=customXml/itemProps1.xml><?xml version="1.0" encoding="utf-8"?>
-<ds:datastoreItem xmlns:ds="http://schemas.openxmlformats.org/officeDocument/2006/customXml" ds:itemID="{03F386A1-7322-4E3B-8236-ECC2913D9C30}">
+<ds:datastoreItem xmlns:ds="http://schemas.openxmlformats.org/officeDocument/2006/customXml" ds:itemID="{7CDF9C40-BFCB-4D79-9039-9CD19FC2BB29}">
   <ds:schemaRefs>
     <ds:schemaRef ds:uri="http://schemas.openxmlformats.org/officeDocument/2006/bibliography"/>
   </ds:schemaRefs>

</xml_diff>